<commit_message>
mvc y router sobre ciclo extraordinarios
</commit_message>
<xml_diff>
--- a/public/doc/Ingeniería en Sistemas y Computación.docx
+++ b/public/doc/Ingeniería en Sistemas y Computación.docx
@@ -116,7 +116,7 @@
           <w:b w:val="1"/>
           <w:bCs w:val="1"/>
         </w:rPr>
-        <w:t xml:space="preserve">Del  al </w:t>
+        <w:t xml:space="preserve">Del Ciclo 01-2023 al Ciclo 02-2026</w:t>
       </w:r>
     </w:p>
     <w:p/>
@@ -751,6 +751,37 @@
         </w:r>
         <w:r>
           <w:instrText xml:space="preserve">PAGEREF _Toc18 \h</w:instrText>
+        </w:r>
+        <w:r>
+          <w:fldChar w:fldCharType="end"/>
+        </w:r>
+      </w:hyperlink>
+    </w:p>
+    <w:p>
+      <w:pPr>
+        <w:tabs>
+          <w:tab w:val="right" w:leader="dot" w:pos="9062"/>
+        </w:tabs>
+      </w:pPr>
+      <w:hyperlink w:anchor="_Toc19" w:history="1">
+        <w:r>
+          <w:rPr>
+            <w:rFonts w:ascii="Arial" w:hAnsi="Arial" w:eastAsia="Arial" w:cs="Arial"/>
+            <w:sz w:val="22"/>
+            <w:szCs w:val="22"/>
+            <w:smallCaps w:val="0"/>
+            <w:caps w:val="1"/>
+          </w:rPr>
+          <w:t>18. Programa de cada asignatura con enfoque de competencias </w:t>
+        </w:r>
+        <w:r>
+          <w:tab/>
+        </w:r>
+        <w:r>
+          <w:fldChar w:fldCharType="begin"/>
+        </w:r>
+        <w:r>
+          <w:instrText xml:space="preserve">PAGEREF _Toc19 \h</w:instrText>
         </w:r>
         <w:r>
           <w:fldChar w:fldCharType="end"/>
@@ -1063,6 +1094,382 @@
           </w:p>
         </w:tc>
       </w:tr>
+      <w:tr>
+        <w:trPr/>
+        <w:tc>
+          <w:tcPr>
+            <w:tcW w:w="3000" w:type="dxa"/>
+            <w:vAlign w:val="center"/>
+          </w:tcPr>
+          <w:p>
+            <w:pPr>
+              <w:jc w:val="center"/>
+            </w:pPr>
+            <w:r>
+              <w:rPr>
+                <w:rFonts w:ascii="Arial" w:hAnsi="Arial" w:eastAsia="Arial" w:cs="Arial"/>
+                <w:sz w:val="20"/>
+                <w:szCs w:val="20"/>
+              </w:rPr>
+              <w:t xml:space="preserve">Erick Penado</w:t>
+            </w:r>
+          </w:p>
+        </w:tc>
+        <w:tc>
+          <w:tcPr>
+            <w:tcW w:w="3000" w:type="dxa"/>
+            <w:vAlign w:val="center"/>
+          </w:tcPr>
+          <w:p>
+            <w:pPr>
+              <w:numPr>
+                <w:ilvl w:val="0"/>
+                <w:numId w:val="5"/>
+              </w:numPr>
+            </w:pPr>
+            <w:r>
+              <w:rPr>
+                <w:rFonts w:ascii="Arial" w:hAnsi="Arial" w:eastAsia="Arial" w:cs="Arial"/>
+                <w:sz w:val="20"/>
+                <w:szCs w:val="20"/>
+              </w:rPr>
+              <w:t xml:space="preserve">Ingeniería de Seguridad Informatica</w:t>
+            </w:r>
+          </w:p>
+          <w:p>
+            <w:pPr>
+              <w:numPr>
+                <w:ilvl w:val="0"/>
+                <w:numId w:val="5"/>
+              </w:numPr>
+            </w:pPr>
+            <w:r>
+              <w:rPr>
+                <w:rFonts w:ascii="Arial" w:hAnsi="Arial" w:eastAsia="Arial" w:cs="Arial"/>
+                <w:sz w:val="20"/>
+                <w:szCs w:val="20"/>
+              </w:rPr>
+              <w:t xml:space="preserve">Tecnico en Ingeniería de Software</w:t>
+            </w:r>
+          </w:p>
+        </w:tc>
+        <w:tc>
+          <w:tcPr>
+            <w:tcW w:w="3000" w:type="dxa"/>
+            <w:vAlign w:val="center"/>
+          </w:tcPr>
+          <w:p>
+            <w:pPr>
+              <w:numPr>
+                <w:ilvl w:val="0"/>
+                <w:numId w:val="5"/>
+              </w:numPr>
+            </w:pPr>
+            <w:r>
+              <w:rPr>
+                <w:rFonts w:ascii="Arial" w:hAnsi="Arial" w:eastAsia="Arial" w:cs="Arial"/>
+                <w:sz w:val="20"/>
+                <w:szCs w:val="20"/>
+              </w:rPr>
+              <w:t xml:space="preserve">Lider de Proyecto de Tesis</w:t>
+            </w:r>
+          </w:p>
+          <w:p>
+            <w:pPr>
+              <w:numPr>
+                <w:ilvl w:val="0"/>
+                <w:numId w:val="5"/>
+              </w:numPr>
+            </w:pPr>
+            <w:r>
+              <w:rPr>
+                <w:rFonts w:ascii="Arial" w:hAnsi="Arial" w:eastAsia="Arial" w:cs="Arial"/>
+                <w:sz w:val="20"/>
+                <w:szCs w:val="20"/>
+              </w:rPr>
+              <w:t xml:space="preserve">Creador de Paginas Web(Landing Page)</w:t>
+            </w:r>
+          </w:p>
+        </w:tc>
+        <w:tc>
+          <w:tcPr>
+            <w:tcW w:w="3000" w:type="dxa"/>
+            <w:vAlign w:val="center"/>
+          </w:tcPr>
+          <w:p>
+            <w:pPr>
+              <w:numPr>
+                <w:ilvl w:val="0"/>
+                <w:numId w:val="5"/>
+              </w:numPr>
+            </w:pPr>
+            <w:r>
+              <w:rPr>
+                <w:rFonts w:ascii="Arial" w:hAnsi="Arial" w:eastAsia="Arial" w:cs="Arial"/>
+                <w:sz w:val="20"/>
+                <w:szCs w:val="20"/>
+              </w:rPr>
+              <w:t xml:space="preserve">Organizador de Información del Doc. Word</w:t>
+            </w:r>
+          </w:p>
+          <w:p>
+            <w:pPr>
+              <w:numPr>
+                <w:ilvl w:val="0"/>
+                <w:numId w:val="5"/>
+              </w:numPr>
+            </w:pPr>
+            <w:r>
+              <w:rPr>
+                <w:rFonts w:ascii="Arial" w:hAnsi="Arial" w:eastAsia="Arial" w:cs="Arial"/>
+                <w:sz w:val="20"/>
+                <w:szCs w:val="20"/>
+              </w:rPr>
+              <w:t xml:space="preserve">Automatizacion de creadores</w:t>
+            </w:r>
+          </w:p>
+        </w:tc>
+      </w:tr>
+      <w:tr>
+        <w:trPr/>
+        <w:tc>
+          <w:tcPr>
+            <w:tcW w:w="3000" w:type="dxa"/>
+            <w:vAlign w:val="center"/>
+          </w:tcPr>
+          <w:p>
+            <w:pPr>
+              <w:jc w:val="center"/>
+            </w:pPr>
+            <w:r>
+              <w:rPr>
+                <w:rFonts w:ascii="Arial" w:hAnsi="Arial" w:eastAsia="Arial" w:cs="Arial"/>
+                <w:sz w:val="20"/>
+                <w:szCs w:val="20"/>
+              </w:rPr>
+              <w:t xml:space="preserve">Salvador Sicilia</w:t>
+            </w:r>
+          </w:p>
+        </w:tc>
+        <w:tc>
+          <w:tcPr>
+            <w:tcW w:w="3000" w:type="dxa"/>
+            <w:vAlign w:val="center"/>
+          </w:tcPr>
+          <w:p>
+            <w:pPr>
+              <w:numPr>
+                <w:ilvl w:val="0"/>
+                <w:numId w:val="5"/>
+              </w:numPr>
+            </w:pPr>
+            <w:r>
+              <w:rPr>
+                <w:rFonts w:ascii="Arial" w:hAnsi="Arial" w:eastAsia="Arial" w:cs="Arial"/>
+                <w:sz w:val="20"/>
+                <w:szCs w:val="20"/>
+              </w:rPr>
+              <w:t xml:space="preserve">Tecnico en Ingeniería de Software</w:t>
+            </w:r>
+          </w:p>
+        </w:tc>
+        <w:tc>
+          <w:tcPr>
+            <w:tcW w:w="3000" w:type="dxa"/>
+            <w:vAlign w:val="center"/>
+          </w:tcPr>
+          <w:p>
+            <w:pPr>
+              <w:numPr>
+                <w:ilvl w:val="0"/>
+                <w:numId w:val="5"/>
+              </w:numPr>
+            </w:pPr>
+            <w:r>
+              <w:rPr>
+                <w:rFonts w:ascii="Arial" w:hAnsi="Arial" w:eastAsia="Arial" w:cs="Arial"/>
+                <w:sz w:val="20"/>
+                <w:szCs w:val="20"/>
+              </w:rPr>
+              <w:t xml:space="preserve">Redactor de Proyecto Tesis.</w:t>
+            </w:r>
+          </w:p>
+          <w:p>
+            <w:pPr>
+              <w:numPr>
+                <w:ilvl w:val="0"/>
+                <w:numId w:val="5"/>
+              </w:numPr>
+            </w:pPr>
+            <w:r>
+              <w:rPr>
+                <w:rFonts w:ascii="Arial" w:hAnsi="Arial" w:eastAsia="Arial" w:cs="Arial"/>
+                <w:sz w:val="20"/>
+                <w:szCs w:val="20"/>
+              </w:rPr>
+              <w:t xml:space="preserve">Analista del Front-end(Diseño).</w:t>
+            </w:r>
+          </w:p>
+        </w:tc>
+        <w:tc>
+          <w:tcPr>
+            <w:tcW w:w="3000" w:type="dxa"/>
+            <w:vAlign w:val="center"/>
+          </w:tcPr>
+          <w:p>
+            <w:pPr>
+              <w:numPr>
+                <w:ilvl w:val="0"/>
+                <w:numId w:val="5"/>
+              </w:numPr>
+            </w:pPr>
+            <w:r>
+              <w:rPr>
+                <w:rFonts w:ascii="Arial" w:hAnsi="Arial" w:eastAsia="Arial" w:cs="Arial"/>
+                <w:sz w:val="20"/>
+                <w:szCs w:val="20"/>
+              </w:rPr>
+              <w:t xml:space="preserve">Supervisor y desarrollador de estilos, fuentes margenes en Doc. Word</w:t>
+            </w:r>
+          </w:p>
+          <w:p>
+            <w:pPr>
+              <w:numPr>
+                <w:ilvl w:val="0"/>
+                <w:numId w:val="5"/>
+              </w:numPr>
+            </w:pPr>
+            <w:r>
+              <w:rPr>
+                <w:rFonts w:ascii="Arial" w:hAnsi="Arial" w:eastAsia="Arial" w:cs="Arial"/>
+                <w:sz w:val="20"/>
+                <w:szCs w:val="20"/>
+              </w:rPr>
+              <w:t xml:space="preserve">Automatizacion phpword</w:t>
+            </w:r>
+          </w:p>
+        </w:tc>
+      </w:tr>
+      <w:tr>
+        <w:trPr/>
+        <w:tc>
+          <w:tcPr>
+            <w:tcW w:w="3000" w:type="dxa"/>
+            <w:vAlign w:val="center"/>
+          </w:tcPr>
+          <w:p>
+            <w:pPr>
+              <w:jc w:val="center"/>
+            </w:pPr>
+            <w:r>
+              <w:rPr>
+                <w:rFonts w:ascii="Arial" w:hAnsi="Arial" w:eastAsia="Arial" w:cs="Arial"/>
+                <w:sz w:val="20"/>
+                <w:szCs w:val="20"/>
+              </w:rPr>
+              <w:t xml:space="preserve">Michael Alvarenga</w:t>
+            </w:r>
+          </w:p>
+        </w:tc>
+        <w:tc>
+          <w:tcPr>
+            <w:tcW w:w="3000" w:type="dxa"/>
+            <w:vAlign w:val="center"/>
+          </w:tcPr>
+          <w:p>
+            <w:pPr>
+              <w:numPr>
+                <w:ilvl w:val="0"/>
+                <w:numId w:val="5"/>
+              </w:numPr>
+            </w:pPr>
+            <w:r>
+              <w:rPr>
+                <w:rFonts w:ascii="Arial" w:hAnsi="Arial" w:eastAsia="Arial" w:cs="Arial"/>
+                <w:sz w:val="20"/>
+                <w:szCs w:val="20"/>
+              </w:rPr>
+              <w:t xml:space="preserve">Ingeniería de Seguridad Informatica</w:t>
+            </w:r>
+          </w:p>
+          <w:p>
+            <w:pPr>
+              <w:numPr>
+                <w:ilvl w:val="0"/>
+                <w:numId w:val="5"/>
+              </w:numPr>
+            </w:pPr>
+            <w:r>
+              <w:rPr>
+                <w:rFonts w:ascii="Arial" w:hAnsi="Arial" w:eastAsia="Arial" w:cs="Arial"/>
+                <w:sz w:val="20"/>
+                <w:szCs w:val="20"/>
+              </w:rPr>
+              <w:t xml:space="preserve">Tecnico en Ingeniería de Software</w:t>
+            </w:r>
+          </w:p>
+        </w:tc>
+        <w:tc>
+          <w:tcPr>
+            <w:tcW w:w="3000" w:type="dxa"/>
+            <w:vAlign w:val="center"/>
+          </w:tcPr>
+          <w:p>
+            <w:pPr>
+              <w:numPr>
+                <w:ilvl w:val="0"/>
+                <w:numId w:val="5"/>
+              </w:numPr>
+            </w:pPr>
+            <w:r>
+              <w:rPr>
+                <w:rFonts w:ascii="Arial" w:hAnsi="Arial" w:eastAsia="Arial" w:cs="Arial"/>
+                <w:sz w:val="20"/>
+                <w:szCs w:val="20"/>
+              </w:rPr>
+              <w:t xml:space="preserve">Supervisor de Aplicación lado Backend(comprobación de datos).</w:t>
+            </w:r>
+          </w:p>
+          <w:p>
+            <w:pPr>
+              <w:numPr>
+                <w:ilvl w:val="0"/>
+                <w:numId w:val="5"/>
+              </w:numPr>
+            </w:pPr>
+            <w:r>
+              <w:rPr>
+                <w:rFonts w:ascii="Arial" w:hAnsi="Arial" w:eastAsia="Arial" w:cs="Arial"/>
+                <w:sz w:val="20"/>
+                <w:szCs w:val="20"/>
+              </w:rPr>
+              <w:t xml:space="preserve">Creador lógica de Base de Datos relacional</w:t>
+            </w:r>
+          </w:p>
+        </w:tc>
+        <w:tc>
+          <w:tcPr>
+            <w:tcW w:w="3000" w:type="dxa"/>
+            <w:vAlign w:val="center"/>
+          </w:tcPr>
+          <w:p>
+            <w:pPr>
+              <w:numPr>
+                <w:ilvl w:val="0"/>
+                <w:numId w:val="5"/>
+              </w:numPr>
+            </w:pPr>
+            <w:r>
+              <w:rPr>
+                <w:rFonts w:ascii="Arial" w:hAnsi="Arial" w:eastAsia="Arial" w:cs="Arial"/>
+                <w:sz w:val="20"/>
+                <w:szCs w:val="20"/>
+              </w:rPr>
+              <w:t xml:space="preserve">Supervisor y desarrollador de estilos, fuentes margenes en Doc. Word</w:t>
+            </w:r>
+          </w:p>
+        </w:tc>
+      </w:tr>
     </w:tbl>
     <w:p>
       <w:pPr>
@@ -1118,7 +1525,7 @@
             <w:pPr>
               <w:numPr>
                 <w:ilvl w:val="1"/>
-                <w:numId w:val="6"/>
+                <w:numId w:val="7"/>
               </w:numPr>
             </w:pPr>
             <w:r>
@@ -1163,7 +1570,7 @@
             <w:pPr>
               <w:numPr>
                 <w:ilvl w:val="1"/>
-                <w:numId w:val="6"/>
+                <w:numId w:val="7"/>
               </w:numPr>
             </w:pPr>
             <w:r>
@@ -1208,7 +1615,7 @@
             <w:pPr>
               <w:numPr>
                 <w:ilvl w:val="1"/>
-                <w:numId w:val="6"/>
+                <w:numId w:val="7"/>
               </w:numPr>
             </w:pPr>
             <w:r>
@@ -1253,7 +1660,7 @@
             <w:pPr>
               <w:numPr>
                 <w:ilvl w:val="1"/>
-                <w:numId w:val="6"/>
+                <w:numId w:val="7"/>
               </w:numPr>
             </w:pPr>
             <w:r>
@@ -1298,7 +1705,7 @@
             <w:pPr>
               <w:numPr>
                 <w:ilvl w:val="1"/>
-                <w:numId w:val="6"/>
+                <w:numId w:val="7"/>
               </w:numPr>
             </w:pPr>
             <w:r>
@@ -1343,7 +1750,7 @@
             <w:pPr>
               <w:numPr>
                 <w:ilvl w:val="1"/>
-                <w:numId w:val="6"/>
+                <w:numId w:val="7"/>
               </w:numPr>
             </w:pPr>
             <w:r>
@@ -1388,7 +1795,7 @@
             <w:pPr>
               <w:numPr>
                 <w:ilvl w:val="1"/>
-                <w:numId w:val="6"/>
+                <w:numId w:val="7"/>
               </w:numPr>
             </w:pPr>
             <w:r>
@@ -1433,7 +1840,7 @@
             <w:pPr>
               <w:numPr>
                 <w:ilvl w:val="1"/>
-                <w:numId w:val="6"/>
+                <w:numId w:val="7"/>
               </w:numPr>
             </w:pPr>
             <w:r>
@@ -1478,7 +1885,7 @@
             <w:pPr>
               <w:numPr>
                 <w:ilvl w:val="1"/>
-                <w:numId w:val="6"/>
+                <w:numId w:val="7"/>
               </w:numPr>
             </w:pPr>
             <w:r>
@@ -1523,7 +1930,7 @@
             <w:pPr>
               <w:numPr>
                 <w:ilvl w:val="1"/>
-                <w:numId w:val="6"/>
+                <w:numId w:val="7"/>
               </w:numPr>
             </w:pPr>
             <w:r>
@@ -1552,7 +1959,7 @@
                 <w:sz w:val="24"/>
                 <w:szCs w:val="24"/>
               </w:rPr>
-              <w:t xml:space="preserve"/>
+              <w:t xml:space="preserve">Ciclo 01-2023</w:t>
             </w:r>
           </w:p>
         </w:tc>
@@ -1568,7 +1975,7 @@
             <w:pPr>
               <w:numPr>
                 <w:ilvl w:val="1"/>
-                <w:numId w:val="6"/>
+                <w:numId w:val="7"/>
               </w:numPr>
             </w:pPr>
             <w:r>
@@ -1613,7 +2020,7 @@
             <w:pPr>
               <w:numPr>
                 <w:ilvl w:val="1"/>
-                <w:numId w:val="6"/>
+                <w:numId w:val="7"/>
               </w:numPr>
             </w:pPr>
             <w:r>
@@ -1642,7 +2049,7 @@
                 <w:sz w:val="24"/>
                 <w:szCs w:val="24"/>
               </w:rPr>
-              <w:t xml:space="preserve"> - </w:t>
+              <w:t xml:space="preserve">Ciclo 01-2023 - Ciclo 02-2026</w:t>
             </w:r>
           </w:p>
         </w:tc>
@@ -2198,7 +2605,7 @@
       <w:pPr>
         <w:numPr>
           <w:ilvl w:val="0"/>
-          <w:numId w:val="8"/>
+          <w:numId w:val="5"/>
         </w:numPr>
       </w:pPr>
       <w:r>
@@ -2214,7 +2621,7 @@
       <w:pPr>
         <w:numPr>
           <w:ilvl w:val="0"/>
-          <w:numId w:val="8"/>
+          <w:numId w:val="5"/>
         </w:numPr>
       </w:pPr>
       <w:r>
@@ -2230,7 +2637,7 @@
       <w:pPr>
         <w:numPr>
           <w:ilvl w:val="0"/>
-          <w:numId w:val="8"/>
+          <w:numId w:val="5"/>
         </w:numPr>
       </w:pPr>
       <w:r>
@@ -2246,7 +2653,7 @@
       <w:pPr>
         <w:numPr>
           <w:ilvl w:val="0"/>
-          <w:numId w:val="8"/>
+          <w:numId w:val="5"/>
         </w:numPr>
       </w:pPr>
       <w:r>
@@ -2262,7 +2669,7 @@
       <w:pPr>
         <w:numPr>
           <w:ilvl w:val="0"/>
-          <w:numId w:val="8"/>
+          <w:numId w:val="5"/>
         </w:numPr>
       </w:pPr>
       <w:r>
@@ -2278,7 +2685,7 @@
       <w:pPr>
         <w:numPr>
           <w:ilvl w:val="0"/>
-          <w:numId w:val="8"/>
+          <w:numId w:val="5"/>
         </w:numPr>
       </w:pPr>
       <w:r>
@@ -2440,6 +2847,504 @@
           </w:p>
         </w:tc>
       </w:tr>
+      <w:tr>
+        <w:trPr/>
+        <w:tc>
+          <w:tcPr>
+            <w:tcW w:w="3000" w:type="dxa"/>
+            <w:vAlign w:val="center"/>
+          </w:tcPr>
+          <w:p>
+            <w:pPr>
+              <w:jc w:val="center"/>
+              <w:spacing w:after="0" w:line="360" w:lineRule="auto"/>
+            </w:pPr>
+            <w:r>
+              <w:rPr>
+                <w:rFonts w:ascii="Arial" w:hAnsi="Arial" w:eastAsia="Arial" w:cs="Arial"/>
+                <w:sz w:val="20"/>
+                <w:szCs w:val="20"/>
+              </w:rPr>
+              <w:t xml:space="preserve"/>
+            </w:r>
+          </w:p>
+        </w:tc>
+        <w:tc>
+          <w:tcPr>
+            <w:tcW w:w="3000" w:type="dxa"/>
+            <w:vAlign w:val="center"/>
+          </w:tcPr>
+          <w:p>
+            <w:pPr>
+              <w:jc w:val="center"/>
+              <w:spacing w:after="0" w:line="360" w:lineRule="auto"/>
+            </w:pPr>
+            <w:r>
+              <w:rPr>
+                <w:rFonts w:ascii="Arial" w:hAnsi="Arial" w:eastAsia="Arial" w:cs="Arial"/>
+                <w:sz w:val="20"/>
+                <w:szCs w:val="20"/>
+              </w:rPr>
+              <w:t xml:space="preserve"/>
+            </w:r>
+          </w:p>
+        </w:tc>
+        <w:tc>
+          <w:tcPr>
+            <w:tcW w:w="3000" w:type="dxa"/>
+            <w:vAlign w:val="center"/>
+          </w:tcPr>
+          <w:p>
+            <w:pPr>
+              <w:jc w:val="center"/>
+              <w:spacing w:after="0" w:line="360" w:lineRule="auto"/>
+            </w:pPr>
+            <w:r>
+              <w:rPr>
+                <w:rFonts w:ascii="Arial" w:hAnsi="Arial" w:eastAsia="Arial" w:cs="Arial"/>
+                <w:sz w:val="20"/>
+                <w:szCs w:val="20"/>
+              </w:rPr>
+              <w:t xml:space="preserve"/>
+            </w:r>
+          </w:p>
+        </w:tc>
+        <w:tc>
+          <w:tcPr>
+            <w:tcW w:w="3000" w:type="dxa"/>
+            <w:vAlign w:val="center"/>
+          </w:tcPr>
+          <w:p>
+            <w:pPr>
+              <w:jc w:val="center"/>
+              <w:spacing w:after="0" w:line="360" w:lineRule="auto"/>
+            </w:pPr>
+            <w:r>
+              <w:rPr>
+                <w:rFonts w:ascii="Arial" w:hAnsi="Arial" w:eastAsia="Arial" w:cs="Arial"/>
+                <w:sz w:val="20"/>
+                <w:szCs w:val="20"/>
+              </w:rPr>
+              <w:t xml:space="preserve">empresa privada</w:t>
+            </w:r>
+          </w:p>
+        </w:tc>
+      </w:tr>
+      <w:tr>
+        <w:trPr/>
+        <w:tc>
+          <w:tcPr>
+            <w:tcW w:w="3000" w:type="dxa"/>
+            <w:vAlign w:val="center"/>
+          </w:tcPr>
+          <w:p>
+            <w:pPr>
+              <w:jc w:val="center"/>
+              <w:spacing w:after="0" w:line="360" w:lineRule="auto"/>
+            </w:pPr>
+            <w:r>
+              <w:rPr>
+                <w:rFonts w:ascii="Arial" w:hAnsi="Arial" w:eastAsia="Arial" w:cs="Arial"/>
+                <w:sz w:val="20"/>
+                <w:szCs w:val="20"/>
+              </w:rPr>
+              <w:t xml:space="preserve">empresa publica</w:t>
+            </w:r>
+          </w:p>
+        </w:tc>
+        <w:tc>
+          <w:tcPr>
+            <w:tcW w:w="3000" w:type="dxa"/>
+            <w:vAlign w:val="center"/>
+          </w:tcPr>
+          <w:p>
+            <w:pPr>
+              <w:jc w:val="center"/>
+              <w:spacing w:after="0" w:line="360" w:lineRule="auto"/>
+            </w:pPr>
+            <w:r>
+              <w:rPr>
+                <w:rFonts w:ascii="Arial" w:hAnsi="Arial" w:eastAsia="Arial" w:cs="Arial"/>
+                <w:sz w:val="20"/>
+                <w:szCs w:val="20"/>
+              </w:rPr>
+              <w:t xml:space="preserve"/>
+            </w:r>
+          </w:p>
+        </w:tc>
+        <w:tc>
+          <w:tcPr>
+            <w:tcW w:w="3000" w:type="dxa"/>
+            <w:vAlign w:val="center"/>
+          </w:tcPr>
+          <w:p>
+            <w:pPr>
+              <w:jc w:val="center"/>
+              <w:spacing w:after="0" w:line="360" w:lineRule="auto"/>
+            </w:pPr>
+            <w:r>
+              <w:rPr>
+                <w:rFonts w:ascii="Arial" w:hAnsi="Arial" w:eastAsia="Arial" w:cs="Arial"/>
+                <w:sz w:val="20"/>
+                <w:szCs w:val="20"/>
+              </w:rPr>
+              <w:t xml:space="preserve"/>
+            </w:r>
+          </w:p>
+        </w:tc>
+        <w:tc>
+          <w:tcPr>
+            <w:tcW w:w="3000" w:type="dxa"/>
+            <w:vAlign w:val="center"/>
+          </w:tcPr>
+          <w:p>
+            <w:pPr>
+              <w:jc w:val="center"/>
+              <w:spacing w:after="0" w:line="360" w:lineRule="auto"/>
+            </w:pPr>
+            <w:r>
+              <w:rPr>
+                <w:rFonts w:ascii="Arial" w:hAnsi="Arial" w:eastAsia="Arial" w:cs="Arial"/>
+                <w:sz w:val="20"/>
+                <w:szCs w:val="20"/>
+              </w:rPr>
+              <w:t xml:space="preserve"/>
+            </w:r>
+          </w:p>
+        </w:tc>
+      </w:tr>
+      <w:tr>
+        <w:trPr/>
+        <w:tc>
+          <w:tcPr>
+            <w:tcW w:w="3000" w:type="dxa"/>
+            <w:vAlign w:val="center"/>
+          </w:tcPr>
+          <w:p>
+            <w:pPr>
+              <w:jc w:val="center"/>
+              <w:spacing w:after="0" w:line="360" w:lineRule="auto"/>
+            </w:pPr>
+            <w:r>
+              <w:rPr>
+                <w:rFonts w:ascii="Arial" w:hAnsi="Arial" w:eastAsia="Arial" w:cs="Arial"/>
+                <w:sz w:val="20"/>
+                <w:szCs w:val="20"/>
+              </w:rPr>
+              <w:t xml:space="preserve"/>
+            </w:r>
+          </w:p>
+        </w:tc>
+        <w:tc>
+          <w:tcPr>
+            <w:tcW w:w="3000" w:type="dxa"/>
+            <w:vAlign w:val="center"/>
+          </w:tcPr>
+          <w:p>
+            <w:pPr>
+              <w:jc w:val="center"/>
+              <w:spacing w:after="0" w:line="360" w:lineRule="auto"/>
+            </w:pPr>
+            <w:r>
+              <w:rPr>
+                <w:rFonts w:ascii="Arial" w:hAnsi="Arial" w:eastAsia="Arial" w:cs="Arial"/>
+                <w:sz w:val="20"/>
+                <w:szCs w:val="20"/>
+              </w:rPr>
+              <w:t xml:space="preserve"/>
+            </w:r>
+          </w:p>
+        </w:tc>
+        <w:tc>
+          <w:tcPr>
+            <w:tcW w:w="3000" w:type="dxa"/>
+            <w:vAlign w:val="center"/>
+          </w:tcPr>
+          <w:p>
+            <w:pPr>
+              <w:jc w:val="center"/>
+              <w:spacing w:after="0" w:line="360" w:lineRule="auto"/>
+            </w:pPr>
+            <w:r>
+              <w:rPr>
+                <w:rFonts w:ascii="Arial" w:hAnsi="Arial" w:eastAsia="Arial" w:cs="Arial"/>
+                <w:sz w:val="20"/>
+                <w:szCs w:val="20"/>
+              </w:rPr>
+              <w:t xml:space="preserve"/>
+            </w:r>
+          </w:p>
+        </w:tc>
+        <w:tc>
+          <w:tcPr>
+            <w:tcW w:w="3000" w:type="dxa"/>
+            <w:vAlign w:val="center"/>
+          </w:tcPr>
+          <w:p>
+            <w:pPr>
+              <w:jc w:val="center"/>
+              <w:spacing w:after="0" w:line="360" w:lineRule="auto"/>
+            </w:pPr>
+            <w:r>
+              <w:rPr>
+                <w:rFonts w:ascii="Arial" w:hAnsi="Arial" w:eastAsia="Arial" w:cs="Arial"/>
+                <w:sz w:val="20"/>
+                <w:szCs w:val="20"/>
+              </w:rPr>
+              <w:t xml:space="preserve">empresa privada</w:t>
+            </w:r>
+          </w:p>
+        </w:tc>
+      </w:tr>
+      <w:tr>
+        <w:trPr/>
+        <w:tc>
+          <w:tcPr>
+            <w:tcW w:w="3000" w:type="dxa"/>
+            <w:vAlign w:val="center"/>
+          </w:tcPr>
+          <w:p>
+            <w:pPr>
+              <w:jc w:val="center"/>
+              <w:spacing w:after="0" w:line="360" w:lineRule="auto"/>
+            </w:pPr>
+            <w:r>
+              <w:rPr>
+                <w:rFonts w:ascii="Arial" w:hAnsi="Arial" w:eastAsia="Arial" w:cs="Arial"/>
+                <w:sz w:val="20"/>
+                <w:szCs w:val="20"/>
+              </w:rPr>
+              <w:t xml:space="preserve">empresa publica</w:t>
+            </w:r>
+          </w:p>
+        </w:tc>
+        <w:tc>
+          <w:tcPr>
+            <w:tcW w:w="3000" w:type="dxa"/>
+            <w:vAlign w:val="center"/>
+          </w:tcPr>
+          <w:p>
+            <w:pPr>
+              <w:jc w:val="center"/>
+              <w:spacing w:after="0" w:line="360" w:lineRule="auto"/>
+            </w:pPr>
+            <w:r>
+              <w:rPr>
+                <w:rFonts w:ascii="Arial" w:hAnsi="Arial" w:eastAsia="Arial" w:cs="Arial"/>
+                <w:sz w:val="20"/>
+                <w:szCs w:val="20"/>
+              </w:rPr>
+              <w:t xml:space="preserve"/>
+            </w:r>
+          </w:p>
+        </w:tc>
+        <w:tc>
+          <w:tcPr>
+            <w:tcW w:w="3000" w:type="dxa"/>
+            <w:vAlign w:val="center"/>
+          </w:tcPr>
+          <w:p>
+            <w:pPr>
+              <w:jc w:val="center"/>
+              <w:spacing w:after="0" w:line="360" w:lineRule="auto"/>
+            </w:pPr>
+            <w:r>
+              <w:rPr>
+                <w:rFonts w:ascii="Arial" w:hAnsi="Arial" w:eastAsia="Arial" w:cs="Arial"/>
+                <w:sz w:val="20"/>
+                <w:szCs w:val="20"/>
+              </w:rPr>
+              <w:t xml:space="preserve"/>
+            </w:r>
+          </w:p>
+        </w:tc>
+        <w:tc>
+          <w:tcPr>
+            <w:tcW w:w="3000" w:type="dxa"/>
+            <w:vAlign w:val="center"/>
+          </w:tcPr>
+          <w:p>
+            <w:pPr>
+              <w:jc w:val="center"/>
+              <w:spacing w:after="0" w:line="360" w:lineRule="auto"/>
+            </w:pPr>
+            <w:r>
+              <w:rPr>
+                <w:rFonts w:ascii="Arial" w:hAnsi="Arial" w:eastAsia="Arial" w:cs="Arial"/>
+                <w:sz w:val="20"/>
+                <w:szCs w:val="20"/>
+              </w:rPr>
+              <w:t xml:space="preserve"/>
+            </w:r>
+          </w:p>
+        </w:tc>
+      </w:tr>
+      <w:tr>
+        <w:trPr/>
+        <w:tc>
+          <w:tcPr>
+            <w:tcW w:w="3000" w:type="dxa"/>
+            <w:vAlign w:val="center"/>
+          </w:tcPr>
+          <w:p>
+            <w:pPr>
+              <w:jc w:val="center"/>
+              <w:spacing w:after="0" w:line="360" w:lineRule="auto"/>
+            </w:pPr>
+            <w:r>
+              <w:rPr>
+                <w:rFonts w:ascii="Arial" w:hAnsi="Arial" w:eastAsia="Arial" w:cs="Arial"/>
+                <w:sz w:val="20"/>
+                <w:szCs w:val="20"/>
+              </w:rPr>
+              <w:t xml:space="preserve"/>
+            </w:r>
+          </w:p>
+        </w:tc>
+        <w:tc>
+          <w:tcPr>
+            <w:tcW w:w="3000" w:type="dxa"/>
+            <w:vAlign w:val="center"/>
+          </w:tcPr>
+          <w:p>
+            <w:pPr>
+              <w:jc w:val="center"/>
+              <w:spacing w:after="0" w:line="360" w:lineRule="auto"/>
+            </w:pPr>
+            <w:r>
+              <w:rPr>
+                <w:rFonts w:ascii="Arial" w:hAnsi="Arial" w:eastAsia="Arial" w:cs="Arial"/>
+                <w:sz w:val="20"/>
+                <w:szCs w:val="20"/>
+              </w:rPr>
+              <w:t xml:space="preserve"/>
+            </w:r>
+          </w:p>
+        </w:tc>
+        <w:tc>
+          <w:tcPr>
+            <w:tcW w:w="3000" w:type="dxa"/>
+            <w:vAlign w:val="center"/>
+          </w:tcPr>
+          <w:p>
+            <w:pPr>
+              <w:jc w:val="center"/>
+              <w:spacing w:after="0" w:line="360" w:lineRule="auto"/>
+            </w:pPr>
+            <w:r>
+              <w:rPr>
+                <w:rFonts w:ascii="Arial" w:hAnsi="Arial" w:eastAsia="Arial" w:cs="Arial"/>
+                <w:sz w:val="20"/>
+                <w:szCs w:val="20"/>
+              </w:rPr>
+              <w:t xml:space="preserve"/>
+            </w:r>
+          </w:p>
+        </w:tc>
+        <w:tc>
+          <w:tcPr>
+            <w:tcW w:w="3000" w:type="dxa"/>
+            <w:vAlign w:val="center"/>
+          </w:tcPr>
+          <w:p>
+            <w:pPr>
+              <w:jc w:val="center"/>
+              <w:spacing w:after="0" w:line="360" w:lineRule="auto"/>
+            </w:pPr>
+            <w:r>
+              <w:rPr>
+                <w:rFonts w:ascii="Arial" w:hAnsi="Arial" w:eastAsia="Arial" w:cs="Arial"/>
+                <w:sz w:val="20"/>
+                <w:szCs w:val="20"/>
+              </w:rPr>
+              <w:t xml:space="preserve">empresa privada</w:t>
+            </w:r>
+          </w:p>
+        </w:tc>
+      </w:tr>
+      <w:tr>
+        <w:trPr/>
+        <w:tc>
+          <w:tcPr>
+            <w:tcW w:w="3000" w:type="dxa"/>
+            <w:vAlign w:val="center"/>
+          </w:tcPr>
+          <w:p>
+            <w:pPr>
+              <w:jc w:val="center"/>
+              <w:spacing w:after="0" w:line="360" w:lineRule="auto"/>
+            </w:pPr>
+            <w:r>
+              <w:rPr>
+                <w:rFonts w:ascii="Arial" w:hAnsi="Arial" w:eastAsia="Arial" w:cs="Arial"/>
+                <w:sz w:val="20"/>
+                <w:szCs w:val="20"/>
+              </w:rPr>
+              <w:t xml:space="preserve">empresa publica</w:t>
+            </w:r>
+          </w:p>
+        </w:tc>
+        <w:tc>
+          <w:tcPr>
+            <w:tcW w:w="3000" w:type="dxa"/>
+            <w:vAlign w:val="center"/>
+          </w:tcPr>
+          <w:p>
+            <w:pPr>
+              <w:jc w:val="center"/>
+              <w:spacing w:after="0" w:line="360" w:lineRule="auto"/>
+            </w:pPr>
+            <w:r>
+              <w:rPr>
+                <w:rFonts w:ascii="Arial" w:hAnsi="Arial" w:eastAsia="Arial" w:cs="Arial"/>
+                <w:sz w:val="20"/>
+                <w:szCs w:val="20"/>
+              </w:rPr>
+              <w:t xml:space="preserve"/>
+            </w:r>
+          </w:p>
+        </w:tc>
+        <w:tc>
+          <w:tcPr>
+            <w:tcW w:w="3000" w:type="dxa"/>
+            <w:vAlign w:val="center"/>
+          </w:tcPr>
+          <w:p>
+            <w:pPr>
+              <w:jc w:val="center"/>
+              <w:spacing w:after="0" w:line="360" w:lineRule="auto"/>
+            </w:pPr>
+            <w:r>
+              <w:rPr>
+                <w:rFonts w:ascii="Arial" w:hAnsi="Arial" w:eastAsia="Arial" w:cs="Arial"/>
+                <w:sz w:val="20"/>
+                <w:szCs w:val="20"/>
+              </w:rPr>
+              <w:t xml:space="preserve"/>
+            </w:r>
+          </w:p>
+        </w:tc>
+        <w:tc>
+          <w:tcPr>
+            <w:tcW w:w="3000" w:type="dxa"/>
+            <w:vAlign w:val="center"/>
+          </w:tcPr>
+          <w:p>
+            <w:pPr>
+              <w:jc w:val="center"/>
+              <w:spacing w:after="0" w:line="360" w:lineRule="auto"/>
+            </w:pPr>
+            <w:r>
+              <w:rPr>
+                <w:rFonts w:ascii="Arial" w:hAnsi="Arial" w:eastAsia="Arial" w:cs="Arial"/>
+                <w:sz w:val="20"/>
+                <w:szCs w:val="20"/>
+              </w:rPr>
+              <w:t xml:space="preserve"/>
+            </w:r>
+          </w:p>
+        </w:tc>
+      </w:tr>
     </w:tbl>
     <w:p>
       <w:pPr>
@@ -2540,6 +3445,39 @@
           <w:iCs w:val="1"/>
         </w:rPr>
         <w:t xml:space="preserve">Tabla 7 Cuadro Resumen</w:t>
+      </w:r>
+    </w:p>
+    <w:p>
+      <w:pPr>
+        <w:sectPr>
+          <w:pgSz w:orient="portrait" w:w="12240" w:h="15840"/>
+          <w:pgMar w:top="1420" w:right="1420" w:bottom="1420" w:left="1700" w:header="720" w:footer="720" w:gutter="0"/>
+          <w:cols w:num="1" w:space="720"/>
+        </w:sectPr>
+      </w:pPr>
+    </w:p>
+    <w:p>
+      <w:pPr>
+        <w:pStyle w:val="Heading1"/>
+      </w:pPr>
+      <w:bookmarkStart w:id="19" w:name="_Toc19"/>
+      <w:r>
+        <w:t>18. Programa de cada asignatura con enfoque de competencias </w:t>
+      </w:r>
+      <w:bookmarkEnd w:id="19"/>
+    </w:p>
+    <w:p>
+      <w:pPr>
+        <w:jc w:val="both"/>
+        <w:spacing w:after="240" w:line="360" w:lineRule="auto"/>
+      </w:pPr>
+      <w:r>
+        <w:rPr>
+          <w:rFonts w:ascii="Arial" w:hAnsi="Arial" w:eastAsia="Arial" w:cs="Arial"/>
+          <w:sz w:val="24"/>
+          <w:szCs w:val="24"/>
+        </w:rPr>
+        <w:t xml:space="preserve">A continuación, se presentan los diseños instruccionales y las aulas virtuales de las asignaturas de la carrera deIngeniería en Sistemas y Computación, modalidad Presencial</w:t>
       </w:r>
     </w:p>
     <w:sectPr>
@@ -2655,7 +3593,7 @@
         <w:smallCaps w:val="0"/>
         <w:caps w:val="1"/>
       </w:rPr>
-      <w:t xml:space="preserve">Vigencia del plan de estudio del  al </w:t>
+      <w:t xml:space="preserve">Vigencia del plan de estudio del Ciclo 01-2023 al Ciclo 02-2026</w:t>
     </w:r>
   </w:p>
   <w:p/>
@@ -2664,8 +3602,8 @@
 
 <file path=word/numbering.xml><?xml version="1.0" encoding="utf-8"?>
 <w:numbering xmlns:ve="http://schemas.openxmlformats.org/markup-compatibility/2006" xmlns:o="urn:schemas-microsoft-com:office:office" xmlns:r="http://schemas.openxmlformats.org/officeDocument/2006/relationships" xmlns:m="http://schemas.openxmlformats.org/officeDocument/2006/math" xmlns:v="urn:schemas-microsoft-com:vml" xmlns:wp="http://schemas.openxmlformats.org/drawingml/2006/wordprocessingDrawing" xmlns:w10="urn:schemas-microsoft-com:office:word" xmlns:w="http://schemas.openxmlformats.org/wordprocessingml/2006/main" xmlns:wne="http://schemas.microsoft.com/office/word/2006/wordml">
-  <w:abstractNum w:abstractNumId="5">
-    <w:nsid w:val="5D9B8732"/>
+  <w:abstractNum w:abstractNumId="4">
+    <w:nsid w:val="8F3BA3D9"/>
     <w:multiLevelType w:val="hybridMultilevel"/>
     <w:lvl w:ilvl="0">
       <w:start w:val="1"/>
@@ -2812,8 +3750,156 @@
       </w:rPr>
     </w:lvl>
   </w:abstractNum>
-  <w:abstractNum w:abstractNumId="6">
-    <w:nsid w:val="195BBCB3"/>
+  <w:abstractNum w:abstractNumId="5">
+    <w:nsid w:val="39FC852C"/>
+    <w:multiLevelType w:val="hybridMultilevel"/>
+    <w:lvl w:ilvl="0">
+      <w:start w:val="1"/>
+      <w:numFmt w:val="bullet"/>
+      <w:suff w:val="tab"/>
+      <w:lvlText w:val=""/>
+      <w:lvlJc w:val="left"/>
+      <w:pPr>
+        <w:tabs>
+          <w:tab w:val="num" w:pos="720"/>
+        </w:tabs>
+        <w:ind w:left="720" w:hanging="360"/>
+      </w:pPr>
+      <w:rPr>
+        <w:rFonts w:ascii="Symbol" w:hAnsi="Symbol" w:cs="Symbol" w:hint="default"/>
+      </w:rPr>
+    </w:lvl>
+    <w:lvl w:ilvl="1">
+      <w:start w:val="1"/>
+      <w:numFmt w:val="bullet"/>
+      <w:suff w:val="tab"/>
+      <w:lvlText w:val="o"/>
+      <w:lvlJc w:val="left"/>
+      <w:pPr>
+        <w:tabs>
+          <w:tab w:val="num" w:pos="1440"/>
+        </w:tabs>
+        <w:ind w:left="1440" w:hanging="360"/>
+      </w:pPr>
+      <w:rPr>
+        <w:rFonts w:ascii="Courier New" w:hAnsi="Courier New" w:cs="Courier New" w:hint="default"/>
+      </w:rPr>
+    </w:lvl>
+    <w:lvl w:ilvl="2">
+      <w:start w:val="1"/>
+      <w:numFmt w:val="bullet"/>
+      <w:suff w:val="tab"/>
+      <w:lvlText w:val=""/>
+      <w:lvlJc w:val="left"/>
+      <w:pPr>
+        <w:tabs>
+          <w:tab w:val="num" w:pos="2160"/>
+        </w:tabs>
+        <w:ind w:left="2160" w:hanging="360"/>
+      </w:pPr>
+      <w:rPr>
+        <w:rFonts w:ascii="Wingdings" w:hAnsi="Wingdings" w:cs="Wingdings" w:hint="default"/>
+      </w:rPr>
+    </w:lvl>
+    <w:lvl w:ilvl="3">
+      <w:start w:val="1"/>
+      <w:numFmt w:val="bullet"/>
+      <w:suff w:val="tab"/>
+      <w:lvlText w:val=""/>
+      <w:lvlJc w:val="left"/>
+      <w:pPr>
+        <w:tabs>
+          <w:tab w:val="num" w:pos="2880"/>
+        </w:tabs>
+        <w:ind w:left="2880" w:hanging="360"/>
+      </w:pPr>
+      <w:rPr>
+        <w:rFonts w:ascii="Symbol" w:hAnsi="Symbol" w:cs="Symbol" w:hint="default"/>
+      </w:rPr>
+    </w:lvl>
+    <w:lvl w:ilvl="4">
+      <w:start w:val="1"/>
+      <w:numFmt w:val="bullet"/>
+      <w:suff w:val="tab"/>
+      <w:lvlText w:val="o"/>
+      <w:lvlJc w:val="left"/>
+      <w:pPr>
+        <w:tabs>
+          <w:tab w:val="num" w:pos="3600"/>
+        </w:tabs>
+        <w:ind w:left="3600" w:hanging="360"/>
+      </w:pPr>
+      <w:rPr>
+        <w:rFonts w:ascii="Courier New" w:hAnsi="Courier New" w:cs="Courier New" w:hint="default"/>
+      </w:rPr>
+    </w:lvl>
+    <w:lvl w:ilvl="5">
+      <w:start w:val="1"/>
+      <w:numFmt w:val="bullet"/>
+      <w:suff w:val="tab"/>
+      <w:lvlText w:val=""/>
+      <w:lvlJc w:val="left"/>
+      <w:pPr>
+        <w:tabs>
+          <w:tab w:val="num" w:pos="4320"/>
+        </w:tabs>
+        <w:ind w:left="4320" w:hanging="360"/>
+      </w:pPr>
+      <w:rPr>
+        <w:rFonts w:ascii="Wingdings" w:hAnsi="Wingdings" w:cs="Wingdings" w:hint="default"/>
+      </w:rPr>
+    </w:lvl>
+    <w:lvl w:ilvl="6">
+      <w:start w:val="1"/>
+      <w:numFmt w:val="bullet"/>
+      <w:suff w:val="tab"/>
+      <w:lvlText w:val=""/>
+      <w:lvlJc w:val="left"/>
+      <w:pPr>
+        <w:tabs>
+          <w:tab w:val="num" w:pos="5040"/>
+        </w:tabs>
+        <w:ind w:left="5040" w:hanging="360"/>
+      </w:pPr>
+      <w:rPr>
+        <w:rFonts w:ascii="Symbol" w:hAnsi="Symbol" w:cs="Symbol" w:hint="default"/>
+      </w:rPr>
+    </w:lvl>
+    <w:lvl w:ilvl="7">
+      <w:start w:val="1"/>
+      <w:numFmt w:val="bullet"/>
+      <w:suff w:val="tab"/>
+      <w:lvlText w:val="o"/>
+      <w:lvlJc w:val="left"/>
+      <w:pPr>
+        <w:tabs>
+          <w:tab w:val="num" w:pos="5760"/>
+        </w:tabs>
+        <w:ind w:left="5760" w:hanging="360"/>
+      </w:pPr>
+      <w:rPr>
+        <w:rFonts w:ascii="Courier New" w:hAnsi="Courier New" w:cs="Courier New" w:hint="default"/>
+      </w:rPr>
+    </w:lvl>
+    <w:lvl w:ilvl="8">
+      <w:start w:val="1"/>
+      <w:numFmt w:val="bullet"/>
+      <w:suff w:val="tab"/>
+      <w:lvlText w:val=""/>
+      <w:lvlJc w:val="left"/>
+      <w:pPr>
+        <w:tabs>
+          <w:tab w:val="num" w:pos="6480"/>
+        </w:tabs>
+        <w:ind w:left="6480" w:hanging="360"/>
+      </w:pPr>
+      <w:rPr>
+        <w:rFonts w:ascii="Wingdings" w:hAnsi="Wingdings" w:cs="Wingdings" w:hint="default"/>
+      </w:rPr>
+    </w:lvl>
+  </w:abstractNum>
+  <w:abstractNum w:abstractNumId="7">
+    <w:nsid w:val="69A83CE2"/>
     <w:multiLevelType w:val="multilevel"/>
     <w:lvl w:ilvl="0">
       <w:start w:val="1"/>
@@ -2960,162 +4046,14 @@
       </w:rPr>
     </w:lvl>
   </w:abstractNum>
-  <w:abstractNum w:abstractNumId="8">
-    <w:nsid w:val="6C301F42"/>
-    <w:multiLevelType w:val="hybridMultilevel"/>
-    <w:lvl w:ilvl="0">
-      <w:start w:val="1"/>
-      <w:numFmt w:val="bullet"/>
-      <w:suff w:val="tab"/>
-      <w:lvlText w:val=""/>
-      <w:lvlJc w:val="left"/>
-      <w:pPr>
-        <w:tabs>
-          <w:tab w:val="num" w:pos="720"/>
-        </w:tabs>
-        <w:ind w:left="720" w:hanging="360"/>
-      </w:pPr>
-      <w:rPr>
-        <w:rFonts w:ascii="Symbol" w:hAnsi="Symbol" w:cs="Symbol" w:hint="default"/>
-      </w:rPr>
-    </w:lvl>
-    <w:lvl w:ilvl="1">
-      <w:start w:val="1"/>
-      <w:numFmt w:val="bullet"/>
-      <w:suff w:val="tab"/>
-      <w:lvlText w:val="o"/>
-      <w:lvlJc w:val="left"/>
-      <w:pPr>
-        <w:tabs>
-          <w:tab w:val="num" w:pos="1440"/>
-        </w:tabs>
-        <w:ind w:left="1440" w:hanging="360"/>
-      </w:pPr>
-      <w:rPr>
-        <w:rFonts w:ascii="Courier New" w:hAnsi="Courier New" w:cs="Courier New" w:hint="default"/>
-      </w:rPr>
-    </w:lvl>
-    <w:lvl w:ilvl="2">
-      <w:start w:val="1"/>
-      <w:numFmt w:val="bullet"/>
-      <w:suff w:val="tab"/>
-      <w:lvlText w:val=""/>
-      <w:lvlJc w:val="left"/>
-      <w:pPr>
-        <w:tabs>
-          <w:tab w:val="num" w:pos="2160"/>
-        </w:tabs>
-        <w:ind w:left="2160" w:hanging="360"/>
-      </w:pPr>
-      <w:rPr>
-        <w:rFonts w:ascii="Wingdings" w:hAnsi="Wingdings" w:cs="Wingdings" w:hint="default"/>
-      </w:rPr>
-    </w:lvl>
-    <w:lvl w:ilvl="3">
-      <w:start w:val="1"/>
-      <w:numFmt w:val="bullet"/>
-      <w:suff w:val="tab"/>
-      <w:lvlText w:val=""/>
-      <w:lvlJc w:val="left"/>
-      <w:pPr>
-        <w:tabs>
-          <w:tab w:val="num" w:pos="2880"/>
-        </w:tabs>
-        <w:ind w:left="2880" w:hanging="360"/>
-      </w:pPr>
-      <w:rPr>
-        <w:rFonts w:ascii="Symbol" w:hAnsi="Symbol" w:cs="Symbol" w:hint="default"/>
-      </w:rPr>
-    </w:lvl>
-    <w:lvl w:ilvl="4">
-      <w:start w:val="1"/>
-      <w:numFmt w:val="bullet"/>
-      <w:suff w:val="tab"/>
-      <w:lvlText w:val="o"/>
-      <w:lvlJc w:val="left"/>
-      <w:pPr>
-        <w:tabs>
-          <w:tab w:val="num" w:pos="3600"/>
-        </w:tabs>
-        <w:ind w:left="3600" w:hanging="360"/>
-      </w:pPr>
-      <w:rPr>
-        <w:rFonts w:ascii="Courier New" w:hAnsi="Courier New" w:cs="Courier New" w:hint="default"/>
-      </w:rPr>
-    </w:lvl>
-    <w:lvl w:ilvl="5">
-      <w:start w:val="1"/>
-      <w:numFmt w:val="bullet"/>
-      <w:suff w:val="tab"/>
-      <w:lvlText w:val=""/>
-      <w:lvlJc w:val="left"/>
-      <w:pPr>
-        <w:tabs>
-          <w:tab w:val="num" w:pos="4320"/>
-        </w:tabs>
-        <w:ind w:left="4320" w:hanging="360"/>
-      </w:pPr>
-      <w:rPr>
-        <w:rFonts w:ascii="Wingdings" w:hAnsi="Wingdings" w:cs="Wingdings" w:hint="default"/>
-      </w:rPr>
-    </w:lvl>
-    <w:lvl w:ilvl="6">
-      <w:start w:val="1"/>
-      <w:numFmt w:val="bullet"/>
-      <w:suff w:val="tab"/>
-      <w:lvlText w:val=""/>
-      <w:lvlJc w:val="left"/>
-      <w:pPr>
-        <w:tabs>
-          <w:tab w:val="num" w:pos="5040"/>
-        </w:tabs>
-        <w:ind w:left="5040" w:hanging="360"/>
-      </w:pPr>
-      <w:rPr>
-        <w:rFonts w:ascii="Symbol" w:hAnsi="Symbol" w:cs="Symbol" w:hint="default"/>
-      </w:rPr>
-    </w:lvl>
-    <w:lvl w:ilvl="7">
-      <w:start w:val="1"/>
-      <w:numFmt w:val="bullet"/>
-      <w:suff w:val="tab"/>
-      <w:lvlText w:val="o"/>
-      <w:lvlJc w:val="left"/>
-      <w:pPr>
-        <w:tabs>
-          <w:tab w:val="num" w:pos="5760"/>
-        </w:tabs>
-        <w:ind w:left="5760" w:hanging="360"/>
-      </w:pPr>
-      <w:rPr>
-        <w:rFonts w:ascii="Courier New" w:hAnsi="Courier New" w:cs="Courier New" w:hint="default"/>
-      </w:rPr>
-    </w:lvl>
-    <w:lvl w:ilvl="8">
-      <w:start w:val="1"/>
-      <w:numFmt w:val="bullet"/>
-      <w:suff w:val="tab"/>
-      <w:lvlText w:val=""/>
-      <w:lvlJc w:val="left"/>
-      <w:pPr>
-        <w:tabs>
-          <w:tab w:val="num" w:pos="6480"/>
-        </w:tabs>
-        <w:ind w:left="6480" w:hanging="360"/>
-      </w:pPr>
-      <w:rPr>
-        <w:rFonts w:ascii="Wingdings" w:hAnsi="Wingdings" w:cs="Wingdings" w:hint="default"/>
-      </w:rPr>
-    </w:lvl>
-  </w:abstractNum>
+  <w:num w:numId="4">
+    <w:abstractNumId w:val="4"/>
+  </w:num>
   <w:num w:numId="5">
     <w:abstractNumId w:val="5"/>
   </w:num>
-  <w:num w:numId="6">
-    <w:abstractNumId w:val="6"/>
-  </w:num>
-  <w:num w:numId="8">
-    <w:abstractNumId w:val="8"/>
+  <w:num w:numId="7">
+    <w:abstractNumId w:val="7"/>
   </w:num>
 </w:numbering>
 </file>

</xml_diff>

<commit_message>
Refactorizacion de links de regreso en historial de planes de estudio
</commit_message>
<xml_diff>
--- a/public/doc/Ingeniería en Sistemas y Computación.docx
+++ b/public/doc/Ingeniería en Sistemas y Computación.docx
@@ -762,8 +762,485 @@
         <w:tabs>
           <w:tab w:val="right" w:leader="dot" w:pos="9062"/>
         </w:tabs>
+        <w:ind w:left="200"/>
       </w:pPr>
       <w:hyperlink w:anchor="_Toc19" w:history="1">
+        <w:r>
+          <w:rPr>
+            <w:rFonts w:ascii="Arial" w:hAnsi="Arial" w:eastAsia="Arial" w:cs="Arial"/>
+            <w:sz w:val="22"/>
+            <w:szCs w:val="22"/>
+            <w:smallCaps w:val="0"/>
+            <w:caps w:val="1"/>
+          </w:rPr>
+          <w:t>6.2 Asignaturas por áreas de formación</w:t>
+        </w:r>
+        <w:r>
+          <w:tab/>
+        </w:r>
+        <w:r>
+          <w:fldChar w:fldCharType="begin"/>
+        </w:r>
+        <w:r>
+          <w:instrText xml:space="preserve">PAGEREF _Toc19 \h</w:instrText>
+        </w:r>
+        <w:r>
+          <w:fldChar w:fldCharType="end"/>
+        </w:r>
+      </w:hyperlink>
+    </w:p>
+    <w:p>
+      <w:pPr>
+        <w:tabs>
+          <w:tab w:val="right" w:leader="dot" w:pos="9062"/>
+        </w:tabs>
+        <w:ind w:left="200"/>
+      </w:pPr>
+      <w:hyperlink w:anchor="_Toc20" w:history="1">
+        <w:r>
+          <w:rPr>
+            <w:rFonts w:ascii="Arial" w:hAnsi="Arial" w:eastAsia="Arial" w:cs="Arial"/>
+            <w:sz w:val="22"/>
+            <w:szCs w:val="22"/>
+            <w:smallCaps w:val="0"/>
+            <w:caps w:val="1"/>
+          </w:rPr>
+          <w:t>6.2.1 Área de formación general</w:t>
+        </w:r>
+        <w:r>
+          <w:tab/>
+        </w:r>
+        <w:r>
+          <w:fldChar w:fldCharType="begin"/>
+        </w:r>
+        <w:r>
+          <w:instrText xml:space="preserve">PAGEREF _Toc20 \h</w:instrText>
+        </w:r>
+        <w:r>
+          <w:fldChar w:fldCharType="end"/>
+        </w:r>
+      </w:hyperlink>
+    </w:p>
+    <w:p>
+      <w:pPr>
+        <w:tabs>
+          <w:tab w:val="right" w:leader="dot" w:pos="9062"/>
+        </w:tabs>
+        <w:ind w:left="200"/>
+      </w:pPr>
+      <w:hyperlink w:anchor="_Toc21" w:history="1">
+        <w:r>
+          <w:rPr>
+            <w:rFonts w:ascii="Arial" w:hAnsi="Arial" w:eastAsia="Arial" w:cs="Arial"/>
+            <w:sz w:val="22"/>
+            <w:szCs w:val="22"/>
+            <w:smallCaps w:val="0"/>
+            <w:caps w:val="1"/>
+          </w:rPr>
+          <w:t>6.2.2 Área de formación básica</w:t>
+        </w:r>
+        <w:r>
+          <w:tab/>
+        </w:r>
+        <w:r>
+          <w:fldChar w:fldCharType="begin"/>
+        </w:r>
+        <w:r>
+          <w:instrText xml:space="preserve">PAGEREF _Toc21 \h</w:instrText>
+        </w:r>
+        <w:r>
+          <w:fldChar w:fldCharType="end"/>
+        </w:r>
+      </w:hyperlink>
+    </w:p>
+    <w:p>
+      <w:pPr>
+        <w:tabs>
+          <w:tab w:val="right" w:leader="dot" w:pos="9062"/>
+        </w:tabs>
+        <w:ind w:left="200"/>
+      </w:pPr>
+      <w:hyperlink w:anchor="_Toc22" w:history="1">
+        <w:r>
+          <w:rPr>
+            <w:rFonts w:ascii="Arial" w:hAnsi="Arial" w:eastAsia="Arial" w:cs="Arial"/>
+            <w:sz w:val="22"/>
+            <w:szCs w:val="22"/>
+            <w:smallCaps w:val="0"/>
+            <w:caps w:val="1"/>
+          </w:rPr>
+          <w:t>6.2.3 Área de formación de especialidad</w:t>
+        </w:r>
+        <w:r>
+          <w:tab/>
+        </w:r>
+        <w:r>
+          <w:fldChar w:fldCharType="begin"/>
+        </w:r>
+        <w:r>
+          <w:instrText xml:space="preserve">PAGEREF _Toc22 \h</w:instrText>
+        </w:r>
+        <w:r>
+          <w:fldChar w:fldCharType="end"/>
+        </w:r>
+      </w:hyperlink>
+    </w:p>
+    <w:p>
+      <w:pPr>
+        <w:tabs>
+          <w:tab w:val="right" w:leader="dot" w:pos="9062"/>
+        </w:tabs>
+        <w:ind w:left="200"/>
+      </w:pPr>
+      <w:hyperlink w:anchor="_Toc23" w:history="1">
+        <w:r>
+          <w:rPr>
+            <w:rFonts w:ascii="Arial" w:hAnsi="Arial" w:eastAsia="Arial" w:cs="Arial"/>
+            <w:sz w:val="22"/>
+            <w:szCs w:val="22"/>
+            <w:smallCaps w:val="0"/>
+            <w:caps w:val="1"/>
+          </w:rPr>
+          <w:t>6.3 Cuadro resumen por área de formación. Ingeniería en Sistemas y Computación</w:t>
+        </w:r>
+        <w:r>
+          <w:tab/>
+        </w:r>
+        <w:r>
+          <w:fldChar w:fldCharType="begin"/>
+        </w:r>
+        <w:r>
+          <w:instrText xml:space="preserve">PAGEREF _Toc23 \h</w:instrText>
+        </w:r>
+        <w:r>
+          <w:fldChar w:fldCharType="end"/>
+        </w:r>
+      </w:hyperlink>
+    </w:p>
+    <w:p>
+      <w:pPr>
+        <w:tabs>
+          <w:tab w:val="right" w:leader="dot" w:pos="9062"/>
+        </w:tabs>
+        <w:ind w:left="200"/>
+      </w:pPr>
+      <w:hyperlink w:anchor="_Toc24" w:history="1">
+        <w:r>
+          <w:rPr>
+            <w:rFonts w:ascii="Arial" w:hAnsi="Arial" w:eastAsia="Arial" w:cs="Arial"/>
+            <w:sz w:val="22"/>
+            <w:szCs w:val="22"/>
+            <w:smallCaps w:val="0"/>
+            <w:caps w:val="1"/>
+          </w:rPr>
+          <w:t>6.4 Malla Curricular</w:t>
+        </w:r>
+        <w:r>
+          <w:tab/>
+        </w:r>
+        <w:r>
+          <w:fldChar w:fldCharType="begin"/>
+        </w:r>
+        <w:r>
+          <w:instrText xml:space="preserve">PAGEREF _Toc24 \h</w:instrText>
+        </w:r>
+        <w:r>
+          <w:fldChar w:fldCharType="end"/>
+        </w:r>
+      </w:hyperlink>
+    </w:p>
+    <w:p>
+      <w:pPr>
+        <w:tabs>
+          <w:tab w:val="right" w:leader="dot" w:pos="9062"/>
+        </w:tabs>
+      </w:pPr>
+      <w:hyperlink w:anchor="_Toc25" w:history="1">
+        <w:r>
+          <w:rPr>
+            <w:rFonts w:ascii="Arial" w:hAnsi="Arial" w:eastAsia="Arial" w:cs="Arial"/>
+            <w:sz w:val="22"/>
+            <w:szCs w:val="22"/>
+            <w:smallCaps w:val="0"/>
+            <w:caps w:val="1"/>
+          </w:rPr>
+          <w:t>7. Plan de absorción</w:t>
+        </w:r>
+        <w:r>
+          <w:tab/>
+        </w:r>
+        <w:r>
+          <w:fldChar w:fldCharType="begin"/>
+        </w:r>
+        <w:r>
+          <w:instrText xml:space="preserve">PAGEREF _Toc25 \h</w:instrText>
+        </w:r>
+        <w:r>
+          <w:fldChar w:fldCharType="end"/>
+        </w:r>
+      </w:hyperlink>
+    </w:p>
+    <w:p>
+      <w:pPr>
+        <w:tabs>
+          <w:tab w:val="right" w:leader="dot" w:pos="9062"/>
+        </w:tabs>
+        <w:ind w:left="200"/>
+      </w:pPr>
+      <w:hyperlink w:anchor="_Toc26" w:history="1">
+        <w:r>
+          <w:rPr>
+            <w:rFonts w:ascii="Arial" w:hAnsi="Arial" w:eastAsia="Arial" w:cs="Arial"/>
+            <w:sz w:val="22"/>
+            <w:szCs w:val="22"/>
+            <w:smallCaps w:val="0"/>
+            <w:caps w:val="1"/>
+          </w:rPr>
+          <w:t>7.1 Políticas de absorción</w:t>
+        </w:r>
+        <w:r>
+          <w:tab/>
+        </w:r>
+        <w:r>
+          <w:fldChar w:fldCharType="begin"/>
+        </w:r>
+        <w:r>
+          <w:instrText xml:space="preserve">PAGEREF _Toc26 \h</w:instrText>
+        </w:r>
+        <w:r>
+          <w:fldChar w:fldCharType="end"/>
+        </w:r>
+      </w:hyperlink>
+    </w:p>
+    <w:p>
+      <w:pPr>
+        <w:tabs>
+          <w:tab w:val="right" w:leader="dot" w:pos="9062"/>
+        </w:tabs>
+        <w:ind w:left="200"/>
+      </w:pPr>
+      <w:hyperlink w:anchor="_Toc27" w:history="1">
+        <w:r>
+          <w:rPr>
+            <w:rFonts w:ascii="Arial" w:hAnsi="Arial" w:eastAsia="Arial" w:cs="Arial"/>
+            <w:sz w:val="22"/>
+            <w:szCs w:val="22"/>
+            <w:smallCaps w:val="0"/>
+            <w:caps w:val="1"/>
+          </w:rPr>
+          <w:t>7.2 Tabla que describe la absorción</w:t>
+        </w:r>
+        <w:r>
+          <w:tab/>
+        </w:r>
+        <w:r>
+          <w:fldChar w:fldCharType="begin"/>
+        </w:r>
+        <w:r>
+          <w:instrText xml:space="preserve">PAGEREF _Toc27 \h</w:instrText>
+        </w:r>
+        <w:r>
+          <w:fldChar w:fldCharType="end"/>
+        </w:r>
+      </w:hyperlink>
+    </w:p>
+    <w:p>
+      <w:pPr>
+        <w:tabs>
+          <w:tab w:val="right" w:leader="dot" w:pos="9062"/>
+        </w:tabs>
+        <w:ind w:left="200"/>
+      </w:pPr>
+      <w:hyperlink w:anchor="_Toc28" w:history="1">
+        <w:r>
+          <w:rPr>
+            <w:rFonts w:ascii="Arial" w:hAnsi="Arial" w:eastAsia="Arial" w:cs="Arial"/>
+            <w:sz w:val="22"/>
+            <w:szCs w:val="22"/>
+            <w:smallCaps w:val="0"/>
+            <w:caps w:val="1"/>
+          </w:rPr>
+          <w:t>7.3 Matriz de cambios significativos entre planes de estudio</w:t>
+        </w:r>
+        <w:r>
+          <w:tab/>
+        </w:r>
+        <w:r>
+          <w:fldChar w:fldCharType="begin"/>
+        </w:r>
+        <w:r>
+          <w:instrText xml:space="preserve">PAGEREF _Toc28 \h</w:instrText>
+        </w:r>
+        <w:r>
+          <w:fldChar w:fldCharType="end"/>
+        </w:r>
+      </w:hyperlink>
+    </w:p>
+    <w:p>
+      <w:pPr>
+        <w:tabs>
+          <w:tab w:val="right" w:leader="dot" w:pos="9062"/>
+        </w:tabs>
+        <w:ind w:left="200"/>
+      </w:pPr>
+      <w:hyperlink w:anchor="_Toc29" w:history="1">
+        <w:r>
+          <w:rPr>
+            <w:rFonts w:ascii="Arial" w:hAnsi="Arial" w:eastAsia="Arial" w:cs="Arial"/>
+            <w:sz w:val="22"/>
+            <w:szCs w:val="22"/>
+            <w:smallCaps w:val="0"/>
+            <w:caps w:val="1"/>
+          </w:rPr>
+          <w:t>7.4 Otorgamiento de equivalencias de créditos académicos por unidades valorativas</w:t>
+        </w:r>
+        <w:r>
+          <w:tab/>
+        </w:r>
+        <w:r>
+          <w:fldChar w:fldCharType="begin"/>
+        </w:r>
+        <w:r>
+          <w:instrText xml:space="preserve">PAGEREF _Toc29 \h</w:instrText>
+        </w:r>
+        <w:r>
+          <w:fldChar w:fldCharType="end"/>
+        </w:r>
+      </w:hyperlink>
+    </w:p>
+    <w:p>
+      <w:pPr>
+        <w:tabs>
+          <w:tab w:val="right" w:leader="dot" w:pos="9062"/>
+        </w:tabs>
+      </w:pPr>
+      <w:hyperlink w:anchor="_Toc30" w:history="1">
+        <w:r>
+          <w:rPr>
+            <w:rFonts w:ascii="Arial" w:hAnsi="Arial" w:eastAsia="Arial" w:cs="Arial"/>
+            <w:sz w:val="22"/>
+            <w:szCs w:val="22"/>
+            <w:smallCaps w:val="0"/>
+            <w:caps w:val="1"/>
+          </w:rPr>
+          <w:t>8 Ciclos Extraordinarios</w:t>
+        </w:r>
+        <w:r>
+          <w:tab/>
+        </w:r>
+        <w:r>
+          <w:fldChar w:fldCharType="begin"/>
+        </w:r>
+        <w:r>
+          <w:instrText xml:space="preserve">PAGEREF _Toc30 \h</w:instrText>
+        </w:r>
+        <w:r>
+          <w:fldChar w:fldCharType="end"/>
+        </w:r>
+      </w:hyperlink>
+    </w:p>
+    <w:p>
+      <w:pPr>
+        <w:tabs>
+          <w:tab w:val="right" w:leader="dot" w:pos="9062"/>
+        </w:tabs>
+      </w:pPr>
+      <w:hyperlink w:anchor="_Toc31" w:history="1">
+        <w:r>
+          <w:rPr>
+            <w:rFonts w:ascii="Arial" w:hAnsi="Arial" w:eastAsia="Arial" w:cs="Arial"/>
+            <w:sz w:val="22"/>
+            <w:szCs w:val="22"/>
+            <w:smallCaps w:val="0"/>
+            <w:caps w:val="1"/>
+          </w:rPr>
+          <w:t>17. Plazo de actualización del plan de estudio</w:t>
+        </w:r>
+        <w:r>
+          <w:tab/>
+        </w:r>
+        <w:r>
+          <w:fldChar w:fldCharType="begin"/>
+        </w:r>
+        <w:r>
+          <w:instrText xml:space="preserve">PAGEREF _Toc31 \h</w:instrText>
+        </w:r>
+        <w:r>
+          <w:fldChar w:fldCharType="end"/>
+        </w:r>
+      </w:hyperlink>
+    </w:p>
+    <w:p>
+      <w:pPr>
+        <w:tabs>
+          <w:tab w:val="right" w:leader="dot" w:pos="9062"/>
+        </w:tabs>
+        <w:ind w:left="200"/>
+      </w:pPr>
+      <w:hyperlink w:anchor="_Toc32" w:history="1">
+        <w:r>
+          <w:rPr>
+            <w:rFonts w:ascii="Arial" w:hAnsi="Arial" w:eastAsia="Arial" w:cs="Arial"/>
+            <w:sz w:val="22"/>
+            <w:szCs w:val="22"/>
+            <w:smallCaps w:val="0"/>
+            <w:caps w:val="1"/>
+          </w:rPr>
+          <w:t>17.1 Plazo de actualización del plan de estudio</w:t>
+        </w:r>
+        <w:r>
+          <w:tab/>
+        </w:r>
+        <w:r>
+          <w:fldChar w:fldCharType="begin"/>
+        </w:r>
+        <w:r>
+          <w:instrText xml:space="preserve">PAGEREF _Toc32 \h</w:instrText>
+        </w:r>
+        <w:r>
+          <w:fldChar w:fldCharType="end"/>
+        </w:r>
+      </w:hyperlink>
+    </w:p>
+    <w:p>
+      <w:pPr>
+        <w:tabs>
+          <w:tab w:val="right" w:leader="dot" w:pos="9062"/>
+        </w:tabs>
+        <w:ind w:left="200"/>
+      </w:pPr>
+      <w:hyperlink w:anchor="_Toc33" w:history="1">
+        <w:r>
+          <w:rPr>
+            <w:rFonts w:ascii="Arial" w:hAnsi="Arial" w:eastAsia="Arial" w:cs="Arial"/>
+            <w:sz w:val="22"/>
+            <w:szCs w:val="22"/>
+            <w:smallCaps w:val="0"/>
+            <w:caps w:val="1"/>
+          </w:rPr>
+          <w:t>17.2 Responsables de la revisión y actualización</w:t>
+        </w:r>
+        <w:r>
+          <w:tab/>
+        </w:r>
+        <w:r>
+          <w:fldChar w:fldCharType="begin"/>
+        </w:r>
+        <w:r>
+          <w:instrText xml:space="preserve">PAGEREF _Toc33 \h</w:instrText>
+        </w:r>
+        <w:r>
+          <w:fldChar w:fldCharType="end"/>
+        </w:r>
+      </w:hyperlink>
+    </w:p>
+    <w:p>
+      <w:pPr>
+        <w:tabs>
+          <w:tab w:val="right" w:leader="dot" w:pos="9062"/>
+        </w:tabs>
+      </w:pPr>
+      <w:hyperlink w:anchor="_Toc34" w:history="1">
         <w:r>
           <w:rPr>
             <w:rFonts w:ascii="Arial" w:hAnsi="Arial" w:eastAsia="Arial" w:cs="Arial"/>
@@ -781,7 +1258,7 @@
           <w:fldChar w:fldCharType="begin"/>
         </w:r>
         <w:r>
-          <w:instrText xml:space="preserve">PAGEREF _Toc19 \h</w:instrText>
+          <w:instrText xml:space="preserve">PAGEREF _Toc34 \h</w:instrText>
         </w:r>
         <w:r>
           <w:fldChar w:fldCharType="end"/>
@@ -3447,6 +3924,2246 @@
         <w:t xml:space="preserve">Tabla 7 Cuadro Resumen</w:t>
       </w:r>
     </w:p>
+    <w:tbl>
+      <w:tblGrid>
+        <w:gridCol w:w="1100" w:type="dxa"/>
+        <w:gridCol w:w="1100" w:type="dxa"/>
+        <w:gridCol w:w="1100" w:type="dxa"/>
+        <w:gridCol w:w="1100" w:type="dxa"/>
+        <w:gridCol w:w="1100" w:type="dxa"/>
+        <w:gridCol w:w="1100" w:type="dxa"/>
+        <w:gridCol w:w="1100" w:type="dxa"/>
+        <w:gridCol w:w="1100" w:type="dxa"/>
+        <w:gridCol w:w="1100" w:type="dxa"/>
+        <w:gridCol w:w="1100" w:type="dxa"/>
+      </w:tblGrid>
+      <w:tblPr>
+        <w:tblStyle w:val="pensum"/>
+      </w:tblPr>
+      <w:tr>
+        <w:trPr/>
+        <w:tc>
+          <w:tcPr>
+            <w:tcW w:w="1100" w:type="dxa"/>
+            <w:vAlign w:val="center"/>
+          </w:tcPr>
+          <w:p>
+            <w:pPr>
+              <w:jc w:val="center"/>
+              <w:spacing w:after="0" w:line="360" w:lineRule="auto"/>
+            </w:pPr>
+            <w:r>
+              <w:rPr>
+                <w:rFonts w:ascii="Arial" w:hAnsi="Arial" w:eastAsia="Arial" w:cs="Arial"/>
+                <w:sz w:val="18"/>
+                <w:szCs w:val="18"/>
+                <w:b w:val="1"/>
+                <w:bCs w:val="1"/>
+              </w:rPr>
+              <w:t xml:space="preserve">Ciclo</w:t>
+            </w:r>
+          </w:p>
+        </w:tc>
+        <w:tc>
+          <w:tcPr>
+            <w:tcW w:w="1100" w:type="dxa"/>
+            <w:vAlign w:val="center"/>
+          </w:tcPr>
+          <w:p>
+            <w:pPr>
+              <w:jc w:val="center"/>
+              <w:spacing w:after="0" w:line="360" w:lineRule="auto"/>
+            </w:pPr>
+            <w:r>
+              <w:rPr>
+                <w:rFonts w:ascii="Arial" w:hAnsi="Arial" w:eastAsia="Arial" w:cs="Arial"/>
+                <w:sz w:val="18"/>
+                <w:szCs w:val="18"/>
+                <w:b w:val="1"/>
+                <w:bCs w:val="1"/>
+              </w:rPr>
+              <w:t xml:space="preserve">No.</w:t>
+            </w:r>
+          </w:p>
+        </w:tc>
+        <w:tc>
+          <w:tcPr>
+            <w:tcW w:w="1100" w:type="dxa"/>
+            <w:vAlign w:val="center"/>
+          </w:tcPr>
+          <w:p>
+            <w:pPr>
+              <w:jc w:val="center"/>
+              <w:spacing w:after="0" w:line="360" w:lineRule="auto"/>
+            </w:pPr>
+            <w:r>
+              <w:rPr>
+                <w:rFonts w:ascii="Arial" w:hAnsi="Arial" w:eastAsia="Arial" w:cs="Arial"/>
+                <w:sz w:val="18"/>
+                <w:szCs w:val="18"/>
+                <w:b w:val="1"/>
+                <w:bCs w:val="1"/>
+              </w:rPr>
+              <w:t xml:space="preserve">Código</w:t>
+            </w:r>
+          </w:p>
+        </w:tc>
+        <w:tc>
+          <w:tcPr>
+            <w:tcW w:w="1100" w:type="dxa"/>
+            <w:vAlign w:val="center"/>
+          </w:tcPr>
+          <w:p>
+            <w:pPr>
+              <w:jc w:val="center"/>
+              <w:spacing w:after="0" w:line="360" w:lineRule="auto"/>
+            </w:pPr>
+            <w:r>
+              <w:rPr>
+                <w:rFonts w:ascii="Arial" w:hAnsi="Arial" w:eastAsia="Arial" w:cs="Arial"/>
+                <w:sz w:val="18"/>
+                <w:szCs w:val="18"/>
+                <w:b w:val="1"/>
+                <w:bCs w:val="1"/>
+              </w:rPr>
+              <w:t xml:space="preserve">AF</w:t>
+            </w:r>
+          </w:p>
+        </w:tc>
+        <w:tc>
+          <w:tcPr>
+            <w:tcW w:w="1100" w:type="dxa"/>
+            <w:vAlign w:val="center"/>
+          </w:tcPr>
+          <w:p>
+            <w:pPr>
+              <w:jc w:val="center"/>
+              <w:spacing w:after="0" w:line="360" w:lineRule="auto"/>
+            </w:pPr>
+            <w:r>
+              <w:rPr>
+                <w:rFonts w:ascii="Arial" w:hAnsi="Arial" w:eastAsia="Arial" w:cs="Arial"/>
+                <w:sz w:val="18"/>
+                <w:szCs w:val="18"/>
+                <w:b w:val="1"/>
+                <w:bCs w:val="1"/>
+              </w:rPr>
+              <w:t xml:space="preserve">Asignatura</w:t>
+            </w:r>
+          </w:p>
+        </w:tc>
+        <w:tc>
+          <w:tcPr>
+            <w:tcW w:w="1100" w:type="dxa"/>
+            <w:vAlign w:val="center"/>
+          </w:tcPr>
+          <w:p>
+            <w:pPr>
+              <w:jc w:val="center"/>
+              <w:spacing w:after="0" w:line="360" w:lineRule="auto"/>
+            </w:pPr>
+            <w:r>
+              <w:rPr>
+                <w:rFonts w:ascii="Arial" w:hAnsi="Arial" w:eastAsia="Arial" w:cs="Arial"/>
+                <w:sz w:val="18"/>
+                <w:szCs w:val="18"/>
+                <w:b w:val="1"/>
+                <w:bCs w:val="1"/>
+              </w:rPr>
+              <w:t xml:space="preserve">Prerrequisito</w:t>
+            </w:r>
+          </w:p>
+        </w:tc>
+        <w:tc>
+          <w:tcPr>
+            <w:tcW w:w="1100" w:type="dxa"/>
+            <w:vAlign w:val="center"/>
+          </w:tcPr>
+          <w:tbl>
+            <w:tblGrid>
+              <w:gridCol w:w="525" w:type="dxa"/>
+              <w:gridCol w:w="525" w:type="dxa"/>
+            </w:tblGrid>
+            <w:tr>
+              <w:trPr/>
+              <w:tc>
+                <w:tcPr>
+                  <w:tcW w:w="1100" w:type="dxa"/>
+                  <w:vAlign w:val="center"/>
+                </w:tcPr>
+                <w:p>
+                  <w:pPr>
+                    <w:jc w:val="center"/>
+                    <w:spacing w:after="0" w:line="360" w:lineRule="auto"/>
+                  </w:pPr>
+                  <w:r>
+                    <w:rPr>
+                      <w:rFonts w:ascii="Arial" w:hAnsi="Arial" w:eastAsia="Arial" w:cs="Arial"/>
+                      <w:sz w:val="18"/>
+                      <w:szCs w:val="18"/>
+                      <w:b w:val="1"/>
+                      <w:bCs w:val="1"/>
+                    </w:rPr>
+                    <w:t xml:space="preserve">HTS</w:t>
+                  </w:r>
+                </w:p>
+              </w:tc>
+            </w:tr>
+            <w:tr>
+              <w:trPr/>
+              <w:tc>
+                <w:tcPr>
+                  <w:tcW w:w="525" w:type="dxa"/>
+                  <w:vAlign w:val="center"/>
+                </w:tcPr>
+                <w:p>
+                  <w:pPr>
+                    <w:jc w:val="center"/>
+                    <w:spacing w:after="0" w:line="360" w:lineRule="auto"/>
+                  </w:pPr>
+                  <w:r>
+                    <w:rPr>
+                      <w:rFonts w:ascii="Arial" w:hAnsi="Arial" w:eastAsia="Arial" w:cs="Arial"/>
+                      <w:sz w:val="18"/>
+                      <w:szCs w:val="18"/>
+                      <w:b w:val="1"/>
+                      <w:bCs w:val="1"/>
+                    </w:rPr>
+                    <w:t xml:space="preserve">P</w:t>
+                  </w:r>
+                </w:p>
+              </w:tc>
+              <w:tc>
+                <w:tcPr>
+                  <w:tcW w:w="525" w:type="dxa"/>
+                  <w:vAlign w:val="center"/>
+                </w:tcPr>
+                <w:p>
+                  <w:pPr>
+                    <w:jc w:val="center"/>
+                    <w:spacing w:after="0" w:line="360" w:lineRule="auto"/>
+                  </w:pPr>
+                  <w:r>
+                    <w:rPr>
+                      <w:rFonts w:ascii="Arial" w:hAnsi="Arial" w:eastAsia="Arial" w:cs="Arial"/>
+                      <w:sz w:val="18"/>
+                      <w:szCs w:val="18"/>
+                      <w:b w:val="1"/>
+                      <w:bCs w:val="1"/>
+                    </w:rPr>
+                    <w:t xml:space="preserve">NP</w:t>
+                  </w:r>
+                </w:p>
+              </w:tc>
+            </w:tr>
+          </w:tbl>
+          <w:p/>
+        </w:tc>
+        <w:tc>
+          <w:tcPr>
+            <w:tcW w:w="1100" w:type="dxa"/>
+            <w:vAlign w:val="center"/>
+          </w:tcPr>
+          <w:tbl>
+            <w:tblGrid>
+              <w:gridCol w:w="525" w:type="dxa"/>
+              <w:gridCol w:w="525" w:type="dxa"/>
+            </w:tblGrid>
+            <w:tr>
+              <w:trPr/>
+              <w:tc>
+                <w:tcPr>
+                  <w:tcW w:w="1100" w:type="dxa"/>
+                  <w:vAlign w:val="center"/>
+                </w:tcPr>
+                <w:p>
+                  <w:pPr>
+                    <w:jc w:val="center"/>
+                    <w:spacing w:after="0" w:line="360" w:lineRule="auto"/>
+                  </w:pPr>
+                  <w:r>
+                    <w:rPr>
+                      <w:rFonts w:ascii="Arial" w:hAnsi="Arial" w:eastAsia="Arial" w:cs="Arial"/>
+                      <w:sz w:val="18"/>
+                      <w:szCs w:val="18"/>
+                      <w:b w:val="1"/>
+                      <w:bCs w:val="1"/>
+                    </w:rPr>
+                    <w:t xml:space="preserve">HPS</w:t>
+                  </w:r>
+                </w:p>
+              </w:tc>
+            </w:tr>
+            <w:tr>
+              <w:trPr/>
+              <w:tc>
+                <w:tcPr>
+                  <w:tcW w:w="525" w:type="dxa"/>
+                  <w:vAlign w:val="center"/>
+                </w:tcPr>
+                <w:p>
+                  <w:pPr>
+                    <w:jc w:val="center"/>
+                    <w:spacing w:after="0" w:line="360" w:lineRule="auto"/>
+                  </w:pPr>
+                  <w:r>
+                    <w:rPr>
+                      <w:rFonts w:ascii="Arial" w:hAnsi="Arial" w:eastAsia="Arial" w:cs="Arial"/>
+                      <w:sz w:val="18"/>
+                      <w:szCs w:val="18"/>
+                      <w:b w:val="1"/>
+                      <w:bCs w:val="1"/>
+                    </w:rPr>
+                    <w:t xml:space="preserve">P</w:t>
+                  </w:r>
+                </w:p>
+              </w:tc>
+              <w:tc>
+                <w:tcPr>
+                  <w:tcW w:w="525" w:type="dxa"/>
+                  <w:vAlign w:val="center"/>
+                </w:tcPr>
+                <w:p>
+                  <w:pPr>
+                    <w:jc w:val="center"/>
+                    <w:spacing w:after="0" w:line="360" w:lineRule="auto"/>
+                  </w:pPr>
+                  <w:r>
+                    <w:rPr>
+                      <w:rFonts w:ascii="Arial" w:hAnsi="Arial" w:eastAsia="Arial" w:cs="Arial"/>
+                      <w:sz w:val="18"/>
+                      <w:szCs w:val="18"/>
+                      <w:b w:val="1"/>
+                      <w:bCs w:val="1"/>
+                    </w:rPr>
+                    <w:t xml:space="preserve">NP</w:t>
+                  </w:r>
+                </w:p>
+              </w:tc>
+            </w:tr>
+          </w:tbl>
+          <w:p/>
+        </w:tc>
+        <w:tc>
+          <w:tcPr>
+            <w:tcW w:w="1100" w:type="dxa"/>
+            <w:vAlign w:val="center"/>
+          </w:tcPr>
+          <w:p>
+            <w:pPr>
+              <w:jc w:val="center"/>
+              <w:spacing w:after="0" w:line="360" w:lineRule="auto"/>
+            </w:pPr>
+            <w:r>
+              <w:rPr>
+                <w:rFonts w:ascii="Arial" w:hAnsi="Arial" w:eastAsia="Arial" w:cs="Arial"/>
+                <w:sz w:val="18"/>
+                <w:szCs w:val="18"/>
+                <w:b w:val="1"/>
+                <w:bCs w:val="1"/>
+              </w:rPr>
+              <w:t xml:space="preserve">HTS</w:t>
+            </w:r>
+          </w:p>
+        </w:tc>
+        <w:tc>
+          <w:tcPr>
+            <w:tcW w:w="1100" w:type="dxa"/>
+            <w:vAlign w:val="center"/>
+          </w:tcPr>
+          <w:p>
+            <w:pPr>
+              <w:jc w:val="center"/>
+              <w:spacing w:after="0" w:line="360" w:lineRule="auto"/>
+            </w:pPr>
+            <w:r>
+              <w:rPr>
+                <w:rFonts w:ascii="Arial" w:hAnsi="Arial" w:eastAsia="Arial" w:cs="Arial"/>
+                <w:sz w:val="18"/>
+                <w:szCs w:val="18"/>
+                <w:b w:val="1"/>
+                <w:bCs w:val="1"/>
+              </w:rPr>
+              <w:t xml:space="preserve">UV</w:t>
+            </w:r>
+          </w:p>
+        </w:tc>
+      </w:tr>
+      <w:tr>
+        <w:trPr/>
+        <w:tc>
+          <w:tcPr>
+            <w:tcW w:w="6600" w:type="dxa"/>
+            <w:vAlign w:val="center"/>
+            <w:gridSpan w:val="6"/>
+          </w:tcPr>
+          <w:p>
+            <w:pPr>
+              <w:jc w:val="center"/>
+              <w:spacing w:after="0" w:line="360" w:lineRule="auto"/>
+            </w:pPr>
+            <w:r>
+              <w:rPr>
+                <w:rFonts w:ascii="Arial" w:hAnsi="Arial" w:eastAsia="Arial" w:cs="Arial"/>
+                <w:sz w:val="18"/>
+                <w:szCs w:val="18"/>
+                <w:b w:val="1"/>
+                <w:bCs w:val="1"/>
+              </w:rPr>
+              <w:t xml:space="preserve">Total: </w:t>
+            </w:r>
+          </w:p>
+        </w:tc>
+        <w:tc>
+          <w:tcPr>
+            <w:tcW w:w="1100" w:type="dxa"/>
+            <w:vAlign w:val="center"/>
+          </w:tcPr>
+          <w:tbl>
+            <w:tblGrid>
+              <w:gridCol w:w="525" w:type="dxa"/>
+              <w:gridCol w:w="525" w:type="dxa"/>
+            </w:tblGrid>
+            <w:tr>
+              <w:trPr/>
+              <w:tc>
+                <w:tcPr>
+                  <w:tcW w:w="525" w:type="dxa"/>
+                  <w:vAlign w:val="center"/>
+                </w:tcPr>
+                <w:p>
+                  <w:pPr>
+                    <w:jc w:val="center"/>
+                    <w:spacing w:after="0" w:line="360" w:lineRule="auto"/>
+                  </w:pPr>
+                  <w:r>
+                    <w:rPr>
+                      <w:rFonts w:ascii="Arial" w:hAnsi="Arial" w:eastAsia="Arial" w:cs="Arial"/>
+                      <w:sz w:val="18"/>
+                      <w:szCs w:val="18"/>
+                      <w:b w:val="1"/>
+                      <w:bCs w:val="1"/>
+                    </w:rPr>
+                    <w:t xml:space="preserve">0</w:t>
+                  </w:r>
+                </w:p>
+              </w:tc>
+              <w:tc>
+                <w:tcPr>
+                  <w:tcW w:w="525" w:type="dxa"/>
+                  <w:vAlign w:val="center"/>
+                </w:tcPr>
+                <w:p>
+                  <w:pPr>
+                    <w:jc w:val="center"/>
+                    <w:spacing w:after="0" w:line="360" w:lineRule="auto"/>
+                  </w:pPr>
+                  <w:r>
+                    <w:rPr>
+                      <w:rFonts w:ascii="Arial" w:hAnsi="Arial" w:eastAsia="Arial" w:cs="Arial"/>
+                      <w:sz w:val="18"/>
+                      <w:szCs w:val="18"/>
+                      <w:b w:val="1"/>
+                      <w:bCs w:val="1"/>
+                    </w:rPr>
+                    <w:t xml:space="preserve">0</w:t>
+                  </w:r>
+                </w:p>
+              </w:tc>
+            </w:tr>
+          </w:tbl>
+          <w:p/>
+        </w:tc>
+        <w:tc>
+          <w:tcPr>
+            <w:tcW w:w="1100" w:type="dxa"/>
+            <w:vAlign w:val="center"/>
+          </w:tcPr>
+          <w:tbl>
+            <w:tblGrid>
+              <w:gridCol w:w="525" w:type="dxa"/>
+              <w:gridCol w:w="525" w:type="dxa"/>
+            </w:tblGrid>
+            <w:tr>
+              <w:trPr/>
+              <w:tc>
+                <w:tcPr>
+                  <w:tcW w:w="525" w:type="dxa"/>
+                  <w:vAlign w:val="center"/>
+                </w:tcPr>
+                <w:p>
+                  <w:pPr>
+                    <w:jc w:val="center"/>
+                    <w:spacing w:after="0" w:line="360" w:lineRule="auto"/>
+                  </w:pPr>
+                  <w:r>
+                    <w:rPr>
+                      <w:rFonts w:ascii="Arial" w:hAnsi="Arial" w:eastAsia="Arial" w:cs="Arial"/>
+                      <w:sz w:val="18"/>
+                      <w:szCs w:val="18"/>
+                      <w:b w:val="1"/>
+                      <w:bCs w:val="1"/>
+                    </w:rPr>
+                    <w:t xml:space="preserve">0</w:t>
+                  </w:r>
+                </w:p>
+              </w:tc>
+              <w:tc>
+                <w:tcPr>
+                  <w:tcW w:w="525" w:type="dxa"/>
+                  <w:vAlign w:val="center"/>
+                </w:tcPr>
+                <w:p>
+                  <w:pPr>
+                    <w:jc w:val="center"/>
+                    <w:spacing w:after="0" w:line="360" w:lineRule="auto"/>
+                  </w:pPr>
+                  <w:r>
+                    <w:rPr>
+                      <w:rFonts w:ascii="Arial" w:hAnsi="Arial" w:eastAsia="Arial" w:cs="Arial"/>
+                      <w:sz w:val="18"/>
+                      <w:szCs w:val="18"/>
+                      <w:b w:val="1"/>
+                      <w:bCs w:val="1"/>
+                    </w:rPr>
+                    <w:t xml:space="preserve">0</w:t>
+                  </w:r>
+                </w:p>
+              </w:tc>
+            </w:tr>
+          </w:tbl>
+          <w:p/>
+        </w:tc>
+        <w:tc>
+          <w:tcPr>
+            <w:tcW w:w="1100" w:type="dxa"/>
+            <w:vAlign w:val="center"/>
+          </w:tcPr>
+          <w:p>
+            <w:pPr>
+              <w:jc w:val="center"/>
+              <w:spacing w:after="0" w:line="360" w:lineRule="auto"/>
+            </w:pPr>
+            <w:r>
+              <w:rPr>
+                <w:rFonts w:ascii="Arial" w:hAnsi="Arial" w:eastAsia="Arial" w:cs="Arial"/>
+                <w:sz w:val="18"/>
+                <w:szCs w:val="18"/>
+                <w:b w:val="1"/>
+                <w:bCs w:val="1"/>
+              </w:rPr>
+              <w:t xml:space="preserve">0</w:t>
+            </w:r>
+          </w:p>
+        </w:tc>
+        <w:tc>
+          <w:tcPr>
+            <w:tcW w:w="1100" w:type="dxa"/>
+            <w:vAlign w:val="center"/>
+          </w:tcPr>
+          <w:p>
+            <w:pPr>
+              <w:jc w:val="center"/>
+              <w:spacing w:after="0" w:line="360" w:lineRule="auto"/>
+            </w:pPr>
+            <w:r>
+              <w:rPr>
+                <w:rFonts w:ascii="Arial" w:hAnsi="Arial" w:eastAsia="Arial" w:cs="Arial"/>
+                <w:sz w:val="18"/>
+                <w:szCs w:val="18"/>
+                <w:b w:val="1"/>
+                <w:bCs w:val="1"/>
+              </w:rPr>
+              <w:t xml:space="preserve">0</w:t>
+            </w:r>
+          </w:p>
+        </w:tc>
+      </w:tr>
+      <w:tr>
+        <w:trPr/>
+        <w:tc>
+          <w:tcPr>
+            <w:tcW w:w="11000" w:type="dxa"/>
+            <w:vAlign w:val="center"/>
+            <w:gridSpan w:val="10"/>
+          </w:tcPr>
+          <w:p>
+            <w:pPr>
+              <w:jc w:val="center"/>
+              <w:spacing w:after="0" w:line="360" w:lineRule="auto"/>
+            </w:pPr>
+            <w:r>
+              <w:rPr>
+                <w:rFonts w:ascii="Arial" w:hAnsi="Arial" w:eastAsia="Arial" w:cs="Arial"/>
+                <w:sz w:val="18"/>
+                <w:szCs w:val="18"/>
+                <w:b w:val="1"/>
+                <w:bCs w:val="1"/>
+              </w:rPr>
+              <w:t xml:space="preserve">Simbología AF: Áreas de Formación, AG: Área General, AB: Área Básica, AE: Área de Especialidad, HTS: Horas Teóricas Semanales, HPS: Horas Prácticas Semanales, HT: Horas Totales, UV: Unidades Valorativas</w:t>
+            </w:r>
+          </w:p>
+        </w:tc>
+      </w:tr>
+    </w:tbl>
+    <w:p/>
+    <w:p>
+      <w:pPr>
+        <w:jc w:val="center"/>
+        <w:spacing w:after="0" w:line="360" w:lineRule="auto"/>
+      </w:pPr>
+      <w:r>
+        <w:rPr>
+          <w:rFonts w:ascii="Arial" w:hAnsi="Arial" w:eastAsia="Arial" w:cs="Arial"/>
+          <w:sz w:val="18"/>
+          <w:szCs w:val="18"/>
+        </w:rPr>
+        <w:t xml:space="preserve">* Esta asignatura podrá ser impartida en modalidad presencial y no presencial.</w:t>
+      </w:r>
+    </w:p>
+    <w:p>
+      <w:pPr>
+        <w:jc w:val="center"/>
+        <w:spacing w:after="0" w:line="360" w:lineRule="auto"/>
+      </w:pPr>
+      <w:r>
+        <w:rPr>
+          <w:rFonts w:ascii="Arial" w:hAnsi="Arial" w:eastAsia="Arial" w:cs="Arial"/>
+          <w:sz w:val="18"/>
+          <w:szCs w:val="18"/>
+        </w:rPr>
+        <w:t xml:space="preserve">** Esta asignatura podrá ser impartida en modalidad presencial y semipresencial.</w:t>
+      </w:r>
+    </w:p>
+    <w:p>
+      <w:pPr>
+        <w:jc w:val="center"/>
+        <w:spacing w:after="0" w:line="360" w:lineRule="auto"/>
+      </w:pPr>
+      <w:r>
+        <w:rPr>
+          <w:rFonts w:ascii="Arial" w:hAnsi="Arial" w:eastAsia="Arial" w:cs="Arial"/>
+          <w:sz w:val="18"/>
+          <w:szCs w:val="18"/>
+        </w:rPr>
+        <w:t xml:space="preserve">Nota: será a petición escrita del estudiante.</w:t>
+      </w:r>
+    </w:p>
+    <w:p>
+      <w:pPr>
+        <w:pStyle w:val="Heading2"/>
+      </w:pPr>
+      <w:bookmarkStart w:id="19" w:name="_Toc19"/>
+      <w:r>
+        <w:t>6.2 Asignaturas por áreas de formación</w:t>
+      </w:r>
+      <w:bookmarkEnd w:id="19"/>
+    </w:p>
+    <w:p>
+      <w:pPr>
+        <w:pStyle w:val="Heading2"/>
+      </w:pPr>
+      <w:bookmarkStart w:id="20" w:name="_Toc20"/>
+      <w:r>
+        <w:t>6.2.1 Área de formación general</w:t>
+      </w:r>
+      <w:bookmarkEnd w:id="20"/>
+    </w:p>
+    <w:p>
+      <w:pPr>
+        <w:jc w:val="start"/>
+        <w:spacing w:after="120" w:line="360" w:lineRule="auto"/>
+      </w:pPr>
+      <w:r>
+        <w:rPr>
+          <w:rFonts w:ascii="Arial" w:hAnsi="Arial" w:eastAsia="Arial" w:cs="Arial"/>
+          <w:sz w:val="22"/>
+          <w:szCs w:val="22"/>
+        </w:rPr>
+        <w:t xml:space="preserve">Esta área contiene las asignaturas relacionadas con las competencias generales.</w:t>
+      </w:r>
+    </w:p>
+    <w:p>
+      <w:pPr>
+        <w:jc w:val="both"/>
+        <w:spacing w:after="200"/>
+      </w:pPr>
+      <w:r>
+        <w:rPr>
+          <w:rFonts w:ascii="Arial" w:hAnsi="Arial" w:eastAsia="Arial" w:cs="Arial"/>
+          <w:sz w:val="18"/>
+          <w:szCs w:val="18"/>
+          <w:i w:val="1"/>
+          <w:iCs w:val="1"/>
+        </w:rPr>
+        <w:t xml:space="preserve">Tabla 8 Áreas de formación</w:t>
+      </w:r>
+    </w:p>
+    <w:tbl>
+      <w:tblGrid>
+        <w:gridCol w:w="3000" w:type="dxa"/>
+        <w:gridCol w:w="3000" w:type="dxa"/>
+        <w:gridCol w:w="3000" w:type="dxa"/>
+        <w:gridCol w:w="3000" w:type="dxa"/>
+        <w:gridCol w:w="3000" w:type="dxa"/>
+      </w:tblGrid>
+      <w:tblPr>
+        <w:tblStyle w:val="formacion_general"/>
+      </w:tblPr>
+      <w:tr>
+        <w:trPr/>
+        <w:tc>
+          <w:tcPr>
+            <w:tcW w:w="3000" w:type="dxa"/>
+            <w:vAlign w:val="center"/>
+          </w:tcPr>
+          <w:p>
+            <w:pPr>
+              <w:jc w:val="center"/>
+              <w:spacing w:after="120" w:line="360" w:lineRule="auto"/>
+            </w:pPr>
+            <w:r>
+              <w:rPr>
+                <w:rFonts w:ascii="Arial" w:hAnsi="Arial" w:eastAsia="Arial" w:cs="Arial"/>
+                <w:sz w:val="18"/>
+                <w:szCs w:val="18"/>
+                <w:b w:val="1"/>
+                <w:bCs w:val="1"/>
+              </w:rPr>
+              <w:t xml:space="preserve">Orden en Pensum</w:t>
+            </w:r>
+          </w:p>
+        </w:tc>
+        <w:tc>
+          <w:tcPr>
+            <w:tcW w:w="3000" w:type="dxa"/>
+            <w:vAlign w:val="center"/>
+          </w:tcPr>
+          <w:p>
+            <w:pPr>
+              <w:jc w:val="center"/>
+              <w:spacing w:after="120" w:line="360" w:lineRule="auto"/>
+            </w:pPr>
+            <w:r>
+              <w:rPr>
+                <w:rFonts w:ascii="Arial" w:hAnsi="Arial" w:eastAsia="Arial" w:cs="Arial"/>
+                <w:sz w:val="18"/>
+                <w:szCs w:val="18"/>
+                <w:b w:val="1"/>
+                <w:bCs w:val="1"/>
+              </w:rPr>
+              <w:t xml:space="preserve">Asignatura</w:t>
+            </w:r>
+          </w:p>
+        </w:tc>
+        <w:tc>
+          <w:tcPr>
+            <w:tcW w:w="3000" w:type="dxa"/>
+            <w:vAlign w:val="center"/>
+          </w:tcPr>
+          <w:p>
+            <w:pPr>
+              <w:jc w:val="center"/>
+              <w:spacing w:after="120" w:line="360" w:lineRule="auto"/>
+            </w:pPr>
+            <w:r>
+              <w:rPr>
+                <w:rFonts w:ascii="Arial" w:hAnsi="Arial" w:eastAsia="Arial" w:cs="Arial"/>
+                <w:sz w:val="18"/>
+                <w:szCs w:val="18"/>
+                <w:b w:val="1"/>
+                <w:bCs w:val="1"/>
+              </w:rPr>
+              <w:t xml:space="preserve">Unidades Valorativas</w:t>
+            </w:r>
+          </w:p>
+        </w:tc>
+        <w:tc>
+          <w:tcPr>
+            <w:tcW w:w="3000" w:type="dxa"/>
+            <w:vAlign w:val="center"/>
+          </w:tcPr>
+          <w:p>
+            <w:pPr>
+              <w:jc w:val="center"/>
+              <w:spacing w:after="120" w:line="360" w:lineRule="auto"/>
+            </w:pPr>
+            <w:r>
+              <w:rPr>
+                <w:rFonts w:ascii="Arial" w:hAnsi="Arial" w:eastAsia="Arial" w:cs="Arial"/>
+                <w:sz w:val="18"/>
+                <w:szCs w:val="18"/>
+                <w:b w:val="1"/>
+                <w:bCs w:val="1"/>
+              </w:rPr>
+              <w:t xml:space="preserve">No. de horas por ciclo</w:t>
+            </w:r>
+          </w:p>
+        </w:tc>
+        <w:tc>
+          <w:tcPr>
+            <w:tcW w:w="3000" w:type="dxa"/>
+            <w:vAlign w:val="center"/>
+          </w:tcPr>
+          <w:p>
+            <w:pPr>
+              <w:jc w:val="center"/>
+              <w:spacing w:after="120" w:line="360" w:lineRule="auto"/>
+            </w:pPr>
+            <w:r>
+              <w:rPr>
+                <w:rFonts w:ascii="Arial" w:hAnsi="Arial" w:eastAsia="Arial" w:cs="Arial"/>
+                <w:sz w:val="18"/>
+                <w:szCs w:val="18"/>
+                <w:b w:val="1"/>
+                <w:bCs w:val="1"/>
+              </w:rPr>
+              <w:t xml:space="preserve">CAH%</w:t>
+            </w:r>
+          </w:p>
+        </w:tc>
+      </w:tr>
+      <w:tr>
+        <w:trPr/>
+        <w:tc>
+          <w:tcPr>
+            <w:tcW w:w="6000" w:type="dxa"/>
+            <w:vAlign w:val="center"/>
+            <w:gridSpan w:val="2"/>
+          </w:tcPr>
+          <w:p>
+            <w:pPr>
+              <w:jc w:val="center"/>
+              <w:spacing w:after="120" w:line="360" w:lineRule="auto"/>
+            </w:pPr>
+            <w:r>
+              <w:rPr>
+                <w:rFonts w:ascii="Arial" w:hAnsi="Arial" w:eastAsia="Arial" w:cs="Arial"/>
+                <w:sz w:val="18"/>
+                <w:szCs w:val="18"/>
+                <w:b w:val="1"/>
+                <w:bCs w:val="1"/>
+              </w:rPr>
+              <w:t xml:space="preserve">Totales</w:t>
+            </w:r>
+          </w:p>
+        </w:tc>
+        <w:tc>
+          <w:tcPr>
+            <w:tcW w:w="3000" w:type="dxa"/>
+            <w:vAlign w:val="center"/>
+          </w:tcPr>
+          <w:p>
+            <w:pPr>
+              <w:jc w:val="center"/>
+              <w:spacing w:after="120" w:line="360" w:lineRule="auto"/>
+            </w:pPr>
+            <w:r>
+              <w:rPr>
+                <w:rFonts w:ascii="Arial" w:hAnsi="Arial" w:eastAsia="Arial" w:cs="Arial"/>
+                <w:sz w:val="18"/>
+                <w:szCs w:val="18"/>
+                <w:b w:val="1"/>
+                <w:bCs w:val="1"/>
+              </w:rPr>
+              <w:t xml:space="preserve">0</w:t>
+            </w:r>
+          </w:p>
+        </w:tc>
+        <w:tc>
+          <w:tcPr>
+            <w:tcW w:w="3000" w:type="dxa"/>
+            <w:vAlign w:val="center"/>
+          </w:tcPr>
+          <w:p>
+            <w:pPr>
+              <w:jc w:val="center"/>
+              <w:spacing w:after="120" w:line="360" w:lineRule="auto"/>
+            </w:pPr>
+            <w:r>
+              <w:rPr>
+                <w:rFonts w:ascii="Arial" w:hAnsi="Arial" w:eastAsia="Arial" w:cs="Arial"/>
+                <w:sz w:val="18"/>
+                <w:szCs w:val="18"/>
+                <w:b w:val="1"/>
+                <w:bCs w:val="1"/>
+              </w:rPr>
+              <w:t xml:space="preserve">0</w:t>
+            </w:r>
+          </w:p>
+        </w:tc>
+        <w:tc>
+          <w:tcPr>
+            <w:tcW w:w="3000" w:type="dxa"/>
+            <w:vAlign w:val="center"/>
+          </w:tcPr>
+          <w:p>
+            <w:pPr>
+              <w:jc w:val="center"/>
+              <w:spacing w:after="120" w:line="360" w:lineRule="auto"/>
+            </w:pPr>
+            <w:r>
+              <w:rPr>
+                <w:rFonts w:ascii="Arial" w:hAnsi="Arial" w:eastAsia="Arial" w:cs="Arial"/>
+                <w:sz w:val="18"/>
+                <w:szCs w:val="18"/>
+                <w:b w:val="1"/>
+                <w:bCs w:val="1"/>
+              </w:rPr>
+              <w:t xml:space="preserve">0</w:t>
+            </w:r>
+          </w:p>
+        </w:tc>
+      </w:tr>
+    </w:tbl>
+    <w:p>
+      <w:pPr>
+        <w:jc w:val="start"/>
+        <w:spacing w:after="0" w:line="360" w:lineRule="auto"/>
+      </w:pPr>
+      <w:r>
+        <w:rPr>
+          <w:rFonts w:ascii="Arial" w:hAnsi="Arial" w:eastAsia="Arial" w:cs="Arial"/>
+          <w:sz w:val="20"/>
+          <w:szCs w:val="20"/>
+        </w:rPr>
+        <w:t xml:space="preserve">CAH%: Carga académica horaria expresada en porcentajes.</w:t>
+      </w:r>
+    </w:p>
+    <w:p>
+      <w:pPr>
+        <w:jc w:val="start"/>
+        <w:spacing w:after="0" w:line="360" w:lineRule="auto"/>
+      </w:pPr>
+      <w:r>
+        <w:rPr>
+          <w:rFonts w:ascii="Arial" w:hAnsi="Arial" w:eastAsia="Arial" w:cs="Arial"/>
+          <w:sz w:val="20"/>
+          <w:szCs w:val="20"/>
+        </w:rPr>
+        <w:t xml:space="preserve">Nota: El cálculo de CAH se ha hecho de la siguiente manera:
+        UV x 100% / TUV 
+        UV=Unidades Valorativas de la asignatura. TUV= Total de Unidades Valorativas.
+        </w:t>
+      </w:r>
+    </w:p>
+    <w:p>
+      <w:pPr>
+        <w:pStyle w:val="Heading2"/>
+      </w:pPr>
+      <w:bookmarkStart w:id="21" w:name="_Toc21"/>
+      <w:r>
+        <w:t>6.2.2 Área de formación básica</w:t>
+      </w:r>
+      <w:bookmarkEnd w:id="21"/>
+    </w:p>
+    <w:p>
+      <w:pPr>
+        <w:jc w:val="start"/>
+        <w:spacing w:after="0" w:line="360" w:lineRule="auto"/>
+      </w:pPr>
+      <w:r>
+        <w:rPr>
+          <w:rFonts w:ascii="Arial" w:hAnsi="Arial" w:eastAsia="Arial" w:cs="Arial"/>
+          <w:sz w:val="20"/>
+          <w:szCs w:val="20"/>
+        </w:rPr>
+        <w:t xml:space="preserve">Esta área contiene las asignaturas relacionadas con las competencias básicas.</w:t>
+      </w:r>
+    </w:p>
+    <w:p>
+      <w:pPr>
+        <w:jc w:val="both"/>
+        <w:spacing w:after="200"/>
+      </w:pPr>
+      <w:r>
+        <w:rPr>
+          <w:rFonts w:ascii="Arial" w:hAnsi="Arial" w:eastAsia="Arial" w:cs="Arial"/>
+          <w:sz w:val="18"/>
+          <w:szCs w:val="18"/>
+          <w:i w:val="1"/>
+          <w:iCs w:val="1"/>
+        </w:rPr>
+        <w:t xml:space="preserve">Tabla 9 Áreas de formación básica</w:t>
+      </w:r>
+    </w:p>
+    <w:tbl>
+      <w:tblGrid>
+        <w:gridCol w:w="3000" w:type="dxa"/>
+        <w:gridCol w:w="3000" w:type="dxa"/>
+        <w:gridCol w:w="3000" w:type="dxa"/>
+        <w:gridCol w:w="3000" w:type="dxa"/>
+        <w:gridCol w:w="3000" w:type="dxa"/>
+      </w:tblGrid>
+      <w:tblPr>
+        <w:tblStyle w:val="formacion_basica"/>
+      </w:tblPr>
+      <w:tr>
+        <w:trPr/>
+        <w:tc>
+          <w:tcPr>
+            <w:tcW w:w="3000" w:type="dxa"/>
+            <w:vAlign w:val="center"/>
+          </w:tcPr>
+          <w:p>
+            <w:pPr>
+              <w:jc w:val="center"/>
+              <w:spacing w:after="120" w:line="360" w:lineRule="auto"/>
+            </w:pPr>
+            <w:r>
+              <w:rPr>
+                <w:rFonts w:ascii="Arial" w:hAnsi="Arial" w:eastAsia="Arial" w:cs="Arial"/>
+                <w:sz w:val="18"/>
+                <w:szCs w:val="18"/>
+                <w:b w:val="1"/>
+                <w:bCs w:val="1"/>
+              </w:rPr>
+              <w:t xml:space="preserve">Orden en Pensum</w:t>
+            </w:r>
+          </w:p>
+        </w:tc>
+        <w:tc>
+          <w:tcPr>
+            <w:tcW w:w="3000" w:type="dxa"/>
+            <w:vAlign w:val="center"/>
+          </w:tcPr>
+          <w:p>
+            <w:pPr>
+              <w:jc w:val="center"/>
+              <w:spacing w:after="120" w:line="360" w:lineRule="auto"/>
+            </w:pPr>
+            <w:r>
+              <w:rPr>
+                <w:rFonts w:ascii="Arial" w:hAnsi="Arial" w:eastAsia="Arial" w:cs="Arial"/>
+                <w:sz w:val="18"/>
+                <w:szCs w:val="18"/>
+                <w:b w:val="1"/>
+                <w:bCs w:val="1"/>
+              </w:rPr>
+              <w:t xml:space="preserve">Asignatura</w:t>
+            </w:r>
+          </w:p>
+        </w:tc>
+        <w:tc>
+          <w:tcPr>
+            <w:tcW w:w="3000" w:type="dxa"/>
+            <w:vAlign w:val="center"/>
+          </w:tcPr>
+          <w:p>
+            <w:pPr>
+              <w:jc w:val="center"/>
+              <w:spacing w:after="120" w:line="360" w:lineRule="auto"/>
+            </w:pPr>
+            <w:r>
+              <w:rPr>
+                <w:rFonts w:ascii="Arial" w:hAnsi="Arial" w:eastAsia="Arial" w:cs="Arial"/>
+                <w:sz w:val="18"/>
+                <w:szCs w:val="18"/>
+                <w:b w:val="1"/>
+                <w:bCs w:val="1"/>
+              </w:rPr>
+              <w:t xml:space="preserve">Unidades Valorativas</w:t>
+            </w:r>
+          </w:p>
+        </w:tc>
+        <w:tc>
+          <w:tcPr>
+            <w:tcW w:w="3000" w:type="dxa"/>
+            <w:vAlign w:val="center"/>
+          </w:tcPr>
+          <w:p>
+            <w:pPr>
+              <w:jc w:val="center"/>
+              <w:spacing w:after="120" w:line="360" w:lineRule="auto"/>
+            </w:pPr>
+            <w:r>
+              <w:rPr>
+                <w:rFonts w:ascii="Arial" w:hAnsi="Arial" w:eastAsia="Arial" w:cs="Arial"/>
+                <w:sz w:val="18"/>
+                <w:szCs w:val="18"/>
+                <w:b w:val="1"/>
+                <w:bCs w:val="1"/>
+              </w:rPr>
+              <w:t xml:space="preserve">No. de horas por ciclo</w:t>
+            </w:r>
+          </w:p>
+        </w:tc>
+        <w:tc>
+          <w:tcPr>
+            <w:tcW w:w="3000" w:type="dxa"/>
+            <w:vAlign w:val="center"/>
+          </w:tcPr>
+          <w:p>
+            <w:pPr>
+              <w:jc w:val="center"/>
+              <w:spacing w:after="120" w:line="360" w:lineRule="auto"/>
+            </w:pPr>
+            <w:r>
+              <w:rPr>
+                <w:rFonts w:ascii="Arial" w:hAnsi="Arial" w:eastAsia="Arial" w:cs="Arial"/>
+                <w:sz w:val="18"/>
+                <w:szCs w:val="18"/>
+                <w:b w:val="1"/>
+                <w:bCs w:val="1"/>
+              </w:rPr>
+              <w:t xml:space="preserve">CAH%</w:t>
+            </w:r>
+          </w:p>
+        </w:tc>
+      </w:tr>
+      <w:tr>
+        <w:trPr/>
+        <w:tc>
+          <w:tcPr>
+            <w:tcW w:w="6000" w:type="dxa"/>
+            <w:vAlign w:val="center"/>
+            <w:gridSpan w:val="2"/>
+          </w:tcPr>
+          <w:p>
+            <w:pPr>
+              <w:jc w:val="center"/>
+              <w:spacing w:after="120" w:line="360" w:lineRule="auto"/>
+            </w:pPr>
+            <w:r>
+              <w:rPr>
+                <w:rFonts w:ascii="Arial" w:hAnsi="Arial" w:eastAsia="Arial" w:cs="Arial"/>
+                <w:sz w:val="18"/>
+                <w:szCs w:val="18"/>
+                <w:b w:val="1"/>
+                <w:bCs w:val="1"/>
+              </w:rPr>
+              <w:t xml:space="preserve">Totales</w:t>
+            </w:r>
+          </w:p>
+        </w:tc>
+        <w:tc>
+          <w:tcPr>
+            <w:tcW w:w="3000" w:type="dxa"/>
+            <w:vAlign w:val="center"/>
+          </w:tcPr>
+          <w:p>
+            <w:pPr>
+              <w:jc w:val="center"/>
+              <w:spacing w:after="120" w:line="360" w:lineRule="auto"/>
+            </w:pPr>
+            <w:r>
+              <w:rPr>
+                <w:rFonts w:ascii="Arial" w:hAnsi="Arial" w:eastAsia="Arial" w:cs="Arial"/>
+                <w:sz w:val="18"/>
+                <w:szCs w:val="18"/>
+                <w:b w:val="1"/>
+                <w:bCs w:val="1"/>
+              </w:rPr>
+              <w:t xml:space="preserve">0</w:t>
+            </w:r>
+          </w:p>
+        </w:tc>
+        <w:tc>
+          <w:tcPr>
+            <w:tcW w:w="3000" w:type="dxa"/>
+            <w:vAlign w:val="center"/>
+          </w:tcPr>
+          <w:p>
+            <w:pPr>
+              <w:jc w:val="center"/>
+              <w:spacing w:after="120" w:line="360" w:lineRule="auto"/>
+            </w:pPr>
+            <w:r>
+              <w:rPr>
+                <w:rFonts w:ascii="Arial" w:hAnsi="Arial" w:eastAsia="Arial" w:cs="Arial"/>
+                <w:sz w:val="18"/>
+                <w:szCs w:val="18"/>
+                <w:b w:val="1"/>
+                <w:bCs w:val="1"/>
+              </w:rPr>
+              <w:t xml:space="preserve">0</w:t>
+            </w:r>
+          </w:p>
+        </w:tc>
+        <w:tc>
+          <w:tcPr>
+            <w:tcW w:w="3000" w:type="dxa"/>
+            <w:vAlign w:val="center"/>
+          </w:tcPr>
+          <w:p>
+            <w:pPr>
+              <w:jc w:val="center"/>
+              <w:spacing w:after="120" w:line="360" w:lineRule="auto"/>
+            </w:pPr>
+            <w:r>
+              <w:rPr>
+                <w:rFonts w:ascii="Arial" w:hAnsi="Arial" w:eastAsia="Arial" w:cs="Arial"/>
+                <w:sz w:val="18"/>
+                <w:szCs w:val="18"/>
+                <w:b w:val="1"/>
+                <w:bCs w:val="1"/>
+              </w:rPr>
+              <w:t xml:space="preserve">0</w:t>
+            </w:r>
+          </w:p>
+        </w:tc>
+      </w:tr>
+    </w:tbl>
+    <w:p>
+      <w:pPr>
+        <w:jc w:val="start"/>
+        <w:spacing w:after="0" w:line="360" w:lineRule="auto"/>
+      </w:pPr>
+      <w:r>
+        <w:rPr>
+          <w:rFonts w:ascii="Arial" w:hAnsi="Arial" w:eastAsia="Arial" w:cs="Arial"/>
+          <w:sz w:val="20"/>
+          <w:szCs w:val="20"/>
+        </w:rPr>
+        <w:t xml:space="preserve">CAH%: Carga académica horaria expresada en porcentajes.</w:t>
+      </w:r>
+    </w:p>
+    <w:p>
+      <w:pPr>
+        <w:jc w:val="start"/>
+        <w:spacing w:after="0" w:line="360" w:lineRule="auto"/>
+      </w:pPr>
+      <w:r>
+        <w:rPr>
+          <w:rFonts w:ascii="Arial" w:hAnsi="Arial" w:eastAsia="Arial" w:cs="Arial"/>
+          <w:sz w:val="20"/>
+          <w:szCs w:val="20"/>
+        </w:rPr>
+        <w:t xml:space="preserve">Nota: El cálculo de CAH se ha hecho de la siguiente manera:
+        UV x 100% / TUV 
+        UV=Unidades Valorativas de la asignatura. TUV= Total de Unidades Valorativas.
+        </w:t>
+      </w:r>
+    </w:p>
+    <w:p>
+      <w:pPr>
+        <w:pStyle w:val="Heading2"/>
+      </w:pPr>
+      <w:bookmarkStart w:id="22" w:name="_Toc22"/>
+      <w:r>
+        <w:t>6.2.3 Área de formación de especialidad</w:t>
+      </w:r>
+      <w:bookmarkEnd w:id="22"/>
+    </w:p>
+    <w:p>
+      <w:pPr>
+        <w:jc w:val="start"/>
+        <w:spacing w:after="0" w:line="360" w:lineRule="auto"/>
+      </w:pPr>
+      <w:r>
+        <w:rPr>
+          <w:rFonts w:ascii="Arial" w:hAnsi="Arial" w:eastAsia="Arial" w:cs="Arial"/>
+          <w:sz w:val="20"/>
+          <w:szCs w:val="20"/>
+        </w:rPr>
+        <w:t xml:space="preserve">Esta área contiene las asignaturas relacionadas con las competencias de especialidad.</w:t>
+      </w:r>
+    </w:p>
+    <w:p>
+      <w:pPr>
+        <w:jc w:val="both"/>
+        <w:spacing w:after="200"/>
+      </w:pPr>
+      <w:r>
+        <w:rPr>
+          <w:rFonts w:ascii="Arial" w:hAnsi="Arial" w:eastAsia="Arial" w:cs="Arial"/>
+          <w:sz w:val="18"/>
+          <w:szCs w:val="18"/>
+          <w:i w:val="1"/>
+          <w:iCs w:val="1"/>
+        </w:rPr>
+        <w:t xml:space="preserve">Tabla 10 Áreas de formación especialidad</w:t>
+      </w:r>
+    </w:p>
+    <w:tbl>
+      <w:tblGrid>
+        <w:gridCol w:w="3000" w:type="dxa"/>
+        <w:gridCol w:w="3000" w:type="dxa"/>
+        <w:gridCol w:w="3000" w:type="dxa"/>
+        <w:gridCol w:w="3000" w:type="dxa"/>
+        <w:gridCol w:w="3000" w:type="dxa"/>
+      </w:tblGrid>
+      <w:tblPr>
+        <w:tblStyle w:val="formacion_especialidad"/>
+      </w:tblPr>
+      <w:tr>
+        <w:trPr/>
+        <w:tc>
+          <w:tcPr>
+            <w:tcW w:w="3000" w:type="dxa"/>
+            <w:vAlign w:val="center"/>
+          </w:tcPr>
+          <w:p>
+            <w:pPr>
+              <w:jc w:val="center"/>
+              <w:spacing w:after="120" w:line="360" w:lineRule="auto"/>
+            </w:pPr>
+            <w:r>
+              <w:rPr>
+                <w:rFonts w:ascii="Arial" w:hAnsi="Arial" w:eastAsia="Arial" w:cs="Arial"/>
+                <w:sz w:val="18"/>
+                <w:szCs w:val="18"/>
+                <w:b w:val="1"/>
+                <w:bCs w:val="1"/>
+              </w:rPr>
+              <w:t xml:space="preserve">Orden en Pensum</w:t>
+            </w:r>
+          </w:p>
+        </w:tc>
+        <w:tc>
+          <w:tcPr>
+            <w:tcW w:w="3000" w:type="dxa"/>
+            <w:vAlign w:val="center"/>
+          </w:tcPr>
+          <w:p>
+            <w:pPr>
+              <w:jc w:val="center"/>
+              <w:spacing w:after="120" w:line="360" w:lineRule="auto"/>
+            </w:pPr>
+            <w:r>
+              <w:rPr>
+                <w:rFonts w:ascii="Arial" w:hAnsi="Arial" w:eastAsia="Arial" w:cs="Arial"/>
+                <w:sz w:val="18"/>
+                <w:szCs w:val="18"/>
+                <w:b w:val="1"/>
+                <w:bCs w:val="1"/>
+              </w:rPr>
+              <w:t xml:space="preserve">Asignatura</w:t>
+            </w:r>
+          </w:p>
+        </w:tc>
+        <w:tc>
+          <w:tcPr>
+            <w:tcW w:w="3000" w:type="dxa"/>
+            <w:vAlign w:val="center"/>
+          </w:tcPr>
+          <w:p>
+            <w:pPr>
+              <w:jc w:val="center"/>
+              <w:spacing w:after="120" w:line="360" w:lineRule="auto"/>
+            </w:pPr>
+            <w:r>
+              <w:rPr>
+                <w:rFonts w:ascii="Arial" w:hAnsi="Arial" w:eastAsia="Arial" w:cs="Arial"/>
+                <w:sz w:val="18"/>
+                <w:szCs w:val="18"/>
+                <w:b w:val="1"/>
+                <w:bCs w:val="1"/>
+              </w:rPr>
+              <w:t xml:space="preserve">Unidades Valorativas</w:t>
+            </w:r>
+          </w:p>
+        </w:tc>
+        <w:tc>
+          <w:tcPr>
+            <w:tcW w:w="3000" w:type="dxa"/>
+            <w:vAlign w:val="center"/>
+          </w:tcPr>
+          <w:p>
+            <w:pPr>
+              <w:jc w:val="center"/>
+              <w:spacing w:after="120" w:line="360" w:lineRule="auto"/>
+            </w:pPr>
+            <w:r>
+              <w:rPr>
+                <w:rFonts w:ascii="Arial" w:hAnsi="Arial" w:eastAsia="Arial" w:cs="Arial"/>
+                <w:sz w:val="18"/>
+                <w:szCs w:val="18"/>
+                <w:b w:val="1"/>
+                <w:bCs w:val="1"/>
+              </w:rPr>
+              <w:t xml:space="preserve">No. de horas por ciclo</w:t>
+            </w:r>
+          </w:p>
+        </w:tc>
+        <w:tc>
+          <w:tcPr>
+            <w:tcW w:w="3000" w:type="dxa"/>
+            <w:vAlign w:val="center"/>
+          </w:tcPr>
+          <w:p>
+            <w:pPr>
+              <w:jc w:val="center"/>
+              <w:spacing w:after="120" w:line="360" w:lineRule="auto"/>
+            </w:pPr>
+            <w:r>
+              <w:rPr>
+                <w:rFonts w:ascii="Arial" w:hAnsi="Arial" w:eastAsia="Arial" w:cs="Arial"/>
+                <w:sz w:val="18"/>
+                <w:szCs w:val="18"/>
+                <w:b w:val="1"/>
+                <w:bCs w:val="1"/>
+              </w:rPr>
+              <w:t xml:space="preserve">CAH%</w:t>
+            </w:r>
+          </w:p>
+        </w:tc>
+      </w:tr>
+      <w:tr>
+        <w:trPr/>
+        <w:tc>
+          <w:tcPr>
+            <w:tcW w:w="6000" w:type="dxa"/>
+            <w:vAlign w:val="center"/>
+            <w:gridSpan w:val="2"/>
+          </w:tcPr>
+          <w:p>
+            <w:pPr>
+              <w:jc w:val="center"/>
+              <w:spacing w:after="120" w:line="360" w:lineRule="auto"/>
+            </w:pPr>
+            <w:r>
+              <w:rPr>
+                <w:rFonts w:ascii="Arial" w:hAnsi="Arial" w:eastAsia="Arial" w:cs="Arial"/>
+                <w:sz w:val="18"/>
+                <w:szCs w:val="18"/>
+                <w:b w:val="1"/>
+                <w:bCs w:val="1"/>
+              </w:rPr>
+              <w:t xml:space="preserve">Totales</w:t>
+            </w:r>
+          </w:p>
+        </w:tc>
+        <w:tc>
+          <w:tcPr>
+            <w:tcW w:w="3000" w:type="dxa"/>
+            <w:vAlign w:val="center"/>
+          </w:tcPr>
+          <w:p>
+            <w:pPr>
+              <w:jc w:val="center"/>
+              <w:spacing w:after="120" w:line="360" w:lineRule="auto"/>
+            </w:pPr>
+            <w:r>
+              <w:rPr>
+                <w:rFonts w:ascii="Arial" w:hAnsi="Arial" w:eastAsia="Arial" w:cs="Arial"/>
+                <w:sz w:val="18"/>
+                <w:szCs w:val="18"/>
+                <w:b w:val="1"/>
+                <w:bCs w:val="1"/>
+              </w:rPr>
+              <w:t xml:space="preserve">0</w:t>
+            </w:r>
+          </w:p>
+        </w:tc>
+        <w:tc>
+          <w:tcPr>
+            <w:tcW w:w="3000" w:type="dxa"/>
+            <w:vAlign w:val="center"/>
+          </w:tcPr>
+          <w:p>
+            <w:pPr>
+              <w:jc w:val="center"/>
+              <w:spacing w:after="120" w:line="360" w:lineRule="auto"/>
+            </w:pPr>
+            <w:r>
+              <w:rPr>
+                <w:rFonts w:ascii="Arial" w:hAnsi="Arial" w:eastAsia="Arial" w:cs="Arial"/>
+                <w:sz w:val="18"/>
+                <w:szCs w:val="18"/>
+                <w:b w:val="1"/>
+                <w:bCs w:val="1"/>
+              </w:rPr>
+              <w:t xml:space="preserve">0</w:t>
+            </w:r>
+          </w:p>
+        </w:tc>
+        <w:tc>
+          <w:tcPr>
+            <w:tcW w:w="3000" w:type="dxa"/>
+            <w:vAlign w:val="center"/>
+          </w:tcPr>
+          <w:p>
+            <w:pPr>
+              <w:jc w:val="center"/>
+              <w:spacing w:after="120" w:line="360" w:lineRule="auto"/>
+            </w:pPr>
+            <w:r>
+              <w:rPr>
+                <w:rFonts w:ascii="Arial" w:hAnsi="Arial" w:eastAsia="Arial" w:cs="Arial"/>
+                <w:sz w:val="18"/>
+                <w:szCs w:val="18"/>
+                <w:b w:val="1"/>
+                <w:bCs w:val="1"/>
+              </w:rPr>
+              <w:t xml:space="preserve">0</w:t>
+            </w:r>
+          </w:p>
+        </w:tc>
+      </w:tr>
+    </w:tbl>
+    <w:p>
+      <w:pPr>
+        <w:jc w:val="start"/>
+        <w:spacing w:after="0" w:line="360" w:lineRule="auto"/>
+      </w:pPr>
+      <w:r>
+        <w:rPr>
+          <w:rFonts w:ascii="Arial" w:hAnsi="Arial" w:eastAsia="Arial" w:cs="Arial"/>
+          <w:sz w:val="20"/>
+          <w:szCs w:val="20"/>
+        </w:rPr>
+        <w:t xml:space="preserve">CAH%: Carga académica horaria expresada en porcentajes.</w:t>
+      </w:r>
+    </w:p>
+    <w:p>
+      <w:pPr>
+        <w:jc w:val="start"/>
+        <w:spacing w:after="0" w:line="360" w:lineRule="auto"/>
+      </w:pPr>
+      <w:r>
+        <w:rPr>
+          <w:rFonts w:ascii="Arial" w:hAnsi="Arial" w:eastAsia="Arial" w:cs="Arial"/>
+          <w:sz w:val="20"/>
+          <w:szCs w:val="20"/>
+        </w:rPr>
+        <w:t xml:space="preserve">Nota: El cálculo de CAH se ha hecho de la siguiente manera:
+        UV x 100% / TUV 
+        UV=Unidades Valorativas de la asignatura. TUV= Total de Unidades Valorativas.
+        </w:t>
+      </w:r>
+    </w:p>
+    <w:p>
+      <w:pPr>
+        <w:pStyle w:val="Heading2"/>
+      </w:pPr>
+      <w:bookmarkStart w:id="23" w:name="_Toc23"/>
+      <w:r>
+        <w:t>6.3 Cuadro resumen por área de formación. Ingeniería en Sistemas y Computación</w:t>
+      </w:r>
+      <w:bookmarkEnd w:id="23"/>
+    </w:p>
+    <w:p>
+      <w:pPr>
+        <w:jc w:val="both"/>
+        <w:spacing w:after="200"/>
+      </w:pPr>
+      <w:r>
+        <w:rPr>
+          <w:rFonts w:ascii="Arial" w:hAnsi="Arial" w:eastAsia="Arial" w:cs="Arial"/>
+          <w:sz w:val="18"/>
+          <w:szCs w:val="18"/>
+          <w:i w:val="1"/>
+          <w:iCs w:val="1"/>
+        </w:rPr>
+        <w:t xml:space="preserve">Tabla 11 cuadro resumen por área</w:t>
+      </w:r>
+    </w:p>
+    <w:tbl>
+      <w:tblGrid>
+        <w:gridCol w:w="3000" w:type="dxa"/>
+        <w:gridCol w:w="3000" w:type="dxa"/>
+        <w:gridCol w:w="2000" w:type="dxa"/>
+        <w:gridCol w:w="3000" w:type="dxa"/>
+        <w:gridCol w:w="2000" w:type="dxa"/>
+      </w:tblGrid>
+      <w:tblPr>
+        <w:tblStyle w:val="formacion_resumen"/>
+      </w:tblPr>
+      <w:tr>
+        <w:trPr/>
+        <w:tc>
+          <w:tcPr>
+            <w:tcW w:w="3000" w:type="dxa"/>
+            <w:vAlign w:val="center"/>
+          </w:tcPr>
+          <w:p>
+            <w:pPr>
+              <w:jc w:val="center"/>
+              <w:spacing w:after="0" w:line="360" w:lineRule="auto"/>
+            </w:pPr>
+            <w:r>
+              <w:rPr>
+                <w:rFonts w:ascii="Arial" w:hAnsi="Arial" w:eastAsia="Arial" w:cs="Arial"/>
+                <w:sz w:val="18"/>
+                <w:szCs w:val="18"/>
+                <w:b w:val="1"/>
+                <w:bCs w:val="1"/>
+              </w:rPr>
+              <w:t xml:space="preserve">Orden en Pensum</w:t>
+            </w:r>
+          </w:p>
+        </w:tc>
+        <w:tc>
+          <w:tcPr>
+            <w:tcW w:w="3000" w:type="dxa"/>
+            <w:vAlign w:val="center"/>
+          </w:tcPr>
+          <w:p>
+            <w:pPr>
+              <w:jc w:val="center"/>
+              <w:spacing w:after="0" w:line="360" w:lineRule="auto"/>
+            </w:pPr>
+            <w:r>
+              <w:rPr>
+                <w:rFonts w:ascii="Arial" w:hAnsi="Arial" w:eastAsia="Arial" w:cs="Arial"/>
+                <w:sz w:val="18"/>
+                <w:szCs w:val="18"/>
+                <w:b w:val="1"/>
+                <w:bCs w:val="1"/>
+              </w:rPr>
+              <w:t xml:space="preserve">Asignatura</w:t>
+            </w:r>
+          </w:p>
+        </w:tc>
+        <w:tc>
+          <w:tcPr>
+            <w:tcW w:w="2000" w:type="dxa"/>
+            <w:vAlign w:val="center"/>
+          </w:tcPr>
+          <w:p>
+            <w:pPr>
+              <w:jc w:val="center"/>
+              <w:spacing w:after="0" w:line="360" w:lineRule="auto"/>
+            </w:pPr>
+            <w:r>
+              <w:rPr>
+                <w:rFonts w:ascii="Arial" w:hAnsi="Arial" w:eastAsia="Arial" w:cs="Arial"/>
+                <w:sz w:val="18"/>
+                <w:szCs w:val="18"/>
+                <w:b w:val="1"/>
+                <w:bCs w:val="1"/>
+              </w:rPr>
+              <w:t xml:space="preserve">Unidades Valorativas</w:t>
+            </w:r>
+          </w:p>
+        </w:tc>
+        <w:tc>
+          <w:tcPr>
+            <w:tcW w:w="3000" w:type="dxa"/>
+            <w:vAlign w:val="center"/>
+          </w:tcPr>
+          <w:p>
+            <w:pPr>
+              <w:jc w:val="center"/>
+              <w:spacing w:after="0" w:line="360" w:lineRule="auto"/>
+            </w:pPr>
+            <w:r>
+              <w:rPr>
+                <w:rFonts w:ascii="Arial" w:hAnsi="Arial" w:eastAsia="Arial" w:cs="Arial"/>
+                <w:sz w:val="18"/>
+                <w:szCs w:val="18"/>
+                <w:b w:val="1"/>
+                <w:bCs w:val="1"/>
+              </w:rPr>
+              <w:t xml:space="preserve">No. de horas totales por área de formación</w:t>
+            </w:r>
+          </w:p>
+        </w:tc>
+        <w:tc>
+          <w:tcPr>
+            <w:tcW w:w="2000" w:type="dxa"/>
+            <w:vAlign w:val="center"/>
+          </w:tcPr>
+          <w:p>
+            <w:pPr>
+              <w:jc w:val="center"/>
+              <w:spacing w:after="0" w:line="360" w:lineRule="auto"/>
+            </w:pPr>
+            <w:r>
+              <w:rPr>
+                <w:rFonts w:ascii="Arial" w:hAnsi="Arial" w:eastAsia="Arial" w:cs="Arial"/>
+                <w:sz w:val="18"/>
+                <w:szCs w:val="18"/>
+                <w:b w:val="1"/>
+                <w:bCs w:val="1"/>
+              </w:rPr>
+              <w:t xml:space="preserve">CAH%</w:t>
+            </w:r>
+          </w:p>
+        </w:tc>
+      </w:tr>
+      <w:tr>
+        <w:trPr/>
+        <w:tc>
+          <w:tcPr>
+            <w:tcW w:w="3000" w:type="dxa"/>
+            <w:vAlign w:val="center"/>
+          </w:tcPr>
+          <w:p>
+            <w:pPr>
+              <w:jc w:val="center"/>
+              <w:spacing w:after="0" w:line="360" w:lineRule="auto"/>
+            </w:pPr>
+            <w:r>
+              <w:rPr>
+                <w:rFonts w:ascii="Arial" w:hAnsi="Arial" w:eastAsia="Arial" w:cs="Arial"/>
+                <w:sz w:val="18"/>
+                <w:szCs w:val="18"/>
+                <w:b w:val="1"/>
+                <w:bCs w:val="1"/>
+              </w:rPr>
+              <w:t xml:space="preserve">Área General</w:t>
+            </w:r>
+          </w:p>
+        </w:tc>
+        <w:tc>
+          <w:tcPr>
+            <w:tcW w:w="3000" w:type="dxa"/>
+            <w:vAlign w:val="center"/>
+          </w:tcPr>
+          <w:p>
+            <w:pPr>
+              <w:jc w:val="center"/>
+              <w:spacing w:after="0" w:line="360" w:lineRule="auto"/>
+            </w:pPr>
+            <w:r>
+              <w:rPr>
+                <w:rFonts w:ascii="Arial" w:hAnsi="Arial" w:eastAsia="Arial" w:cs="Arial"/>
+                <w:sz w:val="18"/>
+                <w:szCs w:val="18"/>
+                <w:b w:val="1"/>
+                <w:bCs w:val="1"/>
+              </w:rPr>
+              <w:t xml:space="preserve">0</w:t>
+            </w:r>
+          </w:p>
+        </w:tc>
+        <w:tc>
+          <w:tcPr>
+            <w:tcW w:w="2000" w:type="dxa"/>
+            <w:vAlign w:val="center"/>
+          </w:tcPr>
+          <w:p>
+            <w:pPr>
+              <w:jc w:val="center"/>
+              <w:spacing w:after="0" w:line="360" w:lineRule="auto"/>
+            </w:pPr>
+            <w:r>
+              <w:rPr>
+                <w:rFonts w:ascii="Arial" w:hAnsi="Arial" w:eastAsia="Arial" w:cs="Arial"/>
+                <w:sz w:val="18"/>
+                <w:szCs w:val="18"/>
+                <w:b w:val="1"/>
+                <w:bCs w:val="1"/>
+              </w:rPr>
+              <w:t xml:space="preserve">0</w:t>
+            </w:r>
+          </w:p>
+        </w:tc>
+        <w:tc>
+          <w:tcPr>
+            <w:tcW w:w="3000" w:type="dxa"/>
+            <w:vAlign w:val="center"/>
+          </w:tcPr>
+          <w:p>
+            <w:pPr>
+              <w:jc w:val="center"/>
+              <w:spacing w:after="0" w:line="360" w:lineRule="auto"/>
+            </w:pPr>
+            <w:r>
+              <w:rPr>
+                <w:rFonts w:ascii="Arial" w:hAnsi="Arial" w:eastAsia="Arial" w:cs="Arial"/>
+                <w:sz w:val="18"/>
+                <w:szCs w:val="18"/>
+                <w:b w:val="1"/>
+                <w:bCs w:val="1"/>
+              </w:rPr>
+              <w:t xml:space="preserve">0</w:t>
+            </w:r>
+          </w:p>
+        </w:tc>
+        <w:tc>
+          <w:tcPr>
+            <w:tcW w:w="2000" w:type="dxa"/>
+            <w:vAlign w:val="center"/>
+          </w:tcPr>
+          <w:p>
+            <w:pPr>
+              <w:jc w:val="center"/>
+              <w:spacing w:after="0" w:line="360" w:lineRule="auto"/>
+            </w:pPr>
+            <w:r>
+              <w:rPr>
+                <w:rFonts w:ascii="Arial" w:hAnsi="Arial" w:eastAsia="Arial" w:cs="Arial"/>
+                <w:sz w:val="18"/>
+                <w:szCs w:val="18"/>
+                <w:b w:val="1"/>
+                <w:bCs w:val="1"/>
+              </w:rPr>
+              <w:t xml:space="preserve">0</w:t>
+            </w:r>
+          </w:p>
+        </w:tc>
+      </w:tr>
+      <w:tr>
+        <w:trPr/>
+        <w:tc>
+          <w:tcPr>
+            <w:tcW w:w="3000" w:type="dxa"/>
+            <w:vAlign w:val="center"/>
+          </w:tcPr>
+          <w:p>
+            <w:pPr>
+              <w:jc w:val="center"/>
+              <w:spacing w:after="0" w:line="360" w:lineRule="auto"/>
+            </w:pPr>
+            <w:r>
+              <w:rPr>
+                <w:rFonts w:ascii="Arial" w:hAnsi="Arial" w:eastAsia="Arial" w:cs="Arial"/>
+                <w:sz w:val="18"/>
+                <w:szCs w:val="18"/>
+                <w:b w:val="1"/>
+                <w:bCs w:val="1"/>
+              </w:rPr>
+              <w:t xml:space="preserve">Área Básica</w:t>
+            </w:r>
+          </w:p>
+        </w:tc>
+        <w:tc>
+          <w:tcPr>
+            <w:tcW w:w="3000" w:type="dxa"/>
+            <w:vAlign w:val="center"/>
+          </w:tcPr>
+          <w:p>
+            <w:pPr>
+              <w:jc w:val="center"/>
+              <w:spacing w:after="0" w:line="360" w:lineRule="auto"/>
+            </w:pPr>
+            <w:r>
+              <w:rPr>
+                <w:rFonts w:ascii="Arial" w:hAnsi="Arial" w:eastAsia="Arial" w:cs="Arial"/>
+                <w:sz w:val="18"/>
+                <w:szCs w:val="18"/>
+                <w:b w:val="1"/>
+                <w:bCs w:val="1"/>
+              </w:rPr>
+              <w:t xml:space="preserve">0</w:t>
+            </w:r>
+          </w:p>
+        </w:tc>
+        <w:tc>
+          <w:tcPr>
+            <w:tcW w:w="2000" w:type="dxa"/>
+            <w:vAlign w:val="center"/>
+          </w:tcPr>
+          <w:p>
+            <w:pPr>
+              <w:jc w:val="center"/>
+              <w:spacing w:after="0" w:line="360" w:lineRule="auto"/>
+            </w:pPr>
+            <w:r>
+              <w:rPr>
+                <w:rFonts w:ascii="Arial" w:hAnsi="Arial" w:eastAsia="Arial" w:cs="Arial"/>
+                <w:sz w:val="18"/>
+                <w:szCs w:val="18"/>
+                <w:b w:val="1"/>
+                <w:bCs w:val="1"/>
+              </w:rPr>
+              <w:t xml:space="preserve">0</w:t>
+            </w:r>
+          </w:p>
+        </w:tc>
+        <w:tc>
+          <w:tcPr>
+            <w:tcW w:w="3000" w:type="dxa"/>
+            <w:vAlign w:val="center"/>
+          </w:tcPr>
+          <w:p>
+            <w:pPr>
+              <w:jc w:val="center"/>
+              <w:spacing w:after="0" w:line="360" w:lineRule="auto"/>
+            </w:pPr>
+            <w:r>
+              <w:rPr>
+                <w:rFonts w:ascii="Arial" w:hAnsi="Arial" w:eastAsia="Arial" w:cs="Arial"/>
+                <w:sz w:val="18"/>
+                <w:szCs w:val="18"/>
+                <w:b w:val="1"/>
+                <w:bCs w:val="1"/>
+              </w:rPr>
+              <w:t xml:space="preserve">0</w:t>
+            </w:r>
+          </w:p>
+        </w:tc>
+        <w:tc>
+          <w:tcPr>
+            <w:tcW w:w="2000" w:type="dxa"/>
+            <w:vAlign w:val="center"/>
+          </w:tcPr>
+          <w:p>
+            <w:pPr>
+              <w:jc w:val="center"/>
+              <w:spacing w:after="0" w:line="360" w:lineRule="auto"/>
+            </w:pPr>
+            <w:r>
+              <w:rPr>
+                <w:rFonts w:ascii="Arial" w:hAnsi="Arial" w:eastAsia="Arial" w:cs="Arial"/>
+                <w:sz w:val="18"/>
+                <w:szCs w:val="18"/>
+                <w:b w:val="1"/>
+                <w:bCs w:val="1"/>
+              </w:rPr>
+              <w:t xml:space="preserve">0</w:t>
+            </w:r>
+          </w:p>
+        </w:tc>
+      </w:tr>
+      <w:tr>
+        <w:trPr/>
+        <w:tc>
+          <w:tcPr>
+            <w:tcW w:w="3000" w:type="dxa"/>
+            <w:vAlign w:val="center"/>
+          </w:tcPr>
+          <w:p>
+            <w:pPr>
+              <w:jc w:val="center"/>
+              <w:spacing w:after="0" w:line="360" w:lineRule="auto"/>
+            </w:pPr>
+            <w:r>
+              <w:rPr>
+                <w:rFonts w:ascii="Arial" w:hAnsi="Arial" w:eastAsia="Arial" w:cs="Arial"/>
+                <w:sz w:val="18"/>
+                <w:szCs w:val="18"/>
+                <w:b w:val="1"/>
+                <w:bCs w:val="1"/>
+              </w:rPr>
+              <w:t xml:space="preserve">Área de Especialidad</w:t>
+            </w:r>
+          </w:p>
+        </w:tc>
+        <w:tc>
+          <w:tcPr>
+            <w:tcW w:w="3000" w:type="dxa"/>
+            <w:vAlign w:val="center"/>
+          </w:tcPr>
+          <w:p>
+            <w:pPr>
+              <w:jc w:val="center"/>
+              <w:spacing w:after="0" w:line="360" w:lineRule="auto"/>
+            </w:pPr>
+            <w:r>
+              <w:rPr>
+                <w:rFonts w:ascii="Arial" w:hAnsi="Arial" w:eastAsia="Arial" w:cs="Arial"/>
+                <w:sz w:val="18"/>
+                <w:szCs w:val="18"/>
+                <w:b w:val="1"/>
+                <w:bCs w:val="1"/>
+              </w:rPr>
+              <w:t xml:space="preserve">0</w:t>
+            </w:r>
+          </w:p>
+        </w:tc>
+        <w:tc>
+          <w:tcPr>
+            <w:tcW w:w="2000" w:type="dxa"/>
+            <w:vAlign w:val="center"/>
+          </w:tcPr>
+          <w:p>
+            <w:pPr>
+              <w:jc w:val="center"/>
+              <w:spacing w:after="0" w:line="360" w:lineRule="auto"/>
+            </w:pPr>
+            <w:r>
+              <w:rPr>
+                <w:rFonts w:ascii="Arial" w:hAnsi="Arial" w:eastAsia="Arial" w:cs="Arial"/>
+                <w:sz w:val="18"/>
+                <w:szCs w:val="18"/>
+                <w:b w:val="1"/>
+                <w:bCs w:val="1"/>
+              </w:rPr>
+              <w:t xml:space="preserve">0</w:t>
+            </w:r>
+          </w:p>
+        </w:tc>
+        <w:tc>
+          <w:tcPr>
+            <w:tcW w:w="3000" w:type="dxa"/>
+            <w:vAlign w:val="center"/>
+          </w:tcPr>
+          <w:p>
+            <w:pPr>
+              <w:jc w:val="center"/>
+              <w:spacing w:after="0" w:line="360" w:lineRule="auto"/>
+            </w:pPr>
+            <w:r>
+              <w:rPr>
+                <w:rFonts w:ascii="Arial" w:hAnsi="Arial" w:eastAsia="Arial" w:cs="Arial"/>
+                <w:sz w:val="18"/>
+                <w:szCs w:val="18"/>
+                <w:b w:val="1"/>
+                <w:bCs w:val="1"/>
+              </w:rPr>
+              <w:t xml:space="preserve">0</w:t>
+            </w:r>
+          </w:p>
+        </w:tc>
+        <w:tc>
+          <w:tcPr>
+            <w:tcW w:w="2000" w:type="dxa"/>
+            <w:vAlign w:val="center"/>
+          </w:tcPr>
+          <w:p>
+            <w:pPr>
+              <w:jc w:val="center"/>
+              <w:spacing w:after="0" w:line="360" w:lineRule="auto"/>
+            </w:pPr>
+            <w:r>
+              <w:rPr>
+                <w:rFonts w:ascii="Arial" w:hAnsi="Arial" w:eastAsia="Arial" w:cs="Arial"/>
+                <w:sz w:val="18"/>
+                <w:szCs w:val="18"/>
+                <w:b w:val="1"/>
+                <w:bCs w:val="1"/>
+              </w:rPr>
+              <w:t xml:space="preserve">0</w:t>
+            </w:r>
+          </w:p>
+        </w:tc>
+      </w:tr>
+      <w:tr>
+        <w:trPr/>
+        <w:tc>
+          <w:tcPr>
+            <w:tcW w:w="3000" w:type="dxa"/>
+            <w:vAlign w:val="center"/>
+          </w:tcPr>
+          <w:p>
+            <w:pPr>
+              <w:jc w:val="center"/>
+              <w:spacing w:after="0" w:line="360" w:lineRule="auto"/>
+            </w:pPr>
+            <w:r>
+              <w:rPr>
+                <w:rFonts w:ascii="Arial" w:hAnsi="Arial" w:eastAsia="Arial" w:cs="Arial"/>
+                <w:sz w:val="18"/>
+                <w:szCs w:val="18"/>
+                <w:b w:val="1"/>
+                <w:bCs w:val="1"/>
+              </w:rPr>
+              <w:t xml:space="preserve">Totales</w:t>
+            </w:r>
+          </w:p>
+        </w:tc>
+        <w:tc>
+          <w:tcPr>
+            <w:tcW w:w="3000" w:type="dxa"/>
+            <w:vAlign w:val="center"/>
+          </w:tcPr>
+          <w:p>
+            <w:pPr>
+              <w:jc w:val="center"/>
+              <w:spacing w:after="0" w:line="360" w:lineRule="auto"/>
+            </w:pPr>
+            <w:r>
+              <w:rPr>
+                <w:rFonts w:ascii="Arial" w:hAnsi="Arial" w:eastAsia="Arial" w:cs="Arial"/>
+                <w:sz w:val="18"/>
+                <w:szCs w:val="18"/>
+                <w:b w:val="1"/>
+                <w:bCs w:val="1"/>
+              </w:rPr>
+              <w:t xml:space="preserve">0</w:t>
+            </w:r>
+          </w:p>
+        </w:tc>
+        <w:tc>
+          <w:tcPr>
+            <w:tcW w:w="2000" w:type="dxa"/>
+            <w:vAlign w:val="center"/>
+          </w:tcPr>
+          <w:p>
+            <w:pPr>
+              <w:jc w:val="center"/>
+              <w:spacing w:after="0" w:line="360" w:lineRule="auto"/>
+            </w:pPr>
+            <w:r>
+              <w:rPr>
+                <w:rFonts w:ascii="Arial" w:hAnsi="Arial" w:eastAsia="Arial" w:cs="Arial"/>
+                <w:sz w:val="18"/>
+                <w:szCs w:val="18"/>
+                <w:b w:val="1"/>
+                <w:bCs w:val="1"/>
+              </w:rPr>
+              <w:t xml:space="preserve">0</w:t>
+            </w:r>
+          </w:p>
+        </w:tc>
+        <w:tc>
+          <w:tcPr>
+            <w:tcW w:w="3000" w:type="dxa"/>
+            <w:vAlign w:val="center"/>
+          </w:tcPr>
+          <w:p>
+            <w:pPr>
+              <w:jc w:val="center"/>
+              <w:spacing w:after="0" w:line="360" w:lineRule="auto"/>
+            </w:pPr>
+            <w:r>
+              <w:rPr>
+                <w:rFonts w:ascii="Arial" w:hAnsi="Arial" w:eastAsia="Arial" w:cs="Arial"/>
+                <w:sz w:val="18"/>
+                <w:szCs w:val="18"/>
+                <w:b w:val="1"/>
+                <w:bCs w:val="1"/>
+              </w:rPr>
+              <w:t xml:space="preserve">0</w:t>
+            </w:r>
+          </w:p>
+        </w:tc>
+        <w:tc>
+          <w:tcPr>
+            <w:tcW w:w="2000" w:type="dxa"/>
+            <w:vAlign w:val="center"/>
+          </w:tcPr>
+          <w:p>
+            <w:pPr>
+              <w:jc w:val="center"/>
+              <w:spacing w:after="0" w:line="360" w:lineRule="auto"/>
+            </w:pPr>
+            <w:r>
+              <w:rPr>
+                <w:rFonts w:ascii="Arial" w:hAnsi="Arial" w:eastAsia="Arial" w:cs="Arial"/>
+                <w:sz w:val="18"/>
+                <w:szCs w:val="18"/>
+                <w:b w:val="1"/>
+                <w:bCs w:val="1"/>
+              </w:rPr>
+              <w:t xml:space="preserve">0.00</w:t>
+            </w:r>
+          </w:p>
+        </w:tc>
+      </w:tr>
+    </w:tbl>
+    <w:p>
+      <w:pPr>
+        <w:jc w:val="start"/>
+        <w:spacing w:after="0" w:line="360" w:lineRule="auto"/>
+      </w:pPr>
+      <w:r>
+        <w:rPr>
+          <w:rFonts w:ascii="Arial" w:hAnsi="Arial" w:eastAsia="Arial" w:cs="Arial"/>
+          <w:sz w:val="20"/>
+          <w:szCs w:val="20"/>
+        </w:rPr>
+        <w:t xml:space="preserve">CAH%: Carga académica horaria expresada en porcentajes.</w:t>
+      </w:r>
+    </w:p>
+    <w:p>
+      <w:pPr>
+        <w:jc w:val="start"/>
+        <w:spacing w:after="0" w:line="360" w:lineRule="auto"/>
+      </w:pPr>
+      <w:r>
+        <w:rPr>
+          <w:rFonts w:ascii="Arial" w:hAnsi="Arial" w:eastAsia="Arial" w:cs="Arial"/>
+          <w:sz w:val="20"/>
+          <w:szCs w:val="20"/>
+        </w:rPr>
+        <w:t xml:space="preserve">Nota: El cálculo de CAH se ha hecho de la siguiente manera:
+        UV x 100% / TUV 
+        UV=Unidades Valorativas de la asignatura. TUV= Total de Unidades Valorativas.
+        </w:t>
+      </w:r>
+    </w:p>
+    <w:p>
+      <w:pPr>
+        <w:pStyle w:val="Heading2"/>
+      </w:pPr>
+      <w:bookmarkStart w:id="24" w:name="_Toc24"/>
+      <w:r>
+        <w:t>6.4 Malla Curricular</w:t>
+      </w:r>
+      <w:bookmarkEnd w:id="24"/>
+    </w:p>
+    <w:p>
+      <w:pPr>
+        <w:jc w:val="both"/>
+        <w:spacing w:after="240" w:line="360" w:lineRule="auto"/>
+      </w:pPr>
+      <w:r>
+        <w:rPr>
+          <w:rFonts w:ascii="Arial" w:hAnsi="Arial" w:eastAsia="Arial" w:cs="Arial"/>
+          <w:sz w:val="24"/>
+          <w:szCs w:val="24"/>
+        </w:rPr>
+        <w:t xml:space="preserve">En este espacio estará una tabla con el Pensum de la carrera:</w:t>
+      </w:r>
+    </w:p>
+    <w:p>
+      <w:pPr>
+        <w:jc w:val="center"/>
+        <w:spacing w:after="0"/>
+      </w:pPr>
+      <w:r>
+        <w:rPr>
+          <w:rFonts w:ascii="Arial" w:hAnsi="Arial" w:eastAsia="Arial" w:cs="Arial"/>
+          <w:sz w:val="20"/>
+          <w:szCs w:val="20"/>
+          <w:b w:val="1"/>
+          <w:bCs w:val="1"/>
+          <w:smallCaps w:val="0"/>
+          <w:caps w:val="1"/>
+        </w:rPr>
+        <w:t xml:space="preserve">Universidad Tecnológica de El Salvador</w:t>
+      </w:r>
+    </w:p>
+    <w:p>
+      <w:pPr>
+        <w:jc w:val="center"/>
+        <w:spacing w:after="0"/>
+      </w:pPr>
+      <w:r>
+        <w:rPr>
+          <w:rFonts w:ascii="Arial" w:hAnsi="Arial" w:eastAsia="Arial" w:cs="Arial"/>
+          <w:sz w:val="18"/>
+          <w:szCs w:val="18"/>
+          <w:smallCaps w:val="0"/>
+          <w:caps w:val="1"/>
+        </w:rPr>
+        <w:t xml:space="preserve">Facultad de Informática y Ciencias Aplicadas</w:t>
+      </w:r>
+    </w:p>
+    <w:p>
+      <w:pPr>
+        <w:jc w:val="center"/>
+        <w:spacing w:after="0"/>
+      </w:pPr>
+      <w:r>
+        <w:rPr>
+          <w:rFonts w:ascii="Arial" w:hAnsi="Arial" w:eastAsia="Arial" w:cs="Arial"/>
+          <w:sz w:val="18"/>
+          <w:szCs w:val="18"/>
+          <w:smallCaps w:val="0"/>
+          <w:caps w:val="1"/>
+        </w:rPr>
+        <w:t xml:space="preserve">Ingeniería en Sistemas y Computación. Modalidad Presencial</w:t>
+      </w:r>
+    </w:p>
+    <w:p>
+      <w:pPr>
+        <w:jc w:val="center"/>
+        <w:spacing w:after="0"/>
+      </w:pPr>
+      <w:r>
+        <w:rPr>
+          <w:rFonts w:ascii="Arial" w:hAnsi="Arial" w:eastAsia="Arial" w:cs="Arial"/>
+          <w:sz w:val="18"/>
+          <w:szCs w:val="18"/>
+          <w:smallCaps w:val="0"/>
+          <w:caps w:val="1"/>
+        </w:rPr>
+        <w:t xml:space="preserve">Año de inicio: </w:t>
+      </w:r>
+    </w:p>
+    <w:p>
+      <w:pPr>
+        <w:jc w:val="center"/>
+        <w:spacing w:after="0"/>
+      </w:pPr>
+      <w:r>
+        <w:rPr>
+          <w:rFonts w:ascii="Arial" w:hAnsi="Arial" w:eastAsia="Arial" w:cs="Arial"/>
+          <w:sz w:val="18"/>
+          <w:szCs w:val="18"/>
+          <w:smallCaps w:val="0"/>
+          <w:caps w:val="1"/>
+        </w:rPr>
+        <w:t xml:space="preserve">Vigencia del plan de estudio del Ciclo 01-2023 al Ciclo 02-2026</w:t>
+      </w:r>
+    </w:p>
+    <w:p/>
     <w:p>
       <w:pPr>
         <w:sectPr>
@@ -3456,15 +6173,794 @@
         </w:sectPr>
       </w:pPr>
     </w:p>
+    <w:tbl>
+      <w:tblGrid>
+        <w:gridCol w:w="1800" w:type="dxa"/>
+      </w:tblGrid>
+      <w:tr>
+        <w:trPr/>
+      </w:tr>
+      <w:tr>
+        <w:trPr/>
+        <w:tc>
+          <w:tcPr>
+            <w:tcW w:w="1800" w:type="dxa"/>
+            <w:vAlign w:val="center"/>
+            <w:gridSpan w:val="10"/>
+          </w:tcPr>
+          <w:p>
+            <w:pPr>
+              <w:jc w:val="start"/>
+              <w:spacing w:after="240" w:line="360" w:lineRule="auto"/>
+            </w:pPr>
+            <w:r>
+              <w:rPr>
+                <w:rFonts w:ascii="Arial" w:hAnsi="Arial" w:eastAsia="Arial" w:cs="Arial"/>
+                <w:sz w:val="18"/>
+                <w:szCs w:val="18"/>
+                <w:b w:val="1"/>
+                <w:bCs w:val="1"/>
+              </w:rPr>
+              <w:t xml:space="preserve">Asignaturas que se pueden programar en ciclo extraordinario: un estudiante podrá cursar solamente una asignatura en ciclo extraordinario:</w:t>
+            </w:r>
+          </w:p>
+        </w:tc>
+      </w:tr>
+    </w:tbl>
+    <w:tbl>
+      <w:tblGrid/>
+      <w:tr>
+        <w:trPr/>
+      </w:tr>
+    </w:tbl>
+    <w:p>
+      <w:pPr>
+        <w:sectPr>
+          <w:pgSz w:orient="landscape" w:w="15840" w:h="12240"/>
+          <w:pgMar w:top="1420" w:right="1420" w:bottom="1420" w:left="1700" w:header="720" w:footer="720" w:gutter="0"/>
+          <w:cols w:num="1" w:space="720"/>
+        </w:sectPr>
+      </w:pPr>
+    </w:p>
     <w:p>
       <w:pPr>
         <w:pStyle w:val="Heading1"/>
       </w:pPr>
-      <w:bookmarkStart w:id="19" w:name="_Toc19"/>
+      <w:bookmarkStart w:id="25" w:name="_Toc25"/>
+      <w:r>
+        <w:t>7. Plan de absorción</w:t>
+      </w:r>
+      <w:bookmarkEnd w:id="25"/>
+    </w:p>
+    <w:p>
+      <w:pPr>
+        <w:pStyle w:val="Heading2"/>
+      </w:pPr>
+      <w:bookmarkStart w:id="26" w:name="_Toc26"/>
+      <w:r>
+        <w:t>7.1 Políticas de absorción</w:t>
+      </w:r>
+      <w:bookmarkEnd w:id="26"/>
+    </w:p>
+    <w:p>
+      <w:pPr>
+        <w:jc w:val="both"/>
+        <w:spacing w:after="240" w:line="360" w:lineRule="auto"/>
+      </w:pPr>
+      <w:r>
+        <w:rPr>
+          <w:rFonts w:ascii="Arial" w:hAnsi="Arial" w:eastAsia="Arial" w:cs="Arial"/>
+          <w:sz w:val="24"/>
+          <w:szCs w:val="24"/>
+        </w:rPr>
+        <w:t xml:space="preserve">El plan de estudio se regirá bajo las siguientes políticas de absorción:</w:t>
+      </w:r>
+    </w:p>
+    <w:p>
+      <w:pPr>
+        <w:numPr>
+          <w:ilvl w:val="0"/>
+          <w:numId w:val="5"/>
+        </w:numPr>
+      </w:pPr>
+      <w:r>
+        <w:rPr>
+          <w:rFonts w:ascii="Arial" w:hAnsi="Arial" w:eastAsia="Arial" w:cs="Arial"/>
+          <w:sz w:val="24"/>
+          <w:szCs w:val="24"/>
+        </w:rPr>
+        <w:t xml:space="preserve">El plan de estudio propuesto será única y exclusivamente para estudiantes de nuevo ingreso, a partir del Ciclo 01-2023.</w:t>
+      </w:r>
+    </w:p>
+    <w:p>
+      <w:pPr>
+        <w:numPr>
+          <w:ilvl w:val="0"/>
+          <w:numId w:val="5"/>
+        </w:numPr>
+      </w:pPr>
+      <w:r>
+        <w:rPr>
+          <w:rFonts w:ascii="Arial" w:hAnsi="Arial" w:eastAsia="Arial" w:cs="Arial"/>
+          <w:sz w:val="24"/>
+          <w:szCs w:val="24"/>
+        </w:rPr>
+        <w:t xml:space="preserve">Los estudiantes inscritos con el plan de estudio autorizado con vigencia del Ciclo 01-2020 al Ciclo 02-2022 finalizarán sus estudios con dicho plan. </w:t>
+      </w:r>
+    </w:p>
+    <w:p>
+      <w:pPr>
+        <w:numPr>
+          <w:ilvl w:val="0"/>
+          <w:numId w:val="5"/>
+        </w:numPr>
+      </w:pPr>
+      <w:r>
+        <w:rPr>
+          <w:rFonts w:ascii="Arial" w:hAnsi="Arial" w:eastAsia="Arial" w:cs="Arial"/>
+          <w:sz w:val="24"/>
+          <w:szCs w:val="24"/>
+        </w:rPr>
+        <w:t xml:space="preserve">En el caso de estudiantes que reingresen, se hará un análisis para su absorción; se aplicará el Plan vigente al momento de reingreso.</w:t>
+      </w:r>
+    </w:p>
+    <w:p>
+      <w:pPr>
+        <w:numPr>
+          <w:ilvl w:val="0"/>
+          <w:numId w:val="5"/>
+        </w:numPr>
+      </w:pPr>
+      <w:r>
+        <w:rPr>
+          <w:rFonts w:ascii="Arial" w:hAnsi="Arial" w:eastAsia="Arial" w:cs="Arial"/>
+          <w:sz w:val="24"/>
+          <w:szCs w:val="24"/>
+        </w:rPr>
+        <w:t xml:space="preserve">La institución se compromete a desarrollar los dos planes de estudio, sin ningún costo adicional a los establecidos para los estudiantes, estos no tendrán dificultades en su proceso administrativo y registro académico, en cumplimiento a los artículos 21 y 27 del Reglamento de la Ley de Educación Superior.</w:t>
+      </w:r>
+    </w:p>
+    <w:p>
+      <w:pPr>
+        <w:numPr>
+          <w:ilvl w:val="0"/>
+          <w:numId w:val="5"/>
+        </w:numPr>
+      </w:pPr>
+      <w:r>
+        <w:rPr>
+          <w:rFonts w:ascii="Arial" w:hAnsi="Arial" w:eastAsia="Arial" w:cs="Arial"/>
+          <w:sz w:val="24"/>
+          <w:szCs w:val="24"/>
+        </w:rPr>
+        <w:t xml:space="preserve">Los estudiantes activos que de manera voluntaria y debidamente informados y asesorados deseen incorporarse al presente Plan conociendo las implicaciones académicas y administrativas que dicha migración conlleva, podrán hacerlo conforme a los procedimientos establecidos y en función de las tablas de absorción definidas en este plan.</w:t>
+      </w:r>
+    </w:p>
+    <w:p>
+      <w:pPr>
+        <w:pStyle w:val="Heading2"/>
+      </w:pPr>
+      <w:bookmarkStart w:id="27" w:name="_Toc27"/>
+      <w:r>
+        <w:t>7.2 Tabla que describe la absorción</w:t>
+      </w:r>
+      <w:bookmarkEnd w:id="27"/>
+    </w:p>
+    <w:p>
+      <w:pPr>
+        <w:jc w:val="both"/>
+        <w:spacing w:after="240" w:line="360" w:lineRule="auto"/>
+      </w:pPr>
+      <w:r>
+        <w:rPr>
+          <w:rFonts w:ascii="Arial" w:hAnsi="Arial" w:eastAsia="Arial" w:cs="Arial"/>
+          <w:sz w:val="24"/>
+          <w:szCs w:val="24"/>
+        </w:rPr>
+        <w:t xml:space="preserve">En proceso...</w:t>
+      </w:r>
+    </w:p>
+    <w:p>
+      <w:pPr>
+        <w:pStyle w:val="Heading2"/>
+      </w:pPr>
+      <w:bookmarkStart w:id="28" w:name="_Toc28"/>
+      <w:r>
+        <w:t>7.3 Matriz de cambios significativos entre planes de estudio</w:t>
+      </w:r>
+      <w:bookmarkEnd w:id="28"/>
+    </w:p>
+    <w:p>
+      <w:pPr>
+        <w:jc w:val="both"/>
+        <w:spacing w:after="240" w:line="360" w:lineRule="auto"/>
+      </w:pPr>
+      <w:r>
+        <w:rPr>
+          <w:rFonts w:ascii="Arial" w:hAnsi="Arial" w:eastAsia="Arial" w:cs="Arial"/>
+          <w:sz w:val="24"/>
+          <w:szCs w:val="24"/>
+        </w:rPr>
+        <w:t xml:space="preserve">En proceso...</w:t>
+      </w:r>
+    </w:p>
+    <w:p>
+      <w:pPr>
+        <w:pStyle w:val="Heading2"/>
+      </w:pPr>
+      <w:bookmarkStart w:id="29" w:name="_Toc29"/>
+      <w:r>
+        <w:t>7.4 Otorgamiento de equivalencias de créditos académicos por unidades valorativas</w:t>
+      </w:r>
+      <w:bookmarkEnd w:id="29"/>
+    </w:p>
+    <w:p>
+      <w:pPr>
+        <w:jc w:val="both"/>
+        <w:spacing w:after="240" w:line="360" w:lineRule="auto"/>
+      </w:pPr>
+      <w:r>
+        <w:rPr>
+          <w:rFonts w:ascii="Arial" w:hAnsi="Arial" w:eastAsia="Arial" w:cs="Arial"/>
+          <w:sz w:val="24"/>
+          <w:szCs w:val="24"/>
+        </w:rPr>
+        <w:t xml:space="preserve">El otorgamiento de equivalencias se concederá, siempre y cuando:</w:t>
+      </w:r>
+    </w:p>
+    <w:p>
+      <w:pPr>
+        <w:numPr>
+          <w:ilvl w:val="0"/>
+          <w:numId w:val="5"/>
+        </w:numPr>
+      </w:pPr>
+      <w:r>
+        <w:rPr>
+          <w:rFonts w:ascii="Arial" w:hAnsi="Arial" w:eastAsia="Arial" w:cs="Arial"/>
+          <w:sz w:val="24"/>
+          <w:szCs w:val="24"/>
+        </w:rPr>
+        <w:t xml:space="preserve">Los contenidos programáticos coinciden, por lo menos, en un 80%.</w:t>
+      </w:r>
+    </w:p>
+    <w:p>
+      <w:pPr>
+        <w:numPr>
+          <w:ilvl w:val="0"/>
+          <w:numId w:val="5"/>
+        </w:numPr>
+      </w:pPr>
+      <w:r>
+        <w:rPr>
+          <w:rFonts w:ascii="Arial" w:hAnsi="Arial" w:eastAsia="Arial" w:cs="Arial"/>
+          <w:sz w:val="24"/>
+          <w:szCs w:val="24"/>
+        </w:rPr>
+        <w:t xml:space="preserve">El número de horas de trabajo académico asistidas por un docente, por asignatura, es equivalente.</w:t>
+      </w:r>
+    </w:p>
+    <w:p>
+      <w:pPr>
+        <w:jc w:val="both"/>
+        <w:spacing w:after="240" w:line="360" w:lineRule="auto"/>
+      </w:pPr>
+      <w:r>
+        <w:rPr>
+          <w:rFonts w:ascii="Arial" w:hAnsi="Arial" w:eastAsia="Arial" w:cs="Arial"/>
+          <w:sz w:val="24"/>
+          <w:szCs w:val="24"/>
+        </w:rPr>
+        <w:t xml:space="preserve">Según el Art 6 de la Ley de Educación Superior, 1 Unidad Valorativa (UV) equivale   a 20 horas de trabajo académico asistidas por un docente, en un ciclo de dieciséis semanas.</w:t>
+      </w:r>
+    </w:p>
+    <w:p>
+      <w:pPr>
+        <w:jc w:val="both"/>
+        <w:spacing w:after="240" w:line="360" w:lineRule="auto"/>
+      </w:pPr>
+      <w:r>
+        <w:rPr>
+          <w:rFonts w:ascii="Arial" w:hAnsi="Arial" w:eastAsia="Arial" w:cs="Arial"/>
+          <w:sz w:val="24"/>
+          <w:szCs w:val="24"/>
+        </w:rPr>
+        <w:t xml:space="preserve">El número de horas asistidas por créditos académicos (CA) se determinará con base en la normativa del lugar de procedencia de los estudios realizados por el solicitante.</w:t>
+      </w:r>
+    </w:p>
+    <w:p>
+      <w:pPr>
+        <w:sectPr>
+          <w:pgSz w:orient="portrait" w:w="12240" w:h="15840"/>
+          <w:pgMar w:top="1420" w:right="1420" w:bottom="1420" w:left="1700" w:header="720" w:footer="720" w:gutter="0"/>
+          <w:cols w:num="1" w:space="720"/>
+        </w:sectPr>
+      </w:pPr>
+    </w:p>
+    <w:p>
+      <w:pPr>
+        <w:pStyle w:val="Heading1"/>
+      </w:pPr>
+      <w:bookmarkStart w:id="30" w:name="_Toc30"/>
+      <w:r>
+        <w:t>8 Ciclos Extraordinarios</w:t>
+      </w:r>
+      <w:bookmarkEnd w:id="30"/>
+    </w:p>
+    <w:p>
+      <w:pPr>
+        <w:jc w:val="both"/>
+        <w:spacing w:after="240" w:line="360" w:lineRule="auto"/>
+      </w:pPr>
+      <w:r>
+        <w:rPr>
+          <w:rFonts w:ascii="Arial" w:hAnsi="Arial" w:eastAsia="Arial" w:cs="Arial"/>
+          <w:sz w:val="24"/>
+          <w:szCs w:val="24"/>
+        </w:rPr>
+        <w:t xml:space="preserve">Según Art. 13. Del Reglamento General de la Ley de Educación Superior, las instituciones de educación superior podrán impartir asignatura en un ciclo extraordinario, el cual deberá tener como equivalente el tiempo que se establece en el inciso 2° del Art. 6 de la Ley, con una carga académica máxima de 6 unidades valorativas por cada estudiante. Las asignaturas a impartirse en el ciclo extraordinario serán aquéllas que no requieran un período prolongado de actividad académica, las que deberán establecerse en el respectivo plan de estudios, cuya duración es de seis semanas (6 semanas).</w:t>
+      </w:r>
+    </w:p>
+    <w:p>
+      <w:pPr>
+        <w:jc w:val="both"/>
+        <w:spacing w:after="200"/>
+      </w:pPr>
+      <w:r>
+        <w:rPr>
+          <w:rFonts w:ascii="Arial" w:hAnsi="Arial" w:eastAsia="Arial" w:cs="Arial"/>
+          <w:sz w:val="18"/>
+          <w:szCs w:val="18"/>
+          <w:i w:val="1"/>
+          <w:iCs w:val="1"/>
+        </w:rPr>
+        <w:t xml:space="preserve">Tabla 14 Ciclos Extraordinarios</w:t>
+      </w:r>
+    </w:p>
+    <w:tbl>
+      <w:tblGrid>
+        <w:gridCol w:w="1100" w:type="dxa"/>
+        <w:gridCol w:w="1100" w:type="dxa"/>
+        <w:gridCol w:w="1100" w:type="dxa"/>
+        <w:gridCol w:w="1100" w:type="dxa"/>
+        <w:gridCol w:w="1100" w:type="dxa"/>
+        <w:gridCol w:w="1100" w:type="dxa"/>
+        <w:gridCol w:w="1100" w:type="dxa"/>
+        <w:gridCol w:w="1100" w:type="dxa"/>
+        <w:gridCol w:w="1100" w:type="dxa"/>
+        <w:gridCol w:w="1100" w:type="dxa"/>
+      </w:tblGrid>
+      <w:tblPr>
+        <w:tblStyle w:val="cicloExtra"/>
+      </w:tblPr>
+      <w:tr>
+        <w:trPr/>
+        <w:tc>
+          <w:tcPr>
+            <w:tcW w:w="1100" w:type="dxa"/>
+            <w:vAlign w:val="center"/>
+          </w:tcPr>
+          <w:p>
+            <w:pPr>
+              <w:jc w:val="center"/>
+              <w:spacing w:after="0" w:line="360" w:lineRule="auto"/>
+            </w:pPr>
+            <w:r>
+              <w:rPr>
+                <w:rFonts w:ascii="Arial" w:hAnsi="Arial" w:eastAsia="Arial" w:cs="Arial"/>
+                <w:sz w:val="18"/>
+                <w:szCs w:val="18"/>
+                <w:b w:val="1"/>
+                <w:bCs w:val="1"/>
+              </w:rPr>
+              <w:t xml:space="preserve">Ciclo</w:t>
+            </w:r>
+          </w:p>
+        </w:tc>
+        <w:tc>
+          <w:tcPr>
+            <w:tcW w:w="1100" w:type="dxa"/>
+            <w:vAlign w:val="center"/>
+          </w:tcPr>
+          <w:p>
+            <w:pPr>
+              <w:jc w:val="center"/>
+              <w:spacing w:after="0" w:line="360" w:lineRule="auto"/>
+            </w:pPr>
+            <w:r>
+              <w:rPr>
+                <w:rFonts w:ascii="Arial" w:hAnsi="Arial" w:eastAsia="Arial" w:cs="Arial"/>
+                <w:sz w:val="18"/>
+                <w:szCs w:val="18"/>
+                <w:b w:val="1"/>
+                <w:bCs w:val="1"/>
+              </w:rPr>
+              <w:t xml:space="preserve">No.</w:t>
+            </w:r>
+          </w:p>
+        </w:tc>
+        <w:tc>
+          <w:tcPr>
+            <w:tcW w:w="1100" w:type="dxa"/>
+            <w:vAlign w:val="center"/>
+          </w:tcPr>
+          <w:p>
+            <w:pPr>
+              <w:jc w:val="center"/>
+              <w:spacing w:after="0" w:line="360" w:lineRule="auto"/>
+            </w:pPr>
+            <w:r>
+              <w:rPr>
+                <w:rFonts w:ascii="Arial" w:hAnsi="Arial" w:eastAsia="Arial" w:cs="Arial"/>
+                <w:sz w:val="18"/>
+                <w:szCs w:val="18"/>
+                <w:b w:val="1"/>
+                <w:bCs w:val="1"/>
+              </w:rPr>
+              <w:t xml:space="preserve">Código</w:t>
+            </w:r>
+          </w:p>
+        </w:tc>
+        <w:tc>
+          <w:tcPr>
+            <w:tcW w:w="1100" w:type="dxa"/>
+            <w:vAlign w:val="center"/>
+          </w:tcPr>
+          <w:p>
+            <w:pPr>
+              <w:jc w:val="center"/>
+              <w:spacing w:after="0" w:line="360" w:lineRule="auto"/>
+            </w:pPr>
+            <w:r>
+              <w:rPr>
+                <w:rFonts w:ascii="Arial" w:hAnsi="Arial" w:eastAsia="Arial" w:cs="Arial"/>
+                <w:sz w:val="18"/>
+                <w:szCs w:val="18"/>
+                <w:b w:val="1"/>
+                <w:bCs w:val="1"/>
+              </w:rPr>
+              <w:t xml:space="preserve">AF</w:t>
+            </w:r>
+          </w:p>
+        </w:tc>
+        <w:tc>
+          <w:tcPr>
+            <w:tcW w:w="1100" w:type="dxa"/>
+            <w:vAlign w:val="center"/>
+          </w:tcPr>
+          <w:p>
+            <w:pPr>
+              <w:jc w:val="center"/>
+              <w:spacing w:after="0" w:line="360" w:lineRule="auto"/>
+            </w:pPr>
+            <w:r>
+              <w:rPr>
+                <w:rFonts w:ascii="Arial" w:hAnsi="Arial" w:eastAsia="Arial" w:cs="Arial"/>
+                <w:sz w:val="18"/>
+                <w:szCs w:val="18"/>
+                <w:b w:val="1"/>
+                <w:bCs w:val="1"/>
+              </w:rPr>
+              <w:t xml:space="preserve">Asignatura</w:t>
+            </w:r>
+          </w:p>
+        </w:tc>
+        <w:tc>
+          <w:tcPr>
+            <w:tcW w:w="1100" w:type="dxa"/>
+            <w:vAlign w:val="center"/>
+          </w:tcPr>
+          <w:p>
+            <w:pPr>
+              <w:jc w:val="center"/>
+              <w:spacing w:after="0" w:line="360" w:lineRule="auto"/>
+            </w:pPr>
+            <w:r>
+              <w:rPr>
+                <w:rFonts w:ascii="Arial" w:hAnsi="Arial" w:eastAsia="Arial" w:cs="Arial"/>
+                <w:sz w:val="18"/>
+                <w:szCs w:val="18"/>
+                <w:b w:val="1"/>
+                <w:bCs w:val="1"/>
+              </w:rPr>
+              <w:t xml:space="preserve">Prerrequisito</w:t>
+            </w:r>
+          </w:p>
+        </w:tc>
+        <w:tc>
+          <w:tcPr>
+            <w:tcW w:w="1100" w:type="dxa"/>
+            <w:vAlign w:val="center"/>
+          </w:tcPr>
+          <w:tbl>
+            <w:tblGrid>
+              <w:gridCol w:w="525" w:type="dxa"/>
+              <w:gridCol w:w="525" w:type="dxa"/>
+            </w:tblGrid>
+            <w:tr>
+              <w:trPr/>
+              <w:tc>
+                <w:tcPr>
+                  <w:tcW w:w="1100" w:type="dxa"/>
+                  <w:vAlign w:val="center"/>
+                </w:tcPr>
+                <w:p>
+                  <w:pPr>
+                    <w:jc w:val="center"/>
+                    <w:spacing w:after="0" w:line="360" w:lineRule="auto"/>
+                  </w:pPr>
+                  <w:r>
+                    <w:rPr>
+                      <w:rFonts w:ascii="Arial" w:hAnsi="Arial" w:eastAsia="Arial" w:cs="Arial"/>
+                      <w:sz w:val="18"/>
+                      <w:szCs w:val="18"/>
+                      <w:b w:val="1"/>
+                      <w:bCs w:val="1"/>
+                    </w:rPr>
+                    <w:t xml:space="preserve">HTS</w:t>
+                  </w:r>
+                </w:p>
+              </w:tc>
+            </w:tr>
+            <w:tr>
+              <w:trPr/>
+              <w:tc>
+                <w:tcPr>
+                  <w:tcW w:w="525" w:type="dxa"/>
+                  <w:vAlign w:val="center"/>
+                </w:tcPr>
+                <w:p>
+                  <w:pPr>
+                    <w:jc w:val="center"/>
+                    <w:spacing w:after="0" w:line="360" w:lineRule="auto"/>
+                  </w:pPr>
+                  <w:r>
+                    <w:rPr>
+                      <w:rFonts w:ascii="Arial" w:hAnsi="Arial" w:eastAsia="Arial" w:cs="Arial"/>
+                      <w:sz w:val="18"/>
+                      <w:szCs w:val="18"/>
+                      <w:b w:val="1"/>
+                      <w:bCs w:val="1"/>
+                    </w:rPr>
+                    <w:t xml:space="preserve">P</w:t>
+                  </w:r>
+                </w:p>
+              </w:tc>
+              <w:tc>
+                <w:tcPr>
+                  <w:tcW w:w="525" w:type="dxa"/>
+                  <w:vAlign w:val="center"/>
+                </w:tcPr>
+                <w:p>
+                  <w:pPr>
+                    <w:jc w:val="center"/>
+                    <w:spacing w:after="0" w:line="360" w:lineRule="auto"/>
+                  </w:pPr>
+                  <w:r>
+                    <w:rPr>
+                      <w:rFonts w:ascii="Arial" w:hAnsi="Arial" w:eastAsia="Arial" w:cs="Arial"/>
+                      <w:sz w:val="18"/>
+                      <w:szCs w:val="18"/>
+                      <w:b w:val="1"/>
+                      <w:bCs w:val="1"/>
+                    </w:rPr>
+                    <w:t xml:space="preserve">NP</w:t>
+                  </w:r>
+                </w:p>
+              </w:tc>
+            </w:tr>
+          </w:tbl>
+          <w:p/>
+        </w:tc>
+        <w:tc>
+          <w:tcPr>
+            <w:tcW w:w="1100" w:type="dxa"/>
+            <w:vAlign w:val="center"/>
+          </w:tcPr>
+          <w:tbl>
+            <w:tblGrid>
+              <w:gridCol w:w="525" w:type="dxa"/>
+              <w:gridCol w:w="525" w:type="dxa"/>
+            </w:tblGrid>
+            <w:tr>
+              <w:trPr/>
+              <w:tc>
+                <w:tcPr>
+                  <w:tcW w:w="1100" w:type="dxa"/>
+                  <w:vAlign w:val="center"/>
+                </w:tcPr>
+                <w:p>
+                  <w:pPr>
+                    <w:jc w:val="center"/>
+                    <w:spacing w:after="0" w:line="360" w:lineRule="auto"/>
+                  </w:pPr>
+                  <w:r>
+                    <w:rPr>
+                      <w:rFonts w:ascii="Arial" w:hAnsi="Arial" w:eastAsia="Arial" w:cs="Arial"/>
+                      <w:sz w:val="18"/>
+                      <w:szCs w:val="18"/>
+                      <w:b w:val="1"/>
+                      <w:bCs w:val="1"/>
+                    </w:rPr>
+                    <w:t xml:space="preserve">HPS</w:t>
+                  </w:r>
+                </w:p>
+              </w:tc>
+            </w:tr>
+            <w:tr>
+              <w:trPr/>
+              <w:tc>
+                <w:tcPr>
+                  <w:tcW w:w="525" w:type="dxa"/>
+                  <w:vAlign w:val="center"/>
+                </w:tcPr>
+                <w:p>
+                  <w:pPr>
+                    <w:jc w:val="center"/>
+                    <w:spacing w:after="0" w:line="360" w:lineRule="auto"/>
+                  </w:pPr>
+                  <w:r>
+                    <w:rPr>
+                      <w:rFonts w:ascii="Arial" w:hAnsi="Arial" w:eastAsia="Arial" w:cs="Arial"/>
+                      <w:sz w:val="18"/>
+                      <w:szCs w:val="18"/>
+                      <w:b w:val="1"/>
+                      <w:bCs w:val="1"/>
+                    </w:rPr>
+                    <w:t xml:space="preserve">P</w:t>
+                  </w:r>
+                </w:p>
+              </w:tc>
+              <w:tc>
+                <w:tcPr>
+                  <w:tcW w:w="525" w:type="dxa"/>
+                  <w:vAlign w:val="center"/>
+                </w:tcPr>
+                <w:p>
+                  <w:pPr>
+                    <w:jc w:val="center"/>
+                    <w:spacing w:after="0" w:line="360" w:lineRule="auto"/>
+                  </w:pPr>
+                  <w:r>
+                    <w:rPr>
+                      <w:rFonts w:ascii="Arial" w:hAnsi="Arial" w:eastAsia="Arial" w:cs="Arial"/>
+                      <w:sz w:val="18"/>
+                      <w:szCs w:val="18"/>
+                      <w:b w:val="1"/>
+                      <w:bCs w:val="1"/>
+                    </w:rPr>
+                    <w:t xml:space="preserve">NP</w:t>
+                  </w:r>
+                </w:p>
+              </w:tc>
+            </w:tr>
+          </w:tbl>
+          <w:p/>
+        </w:tc>
+        <w:tc>
+          <w:tcPr>
+            <w:tcW w:w="1100" w:type="dxa"/>
+            <w:vAlign w:val="center"/>
+          </w:tcPr>
+          <w:p>
+            <w:pPr>
+              <w:jc w:val="center"/>
+              <w:spacing w:after="0" w:line="360" w:lineRule="auto"/>
+            </w:pPr>
+            <w:r>
+              <w:rPr>
+                <w:rFonts w:ascii="Arial" w:hAnsi="Arial" w:eastAsia="Arial" w:cs="Arial"/>
+                <w:sz w:val="18"/>
+                <w:szCs w:val="18"/>
+                <w:b w:val="1"/>
+                <w:bCs w:val="1"/>
+              </w:rPr>
+              <w:t xml:space="preserve">HTS</w:t>
+            </w:r>
+          </w:p>
+        </w:tc>
+        <w:tc>
+          <w:tcPr>
+            <w:tcW w:w="1100" w:type="dxa"/>
+            <w:vAlign w:val="center"/>
+          </w:tcPr>
+          <w:p>
+            <w:pPr>
+              <w:jc w:val="center"/>
+              <w:spacing w:after="0" w:line="360" w:lineRule="auto"/>
+            </w:pPr>
+            <w:r>
+              <w:rPr>
+                <w:rFonts w:ascii="Arial" w:hAnsi="Arial" w:eastAsia="Arial" w:cs="Arial"/>
+                <w:sz w:val="18"/>
+                <w:szCs w:val="18"/>
+                <w:b w:val="1"/>
+                <w:bCs w:val="1"/>
+              </w:rPr>
+              <w:t xml:space="preserve">UV</w:t>
+            </w:r>
+          </w:p>
+        </w:tc>
+      </w:tr>
+    </w:tbl>
+    <w:p>
+      <w:pPr>
+        <w:sectPr>
+          <w:pgSz w:orient="portrait" w:w="12240" w:h="15840"/>
+          <w:pgMar w:top="1420" w:right="1420" w:bottom="1420" w:left="1700" w:header="720" w:footer="720" w:gutter="0"/>
+          <w:cols w:num="1" w:space="720"/>
+        </w:sectPr>
+      </w:pPr>
+    </w:p>
+    <w:p>
+      <w:pPr>
+        <w:pStyle w:val="Heading1"/>
+      </w:pPr>
+      <w:bookmarkStart w:id="31" w:name="_Toc31"/>
+      <w:r>
+        <w:t>17. Plazo de actualización del plan de estudio</w:t>
+      </w:r>
+      <w:bookmarkEnd w:id="31"/>
+    </w:p>
+    <w:p>
+      <w:pPr>
+        <w:pStyle w:val="Heading2"/>
+      </w:pPr>
+      <w:bookmarkStart w:id="32" w:name="_Toc32"/>
+      <w:r>
+        <w:t>17.1 Plazo de actualización del plan de estudio</w:t>
+      </w:r>
+      <w:bookmarkEnd w:id="32"/>
+    </w:p>
+    <w:p>
+      <w:pPr>
+        <w:jc w:val="both"/>
+        <w:spacing w:after="240" w:line="360" w:lineRule="auto"/>
+      </w:pPr>
+      <w:r>
+        <w:rPr>
+          <w:rFonts w:ascii="Arial" w:hAnsi="Arial" w:eastAsia="Arial" w:cs="Arial"/>
+          <w:sz w:val="24"/>
+          <w:szCs w:val="24"/>
+        </w:rPr>
+        <w:t xml:space="preserve">El plan de estudio actualizado tendrá una vigencia de cinco años como producto del perfil que se espera formar en el quinquenio 2023-2027. Según Ley de Educación Superior, Art. 37, literal b) Disponer de los planes de estudios adecuados, actualizados al menos una vez en el término de duración de la carrera y aprobados para los grados que se ofrezcan.</w:t>
+      </w:r>
+    </w:p>
+    <w:p>
+      <w:pPr>
+        <w:pStyle w:val="Heading2"/>
+      </w:pPr>
+      <w:bookmarkStart w:id="33" w:name="_Toc33"/>
+      <w:r>
+        <w:t>17.2 Responsables de la revisión y actualización</w:t>
+      </w:r>
+      <w:bookmarkEnd w:id="33"/>
+    </w:p>
+    <w:p>
+      <w:pPr>
+        <w:jc w:val="both"/>
+        <w:spacing w:after="240" w:line="360" w:lineRule="auto"/>
+      </w:pPr>
+      <w:r>
+        <w:rPr>
+          <w:rFonts w:ascii="Arial" w:hAnsi="Arial" w:eastAsia="Arial" w:cs="Arial"/>
+          <w:sz w:val="24"/>
+          <w:szCs w:val="24"/>
+        </w:rPr>
+        <w:t xml:space="preserve">El Directorio Ejecutivo ha determinado la creación de una estructura organizativa para los procesos de actualización a través de las siguientes instancias:
+    Una Comisión de Currículo General y Comisiones de Currículo por facultad y carrera las cuales organizan equipos de apoyo para que les colaboren en todo el proceso curricular.
+    </w:t>
+      </w:r>
+    </w:p>
+    <w:p>
+      <w:pPr>
+        <w:pStyle w:val="Heading1"/>
+      </w:pPr>
+      <w:bookmarkStart w:id="34" w:name="_Toc34"/>
       <w:r>
         <w:t>18. Programa de cada asignatura con enfoque de competencias </w:t>
       </w:r>
-      <w:bookmarkEnd w:id="19"/>
+      <w:bookmarkEnd w:id="34"/>
     </w:p>
     <w:p>
       <w:pPr>
@@ -3603,7 +7099,7 @@
 <file path=word/numbering.xml><?xml version="1.0" encoding="utf-8"?>
 <w:numbering xmlns:ve="http://schemas.openxmlformats.org/markup-compatibility/2006" xmlns:o="urn:schemas-microsoft-com:office:office" xmlns:r="http://schemas.openxmlformats.org/officeDocument/2006/relationships" xmlns:m="http://schemas.openxmlformats.org/officeDocument/2006/math" xmlns:v="urn:schemas-microsoft-com:vml" xmlns:wp="http://schemas.openxmlformats.org/drawingml/2006/wordprocessingDrawing" xmlns:w10="urn:schemas-microsoft-com:office:word" xmlns:w="http://schemas.openxmlformats.org/wordprocessingml/2006/main" xmlns:wne="http://schemas.microsoft.com/office/word/2006/wordml">
   <w:abstractNum w:abstractNumId="4">
-    <w:nsid w:val="8F3BA3D9"/>
+    <w:nsid w:val="94E2BF22"/>
     <w:multiLevelType w:val="hybridMultilevel"/>
     <w:lvl w:ilvl="0">
       <w:start w:val="1"/>
@@ -3751,7 +7247,7 @@
     </w:lvl>
   </w:abstractNum>
   <w:abstractNum w:abstractNumId="5">
-    <w:nsid w:val="39FC852C"/>
+    <w:nsid w:val="1F73FE8C"/>
     <w:multiLevelType w:val="hybridMultilevel"/>
     <w:lvl w:ilvl="0">
       <w:start w:val="1"/>
@@ -3899,7 +7395,7 @@
     </w:lvl>
   </w:abstractNum>
   <w:abstractNum w:abstractNumId="7">
-    <w:nsid w:val="69A83CE2"/>
+    <w:nsid w:val="24A7120C"/>
     <w:multiLevelType w:val="multilevel"/>
     <w:lvl w:ilvl="0">
       <w:start w:val="1"/>
@@ -4197,6 +7693,138 @@
         <w:right w:w="50" w:type="dxa"/>
         <w:bottom w:w="50" w:type="dxa"/>
       </w:tblCellMar>
+      <w:tblBorders>
+        <w:top w:val="single" w:sz="10" w:color="000000"/>
+        <w:left w:val="single" w:sz="10" w:color="000000"/>
+        <w:right w:val="single" w:sz="10" w:color="000000"/>
+        <w:bottom w:val="single" w:sz="10" w:color="000000"/>
+        <w:insideH w:val="single" w:sz="10" w:color="000000"/>
+        <w:insideV w:val="single" w:sz="10" w:color="000000"/>
+      </w:tblBorders>
+    </w:tblPr>
+  </w:style>
+  <w:style w:type="table" w:customStyle="1" w:styleId="pensum">
+    <w:name w:val="pensum"/>
+    <w:uiPriority w:val="99"/>
+    <w:tblPr>
+      <w:tblW w:w="0" w:type="auto"/>
+      <w:tblLayout w:type="autofit"/>
+      <w:bidiVisual w:val="0"/>
+      <w:tblCellMar>
+        <w:top w:w="50" w:type="dxa"/>
+        <w:left w:w="50" w:type="dxa"/>
+        <w:right w:w="50" w:type="dxa"/>
+        <w:bottom w:w="50" w:type="dxa"/>
+      </w:tblCellMar>
+      <w:tblBorders>
+        <w:top w:val="single" w:sz="10" w:color="000000"/>
+        <w:left w:val="single" w:sz="10" w:color="000000"/>
+        <w:right w:val="single" w:sz="10" w:color="000000"/>
+        <w:bottom w:val="single" w:sz="10" w:color="000000"/>
+        <w:insideH w:val="single" w:sz="10" w:color="000000"/>
+        <w:insideV w:val="single" w:sz="10" w:color="000000"/>
+      </w:tblBorders>
+    </w:tblPr>
+  </w:style>
+  <w:style w:type="table" w:customStyle="1" w:styleId="formacion_general">
+    <w:name w:val="formacion_general"/>
+    <w:uiPriority w:val="99"/>
+    <w:tblPr>
+      <w:tblW w:w="0" w:type="auto"/>
+      <w:tblLayout w:type="autofit"/>
+      <w:bidiVisual w:val="0"/>
+      <w:tblCellMar>
+        <w:top w:w="50" w:type="dxa"/>
+        <w:left w:w="50" w:type="dxa"/>
+        <w:right w:w="50" w:type="dxa"/>
+        <w:bottom w:w="50" w:type="dxa"/>
+      </w:tblCellMar>
+      <w:tblBorders>
+        <w:top w:val="single" w:sz="10" w:color="000000"/>
+        <w:left w:val="single" w:sz="10" w:color="000000"/>
+        <w:right w:val="single" w:sz="10" w:color="000000"/>
+        <w:bottom w:val="single" w:sz="10" w:color="000000"/>
+        <w:insideH w:val="single" w:sz="10" w:color="000000"/>
+        <w:insideV w:val="single" w:sz="10" w:color="000000"/>
+      </w:tblBorders>
+    </w:tblPr>
+  </w:style>
+  <w:style w:type="table" w:customStyle="1" w:styleId="formacion_basica">
+    <w:name w:val="formacion_basica"/>
+    <w:uiPriority w:val="99"/>
+    <w:tblPr>
+      <w:tblW w:w="0" w:type="auto"/>
+      <w:tblLayout w:type="autofit"/>
+      <w:bidiVisual w:val="0"/>
+      <w:tblCellMar>
+        <w:top w:w="50" w:type="dxa"/>
+        <w:left w:w="50" w:type="dxa"/>
+        <w:right w:w="50" w:type="dxa"/>
+        <w:bottom w:w="50" w:type="dxa"/>
+      </w:tblCellMar>
+      <w:tblBorders>
+        <w:top w:val="single" w:sz="10" w:color="000000"/>
+        <w:left w:val="single" w:sz="10" w:color="000000"/>
+        <w:right w:val="single" w:sz="10" w:color="000000"/>
+        <w:bottom w:val="single" w:sz="10" w:color="000000"/>
+        <w:insideH w:val="single" w:sz="10" w:color="000000"/>
+        <w:insideV w:val="single" w:sz="10" w:color="000000"/>
+      </w:tblBorders>
+    </w:tblPr>
+  </w:style>
+  <w:style w:type="table" w:customStyle="1" w:styleId="formacion_especialidad">
+    <w:name w:val="formacion_especialidad"/>
+    <w:uiPriority w:val="99"/>
+    <w:tblPr>
+      <w:tblW w:w="0" w:type="auto"/>
+      <w:tblLayout w:type="autofit"/>
+      <w:bidiVisual w:val="0"/>
+      <w:tblCellMar>
+        <w:top w:w="50" w:type="dxa"/>
+        <w:left w:w="50" w:type="dxa"/>
+        <w:right w:w="50" w:type="dxa"/>
+        <w:bottom w:w="50" w:type="dxa"/>
+      </w:tblCellMar>
+      <w:tblBorders>
+        <w:top w:val="single" w:sz="10" w:color="000000"/>
+        <w:left w:val="single" w:sz="10" w:color="000000"/>
+        <w:right w:val="single" w:sz="10" w:color="000000"/>
+        <w:bottom w:val="single" w:sz="10" w:color="000000"/>
+        <w:insideH w:val="single" w:sz="10" w:color="000000"/>
+        <w:insideV w:val="single" w:sz="10" w:color="000000"/>
+      </w:tblBorders>
+    </w:tblPr>
+  </w:style>
+  <w:style w:type="table" w:customStyle="1" w:styleId="formacion_resumen">
+    <w:name w:val="formacion_resumen"/>
+    <w:uiPriority w:val="99"/>
+    <w:tblPr>
+      <w:tblW w:w="0" w:type="auto"/>
+      <w:tblLayout w:type="autofit"/>
+      <w:bidiVisual w:val="0"/>
+      <w:tblCellMar>
+        <w:top w:w="50" w:type="dxa"/>
+        <w:left w:w="50" w:type="dxa"/>
+        <w:right w:w="50" w:type="dxa"/>
+        <w:bottom w:w="50" w:type="dxa"/>
+      </w:tblCellMar>
+      <w:tblBorders>
+        <w:top w:val="single" w:sz="10" w:color="000000"/>
+        <w:left w:val="single" w:sz="10" w:color="000000"/>
+        <w:right w:val="single" w:sz="10" w:color="000000"/>
+        <w:bottom w:val="single" w:sz="10" w:color="000000"/>
+        <w:insideH w:val="single" w:sz="10" w:color="000000"/>
+        <w:insideV w:val="single" w:sz="10" w:color="000000"/>
+      </w:tblBorders>
+    </w:tblPr>
+  </w:style>
+  <w:style w:type="table" w:customStyle="1" w:styleId="cicloExtra">
+    <w:name w:val="cicloExtra"/>
+    <w:uiPriority w:val="99"/>
+    <w:tblPr>
+      <w:tblW w:w="0" w:type="auto"/>
+      <w:tblLayout w:type="autofit"/>
+      <w:bidiVisual w:val="0"/>
       <w:tblBorders>
         <w:top w:val="single" w:sz="10" w:color="000000"/>
         <w:left w:val="single" w:sz="10" w:color="000000"/>

</xml_diff>

<commit_message>
refactorizacion de UI plan de estudio y su entorno arreglo de funcionalidad de menu y secciones
</commit_message>
<xml_diff>
--- a/public/doc/Ingeniería en Sistemas y Computación.docx
+++ b/public/doc/Ingeniería en Sistemas y Computación.docx
@@ -7099,7 +7099,7 @@
 <file path=word/numbering.xml><?xml version="1.0" encoding="utf-8"?>
 <w:numbering xmlns:ve="http://schemas.openxmlformats.org/markup-compatibility/2006" xmlns:o="urn:schemas-microsoft-com:office:office" xmlns:r="http://schemas.openxmlformats.org/officeDocument/2006/relationships" xmlns:m="http://schemas.openxmlformats.org/officeDocument/2006/math" xmlns:v="urn:schemas-microsoft-com:vml" xmlns:wp="http://schemas.openxmlformats.org/drawingml/2006/wordprocessingDrawing" xmlns:w10="urn:schemas-microsoft-com:office:word" xmlns:w="http://schemas.openxmlformats.org/wordprocessingml/2006/main" xmlns:wne="http://schemas.microsoft.com/office/word/2006/wordml">
   <w:abstractNum w:abstractNumId="4">
-    <w:nsid w:val="94E2BF22"/>
+    <w:nsid w:val="1B0C5581"/>
     <w:multiLevelType w:val="hybridMultilevel"/>
     <w:lvl w:ilvl="0">
       <w:start w:val="1"/>
@@ -7247,7 +7247,7 @@
     </w:lvl>
   </w:abstractNum>
   <w:abstractNum w:abstractNumId="5">
-    <w:nsid w:val="1F73FE8C"/>
+    <w:nsid w:val="D3D413CF"/>
     <w:multiLevelType w:val="hybridMultilevel"/>
     <w:lvl w:ilvl="0">
       <w:start w:val="1"/>
@@ -7395,7 +7395,7 @@
     </w:lvl>
   </w:abstractNum>
   <w:abstractNum w:abstractNumId="7">
-    <w:nsid w:val="24A7120C"/>
+    <w:nsid w:val="CA486B90"/>
     <w:multiLevelType w:val="multilevel"/>
     <w:lvl w:ilvl="0">
       <w:start w:val="1"/>

</xml_diff>